<commit_message>
se agrego taza de complementacion
</commit_message>
<xml_diff>
--- a/datos/documento_temporal.docx
+++ b/datos/documento_temporal.docx
@@ -223,7 +223,7 @@
           <w:rFonts w:ascii="Aptos" w:eastAsia="Aptos" w:hAnsi="Aptos" w:cs="Times New Roman"/>
           <w:lang w:val="es-AR"/>
         </w:rPr>
-        <w:t xml:space="preserve">Julia Tamara Toyos, ABOGADA, matrícula federal registrada en el tomo 108 folio 978, constituyendo domicilio procesal en Belgrano 1188 de esta ciudad de Salta, y domicilio electrónico registrado bajo el CUIL 27266852806, en mi carácter de apoderada</w:t>
+        <w:t>Julia Tamara Toyos, ABOGADA, matrícula federal registrada en el tomo 108 folio 978, constituyendo domicilio procesal en Belgrano 1188 de esta ciudad de Salta, y domicilio electrónico registrado bajo el CUIL 27266852806, en mi carácter de apoderada</w:t>
       </w:r>
       <w:r>
         <w:rPr>
@@ -232,7 +232,6 @@
         </w:rPr>
         <w:t xml:space="preserve"> </w:t>
       </w:r>
-      <w:proofErr w:type="gramStart"/>
       <w:r>
         <w:rPr>
           <w:rFonts w:ascii="Aptos" w:eastAsia="Aptos" w:hAnsi="Aptos" w:cs="Times New Roman"/>
@@ -246,7 +245,6 @@
         </w:rPr>
         <w:t xml:space="preserve">. </w:t>
       </w:r>
-      <w:proofErr w:type="gramStart"/>
       <w:r>
         <w:rPr>
           <w:rFonts w:ascii="Aptos" w:eastAsia="Aptos" w:hAnsi="Aptos" w:cs="Times New Roman"/>
@@ -312,7 +310,7 @@
           <w:rFonts w:ascii="Aptos" w:eastAsia="Aptos" w:hAnsi="Aptos" w:cs="Times New Roman"/>
           <w:lang w:val="es-AR"/>
         </w:rPr>
-        <w:t xml:space="preserve">Que tal como lo acredito con Acta Poder de la Cámara Federal de Salta, que acompaño a la presente, soy apoderada</w:t>
+        <w:t>Que tal como lo acredito con Acta Poder de la Cámara Federal de Salta, que acompaño a la presente, soy apoderada</w:t>
       </w:r>
       <w:r>
         <w:rPr>
@@ -321,7 +319,6 @@
         </w:rPr>
         <w:t xml:space="preserve"> </w:t>
       </w:r>
-      <w:proofErr w:type="gramStart"/>
       <w:r>
         <w:rPr>
           <w:rFonts w:ascii="Aptos" w:eastAsia="Aptos" w:hAnsi="Aptos" w:cs="Times New Roman"/>
@@ -333,7 +330,7 @@
           <w:rFonts w:ascii="Aptos" w:eastAsia="Aptos" w:hAnsi="Aptos" w:cs="Times New Roman"/>
           <w:lang w:val="es-AR"/>
         </w:rPr>
-        <w:t xml:space="preserve">.</w:t>
+        <w:t>.</w:t>
       </w:r>
       <w:r>
         <w:rPr>
@@ -342,7 +339,6 @@
         </w:rPr>
         <w:t xml:space="preserve"> </w:t>
       </w:r>
-      <w:proofErr w:type="gramStart"/>
       <w:r>
         <w:rPr>
           <w:rFonts w:ascii="Aptos" w:eastAsia="Aptos" w:hAnsi="Aptos" w:cs="Times New Roman"/>
@@ -354,17 +350,14 @@
           <w:rFonts w:ascii="Aptos" w:eastAsia="Aptos" w:hAnsi="Aptos" w:cs="Times New Roman"/>
           <w:lang w:val="es-AR"/>
         </w:rPr>
-        <w:t xml:space="preserve">, DNI </w:t>
-      </w:r>
-      <w:proofErr w:type="spellStart"/>
-      <w:r>
-        <w:rPr>
-          <w:rFonts w:ascii="Aptos" w:eastAsia="Aptos" w:hAnsi="Aptos" w:cs="Times New Roman"/>
-          <w:lang w:val="es-AR"/>
-        </w:rPr>
-        <w:t xml:space="preserve">Nº</w:t>
-      </w:r>
-      <w:proofErr w:type="spellEnd"/>
+        <w:t xml:space="preserve">, DNI Nº </w:t>
+      </w:r>
+      <w:r>
+        <w:rPr>
+          <w:rFonts w:ascii="Aptos" w:eastAsia="Aptos" w:hAnsi="Aptos" w:cs="Times New Roman"/>
+        </w:rPr>
+        <w:t xml:space="preserve">44873539</w:t>
+      </w:r>
       <w:r>
         <w:rPr>
           <w:rFonts w:ascii="Aptos" w:eastAsia="Aptos" w:hAnsi="Aptos" w:cs="Times New Roman"/>
@@ -375,22 +368,9 @@
       <w:r>
         <w:rPr>
           <w:rFonts w:ascii="Aptos" w:eastAsia="Aptos" w:hAnsi="Aptos" w:cs="Times New Roman"/>
-        </w:rPr>
-        <w:t xml:space="preserve">44873539</w:t>
-      </w:r>
-      <w:r>
-        <w:rPr>
-          <w:rFonts w:ascii="Aptos" w:eastAsia="Aptos" w:hAnsi="Aptos" w:cs="Times New Roman"/>
-          <w:lang w:val="es-AR"/>
-        </w:rPr>
-        <w:t xml:space="preserve"> </w:t>
-      </w:r>
-      <w:r>
-        <w:rPr>
-          <w:rFonts w:ascii="Aptos" w:eastAsia="Aptos" w:hAnsi="Aptos" w:cs="Times New Roman"/>
-          <w:lang w:val="es-AR"/>
-        </w:rPr>
-        <w:t xml:space="preserve">con domicilio real en</w:t>
+          <w:lang w:val="es-AR"/>
+        </w:rPr>
+        <w:t>con domicilio real en</w:t>
       </w:r>
       <w:r>
         <w:rPr>
@@ -474,25 +454,7 @@
           <w:highlight w:val="yellow"/>
           <w:lang w:val="es-AR"/>
         </w:rPr>
-        <w:t xml:space="preserve">ANSES (UDAI Salta), con domicilio en calle Jujuy </w:t>
-      </w:r>
-      <w:proofErr w:type="spellStart"/>
-      <w:r>
-        <w:rPr>
-          <w:rFonts w:ascii="Aptos" w:eastAsia="Aptos" w:hAnsi="Aptos" w:cs="Times New Roman"/>
-          <w:highlight w:val="yellow"/>
-          <w:lang w:val="es-AR"/>
-        </w:rPr>
-        <w:t>Nº</w:t>
-      </w:r>
-      <w:proofErr w:type="spellEnd"/>
-      <w:r>
-        <w:rPr>
-          <w:rFonts w:ascii="Aptos" w:eastAsia="Aptos" w:hAnsi="Aptos" w:cs="Times New Roman"/>
-          <w:highlight w:val="yellow"/>
-          <w:lang w:val="es-AR"/>
-        </w:rPr>
-        <w:t xml:space="preserve"> 43 de la Ciudad de Salta,</w:t>
+        <w:t>ANSES (UDAI Salta), con domicilio en calle Jujuy Nº 43 de la Ciudad de Salta,</w:t>
       </w:r>
       <w:r>
         <w:rPr>
@@ -548,23 +510,7 @@
           <w:rFonts w:ascii="Aptos" w:eastAsia="Aptos" w:hAnsi="Aptos" w:cs="Times New Roman"/>
           <w:lang w:val="es-AR"/>
         </w:rPr>
-        <w:t xml:space="preserve">onado por la movilidad de las leyes </w:t>
-      </w:r>
-      <w:proofErr w:type="spellStart"/>
-      <w:r>
-        <w:rPr>
-          <w:rFonts w:ascii="Aptos" w:eastAsia="Aptos" w:hAnsi="Aptos" w:cs="Times New Roman"/>
-          <w:lang w:val="es-AR"/>
-        </w:rPr>
-        <w:t>N°</w:t>
-      </w:r>
-      <w:proofErr w:type="spellEnd"/>
-      <w:r>
-        <w:rPr>
-          <w:rFonts w:ascii="Aptos" w:eastAsia="Aptos" w:hAnsi="Aptos" w:cs="Times New Roman"/>
-          <w:lang w:val="es-AR"/>
-        </w:rPr>
-        <w:t xml:space="preserve"> 27.426, 27541 y</w:t>
+        <w:t>onado por la movilidad de las leyes N° 27.426, 27541 y</w:t>
       </w:r>
       <w:r>
         <w:rPr>
@@ -585,23 +531,7 @@
           <w:rFonts w:ascii="Aptos" w:eastAsia="Aptos" w:hAnsi="Aptos" w:cs="Times New Roman"/>
           <w:lang w:val="es-AR"/>
         </w:rPr>
-        <w:t>y las que en el futuro pudiera ocasionar el decreto 274/</w:t>
-      </w:r>
-      <w:proofErr w:type="gramStart"/>
-      <w:r>
-        <w:rPr>
-          <w:rFonts w:ascii="Aptos" w:eastAsia="Aptos" w:hAnsi="Aptos" w:cs="Times New Roman"/>
-          <w:lang w:val="es-AR"/>
-        </w:rPr>
-        <w:t>24,o</w:t>
-      </w:r>
-      <w:proofErr w:type="gramEnd"/>
-      <w:r>
-        <w:rPr>
-          <w:rFonts w:ascii="Aptos" w:eastAsia="Aptos" w:hAnsi="Aptos" w:cs="Times New Roman"/>
-          <w:lang w:val="es-AR"/>
-        </w:rPr>
-        <w:t xml:space="preserve"> las normas que se dicten respecto de la movilidad del haber en contradicción con el mandato constitucional.</w:t>
+        <w:t>y las que en el futuro pudiera ocasionar el decreto 274/24,o las normas que se dicten respecto de la movilidad del haber en contradicción con el mandato constitucional.</w:t>
       </w:r>
     </w:p>
     <w:p>
@@ -740,55 +670,7 @@
           <w:rFonts w:ascii="Aptos" w:eastAsia="Aptos" w:hAnsi="Aptos" w:cs="Times New Roman"/>
           <w:lang w:val="es-AR"/>
         </w:rPr>
-        <w:t xml:space="preserve">Conforme lo dispone el decreto ley 15/75, y en virtud de lo dispuesto en los art 23 </w:t>
-      </w:r>
-      <w:proofErr w:type="spellStart"/>
-      <w:r>
-        <w:rPr>
-          <w:rFonts w:ascii="Aptos" w:eastAsia="Aptos" w:hAnsi="Aptos" w:cs="Times New Roman"/>
-          <w:lang w:val="es-AR"/>
-        </w:rPr>
-        <w:t>inc</w:t>
-      </w:r>
-      <w:proofErr w:type="spellEnd"/>
-      <w:r>
-        <w:rPr>
-          <w:rFonts w:ascii="Aptos" w:eastAsia="Aptos" w:hAnsi="Aptos" w:cs="Times New Roman"/>
-          <w:lang w:val="es-AR"/>
-        </w:rPr>
-        <w:t xml:space="preserve"> a, b, </w:t>
-      </w:r>
-      <w:proofErr w:type="gramStart"/>
-      <w:r>
-        <w:rPr>
-          <w:rFonts w:ascii="Aptos" w:eastAsia="Aptos" w:hAnsi="Aptos" w:cs="Times New Roman"/>
-          <w:lang w:val="es-AR"/>
-        </w:rPr>
-        <w:t>d ,</w:t>
-      </w:r>
-      <w:proofErr w:type="gramEnd"/>
-      <w:r>
-        <w:rPr>
-          <w:rFonts w:ascii="Aptos" w:eastAsia="Aptos" w:hAnsi="Aptos" w:cs="Times New Roman"/>
-          <w:lang w:val="es-AR"/>
-        </w:rPr>
-        <w:t xml:space="preserve"> 50, 51,52, 53 y 55, solicito se de intervención a la Caja de Seguridad Social para abogados de  Salta con domicilio real en Avda. Sarmiento </w:t>
-      </w:r>
-      <w:proofErr w:type="spellStart"/>
-      <w:r>
-        <w:rPr>
-          <w:rFonts w:ascii="Aptos" w:eastAsia="Aptos" w:hAnsi="Aptos" w:cs="Times New Roman"/>
-          <w:lang w:val="es-AR"/>
-        </w:rPr>
-        <w:t>N°</w:t>
-      </w:r>
-      <w:proofErr w:type="spellEnd"/>
-      <w:r>
-        <w:rPr>
-          <w:rFonts w:ascii="Aptos" w:eastAsia="Aptos" w:hAnsi="Aptos" w:cs="Times New Roman"/>
-          <w:lang w:val="es-AR"/>
-        </w:rPr>
-        <w:t xml:space="preserve"> 308/302, Cuil 30-51872348-7.</w:t>
+        <w:t>Conforme lo dispone el decreto ley 15/75, y en virtud de lo dispuesto en los art 23 inc a, b, d , 50, 51,52, 53 y 55, solicito se de intervención a la Caja de Seguridad Social para abogados de  Salta con domicilio real en Avda. Sarmiento N° 308/302, Cuil 30-51872348-7.</w:t>
       </w:r>
     </w:p>
     <w:p>
@@ -832,63 +714,22 @@
           <w:rFonts w:ascii="Aptos" w:eastAsia="Aptos" w:hAnsi="Aptos" w:cs="Times New Roman"/>
           <w:lang w:val="es-AR"/>
         </w:rPr>
-        <w:t xml:space="preserve">Tal como surge de la demanda interpuesta cuya reserva se solicitó, se habilita la instancia a partir de la denegatoria de la solicitud de reajuste de haberes que figura en el sistema de </w:t>
-      </w:r>
-      <w:proofErr w:type="spellStart"/>
-      <w:r>
-        <w:rPr>
-          <w:rFonts w:ascii="Aptos" w:eastAsia="Aptos" w:hAnsi="Aptos" w:cs="Times New Roman"/>
-          <w:lang w:val="es-AR"/>
-        </w:rPr>
-        <w:t xml:space="preserve">Anses</w:t>
-      </w:r>
-      <w:proofErr w:type="spellEnd"/>
-      <w:r>
-        <w:rPr>
-          <w:rFonts w:ascii="Aptos" w:eastAsia="Aptos" w:hAnsi="Aptos" w:cs="Times New Roman"/>
-          <w:lang w:val="es-AR"/>
-        </w:rPr>
-        <w:t xml:space="preserve"> con fecha</w:t>
-      </w:r>
-      <w:r>
-        <w:rPr>
-          <w:rFonts w:ascii="Aptos" w:eastAsia="Aptos" w:hAnsi="Aptos" w:cs="Times New Roman"/>
-          <w:lang w:val="es-AR"/>
-        </w:rPr>
-        <w:t xml:space="preserve"> 25/07/2003 </w:t>
-      </w:r>
-      <w:r>
-        <w:rPr>
-          <w:rFonts w:ascii="Aptos" w:eastAsia="Aptos" w:hAnsi="Aptos" w:cs="Times New Roman"/>
-          <w:lang w:val="es-AR"/>
-        </w:rPr>
-        <w:t xml:space="preserve">, que recayó en el </w:t>
-      </w:r>
-      <w:proofErr w:type="spellStart"/>
-      <w:r>
-        <w:rPr>
-          <w:rFonts w:ascii="Aptos" w:eastAsia="Aptos" w:hAnsi="Aptos" w:cs="Times New Roman"/>
-          <w:lang w:val="es-AR"/>
-        </w:rPr>
-        <w:t>expte</w:t>
-      </w:r>
-      <w:proofErr w:type="spellEnd"/>
-      <w:r>
-        <w:rPr>
-          <w:rFonts w:ascii="Aptos" w:eastAsia="Aptos" w:hAnsi="Aptos" w:cs="Times New Roman"/>
-          <w:lang w:val="es-AR"/>
-        </w:rPr>
-        <w:t xml:space="preserve"> </w:t>
-      </w:r>
-      <w:proofErr w:type="spellStart"/>
-      <w:r>
-        <w:rPr>
-          <w:rFonts w:ascii="Aptos" w:eastAsia="Aptos" w:hAnsi="Aptos" w:cs="Times New Roman"/>
-          <w:lang w:val="es-AR"/>
-        </w:rPr>
-        <w:t xml:space="preserve">N°</w:t>
-      </w:r>
-      <w:proofErr w:type="spellEnd"/>
+        <w:t xml:space="preserve">Tal como surge de la demanda interpuesta cuya reserva se solicitó, se habilita la instancia a partir de la denegatoria de la solicitud de reajuste de haberes que figura en el sistema de Anses con fecha</w:t>
+      </w:r>
+      <w:r>
+        <w:rPr>
+          <w:rFonts w:ascii="Aptos" w:eastAsia="Aptos" w:hAnsi="Aptos" w:cs="Times New Roman"/>
+          <w:lang w:val="es-AR"/>
+        </w:rPr>
+        <w:t xml:space="preserve"> 10/10/2024 </w:t>
+      </w:r>
+      <w:r>
+        <w:rPr>
+          <w:rFonts w:ascii="Aptos" w:eastAsia="Aptos" w:hAnsi="Aptos" w:cs="Times New Roman"/>
+          <w:lang w:val="es-AR"/>
+        </w:rPr>
+        <w:t xml:space="preserve">, que recayó en el expte N°</w:t>
+      </w:r>
       <w:r>
         <w:rPr>
           <w:rFonts w:ascii="Aptos" w:eastAsia="Aptos" w:hAnsi="Aptos" w:cs="Times New Roman"/>
@@ -901,55 +742,7 @@
           <w:rFonts w:ascii="Aptos" w:eastAsia="Aptos" w:hAnsi="Aptos" w:cs="Times New Roman"/>
           <w:lang w:val="es-AR"/>
         </w:rPr>
-        <w:t xml:space="preserve">, y teniendo en cuenta lo dispuesto por el artículo 23 </w:t>
-      </w:r>
-      <w:proofErr w:type="spellStart"/>
-      <w:r>
-        <w:rPr>
-          <w:rFonts w:ascii="Aptos" w:eastAsia="Aptos" w:hAnsi="Aptos" w:cs="Times New Roman"/>
-          <w:lang w:val="es-AR"/>
-        </w:rPr>
-        <w:t>inc</w:t>
-      </w:r>
-      <w:proofErr w:type="spellEnd"/>
-      <w:r>
-        <w:rPr>
-          <w:rFonts w:ascii="Aptos" w:eastAsia="Aptos" w:hAnsi="Aptos" w:cs="Times New Roman"/>
-          <w:lang w:val="es-AR"/>
-        </w:rPr>
-        <w:t xml:space="preserve"> a, inc. b punto I y II de la ley </w:t>
-      </w:r>
-      <w:proofErr w:type="spellStart"/>
-      <w:r>
-        <w:rPr>
-          <w:rFonts w:ascii="Aptos" w:eastAsia="Aptos" w:hAnsi="Aptos" w:cs="Times New Roman"/>
-          <w:lang w:val="es-AR"/>
-        </w:rPr>
-        <w:t>N°</w:t>
-      </w:r>
-      <w:proofErr w:type="spellEnd"/>
-      <w:r>
-        <w:rPr>
-          <w:rFonts w:ascii="Aptos" w:eastAsia="Aptos" w:hAnsi="Aptos" w:cs="Times New Roman"/>
-          <w:lang w:val="es-AR"/>
-        </w:rPr>
-        <w:t xml:space="preserve"> 19549 modificada por la ley </w:t>
-      </w:r>
-      <w:proofErr w:type="spellStart"/>
-      <w:r>
-        <w:rPr>
-          <w:rFonts w:ascii="Aptos" w:eastAsia="Aptos" w:hAnsi="Aptos" w:cs="Times New Roman"/>
-          <w:lang w:val="es-AR"/>
-        </w:rPr>
-        <w:t>N°</w:t>
-      </w:r>
-      <w:proofErr w:type="spellEnd"/>
-      <w:r>
-        <w:rPr>
-          <w:rFonts w:ascii="Aptos" w:eastAsia="Aptos" w:hAnsi="Aptos" w:cs="Times New Roman"/>
-          <w:lang w:val="es-AR"/>
-        </w:rPr>
-        <w:t xml:space="preserve"> 27.742, respecto de la innecesaridad del reclamo previo en cuestiones  que hagan a la inconstitucionalidad o invalidez de una norma superior o cuando constituya un ritualismo inútil, la presente vía se encuentra habilitada.</w:t>
+        <w:t>, y teniendo en cuenta lo dispuesto por el artículo 23 inc a, inc. b punto I y II de la ley N° 19549 modificada por la ley N° 27.742, respecto de la innecesaridad del reclamo previo en cuestiones  que hagan a la inconstitucionalidad o invalidez de una norma superior o cuando constituya un ritualismo inútil, la presente vía se encuentra habilitada.</w:t>
       </w:r>
     </w:p>
     <w:p>
@@ -995,23 +788,7 @@
           <w:rFonts w:ascii="Aptos" w:eastAsia="Aptos" w:hAnsi="Aptos" w:cs="Times New Roman"/>
           <w:lang w:val="es-AR"/>
         </w:rPr>
-        <w:t xml:space="preserve">Conforme las constancias emitidas por la demandada del detalle de beneficio que se adjunta, los datos del beneficio previsional otorgado por </w:t>
-      </w:r>
-      <w:proofErr w:type="spellStart"/>
-      <w:r>
-        <w:rPr>
-          <w:rFonts w:ascii="Aptos" w:eastAsia="Aptos" w:hAnsi="Aptos" w:cs="Times New Roman"/>
-          <w:lang w:val="es-AR"/>
-        </w:rPr>
-        <w:t>Anses</w:t>
-      </w:r>
-      <w:proofErr w:type="spellEnd"/>
-      <w:r>
-        <w:rPr>
-          <w:rFonts w:ascii="Aptos" w:eastAsia="Aptos" w:hAnsi="Aptos" w:cs="Times New Roman"/>
-          <w:lang w:val="es-AR"/>
-        </w:rPr>
-        <w:t xml:space="preserve"> son: </w:t>
+        <w:t xml:space="preserve">Conforme las constancias emitidas por la demandada del detalle de beneficio que se adjunta, los datos del beneficio previsional otorgado por Anses son: </w:t>
       </w:r>
     </w:p>
     <w:p>
@@ -1051,7 +828,7 @@
           <w:rFonts w:ascii="Aptos" w:eastAsia="Aptos" w:hAnsi="Aptos" w:cs="Times New Roman"/>
           <w:lang w:val="es-AR"/>
         </w:rPr>
-        <w:t xml:space="preserve">25/07/2003</w:t>
+        <w:t xml:space="preserve">18/10/2003</w:t>
       </w:r>
     </w:p>
     <w:p>
@@ -1130,13 +907,12 @@
         </w:rPr>
         <w:t xml:space="preserve">Periodos de remuneraciones tomados: </w:t>
       </w:r>
-      <w:proofErr w:type="gramStart"/>
-      <w:r>
-        <w:rPr>
-          <w:rFonts w:ascii="Aptos" w:eastAsia="Aptos" w:hAnsi="Aptos" w:cs="Times New Roman"/>
-          <w:lang w:val="es-AR"/>
-        </w:rPr>
-        <w:t xml:space="preserve">25/07/2003 </w:t>
+      <w:r>
+        <w:rPr>
+          <w:rFonts w:ascii="Aptos" w:eastAsia="Aptos" w:hAnsi="Aptos" w:cs="Times New Roman"/>
+          <w:lang w:val="es-AR"/>
+        </w:rPr>
+        <w:t xml:space="preserve">01/10/2024 </w:t>
       </w:r>
       <w:r>
         <w:rPr>
@@ -1150,7 +926,7 @@
           <w:rFonts w:ascii="Aptos" w:eastAsia="Aptos" w:hAnsi="Aptos" w:cs="Times New Roman"/>
           <w:lang w:val="es-AR"/>
         </w:rPr>
-        <w:t xml:space="preserve">25/07/2005</w:t>
+        <w:t xml:space="preserve">03/10/2024</w:t>
       </w:r>
     </w:p>
     <w:p>
@@ -1199,7 +975,7 @@
           <w:rFonts w:ascii="Aptos" w:eastAsia="Aptos" w:hAnsi="Aptos" w:cs="Times New Roman"/>
           <w:lang w:val="es-AR"/>
         </w:rPr>
-        <w:t xml:space="preserve">25/07/2003</w:t>
+        <w:t xml:space="preserve">04/10/2024</w:t>
       </w:r>
     </w:p>
     <w:p>
@@ -1241,7 +1017,7 @@
           <w:rFonts w:ascii="Aptos" w:eastAsia="Aptos" w:hAnsi="Aptos" w:cs="Times New Roman"/>
           <w:lang w:val="es-AR"/>
         </w:rPr>
-        <w:t xml:space="preserve">25/07/2003 </w:t>
+        <w:t xml:space="preserve">03/10/2024 </w:t>
       </w:r>
       <w:r>
         <w:rPr>
@@ -1269,17 +1045,8 @@
           <w:rFonts w:ascii="Aptos" w:eastAsia="Aptos" w:hAnsi="Aptos" w:cs="Times New Roman"/>
           <w:lang w:val="es-AR"/>
         </w:rPr>
-        <w:t xml:space="preserve">Última remuneración actualizada por </w:t>
-      </w:r>
-      <w:proofErr w:type="spellStart"/>
-      <w:r>
-        <w:rPr>
-          <w:rFonts w:ascii="Aptos" w:eastAsia="Aptos" w:hAnsi="Aptos" w:cs="Times New Roman"/>
-          <w:lang w:val="es-AR"/>
-        </w:rPr>
-        <w:t>Anses</w:t>
-      </w:r>
-      <w:proofErr w:type="spellEnd"/>
+        <w:t>Última remuneración actualizada por Anses</w:t>
+      </w:r>
       <w:r>
         <w:rPr>
           <w:rFonts w:ascii="Aptos" w:eastAsia="Aptos" w:hAnsi="Aptos" w:cs="Times New Roman"/>
@@ -1320,7 +1087,7 @@
           <w:rFonts w:ascii="Aptos" w:eastAsia="Aptos" w:hAnsi="Aptos" w:cs="Times New Roman"/>
           <w:lang w:val="es-AR"/>
         </w:rPr>
-        <w:t xml:space="preserve">25/07/2003</w:t>
+        <w:t xml:space="preserve">10/10/2024</w:t>
       </w:r>
     </w:p>
     <w:p>
@@ -1343,7 +1110,6 @@
         </w:rPr>
         <w:t xml:space="preserve">Monto Primer haber jubilatorio: </w:t>
       </w:r>
-      <w:proofErr w:type="gramStart"/>
       <w:r>
         <w:rPr>
           <w:rFonts w:ascii="Aptos" w:eastAsia="Aptos" w:hAnsi="Aptos" w:cs="Times New Roman"/>
@@ -1372,7 +1138,6 @@
         </w:rPr>
         <w:t xml:space="preserve">Tasa de reemplazo = </w:t>
       </w:r>
-      <w:proofErr w:type="gramStart"/>
       <w:r>
         <w:rPr>
           <w:rFonts w:ascii="Aptos" w:eastAsia="Aptos" w:hAnsi="Aptos" w:cs="Times New Roman"/>
@@ -1385,23 +1150,7 @@
           <w:rFonts w:ascii="Aptos" w:eastAsia="Aptos" w:hAnsi="Aptos" w:cs="Times New Roman"/>
           <w:lang w:val="es-AR"/>
         </w:rPr>
-        <w:t xml:space="preserve">% (Jubilación/Salario en actividad actualizado con índice de </w:t>
-      </w:r>
-      <w:proofErr w:type="spellStart"/>
-      <w:r>
-        <w:rPr>
-          <w:rFonts w:ascii="Aptos" w:eastAsia="Aptos" w:hAnsi="Aptos" w:cs="Times New Roman"/>
-          <w:lang w:val="es-AR"/>
-        </w:rPr>
-        <w:t>Anses</w:t>
-      </w:r>
-      <w:proofErr w:type="spellEnd"/>
-      <w:r>
-        <w:rPr>
-          <w:rFonts w:ascii="Aptos" w:eastAsia="Aptos" w:hAnsi="Aptos" w:cs="Times New Roman"/>
-          <w:lang w:val="es-AR"/>
-        </w:rPr>
-        <w:t>)</w:t>
+        <w:t>% (Jubilación/Salario en actividad actualizado con índice de Anses)</w:t>
       </w:r>
     </w:p>
     <w:p>
@@ -1457,7 +1206,7 @@
           <w:rFonts w:ascii="Aptos" w:eastAsia="Aptos" w:hAnsi="Aptos" w:cs="Times New Roman"/>
           <w:lang w:val="es-AR"/>
         </w:rPr>
-        <w:t xml:space="preserve"> 25/07/2003</w:t>
+        <w:t xml:space="preserve"> 03/10/2024</w:t>
       </w:r>
       <w:r>
         <w:rPr>
@@ -1471,7 +1220,7 @@
           <w:rFonts w:ascii="Aptos" w:eastAsia="Aptos" w:hAnsi="Aptos" w:cs="Times New Roman"/>
           <w:lang w:val="es-AR"/>
         </w:rPr>
-        <w:t xml:space="preserve">$6.233,00</w:t>
+        <w:t xml:space="preserve">$6.233,56</w:t>
       </w:r>
     </w:p>
     <w:p>
@@ -1492,30 +1241,14 @@
           <w:rFonts w:ascii="Aptos" w:eastAsia="Aptos" w:hAnsi="Aptos" w:cs="Times New Roman"/>
           <w:lang w:val="es-AR"/>
         </w:rPr>
-        <w:t xml:space="preserve">Fecha de inicio del Reclamo administrativo </w:t>
-      </w:r>
-      <w:proofErr w:type="spellStart"/>
-      <w:r>
-        <w:rPr>
-          <w:rFonts w:ascii="Aptos" w:eastAsia="Aptos" w:hAnsi="Aptos" w:cs="Times New Roman"/>
-          <w:lang w:val="es-AR"/>
-        </w:rPr>
-        <w:t>interruptivo</w:t>
-      </w:r>
-      <w:proofErr w:type="spellEnd"/>
-      <w:r>
-        <w:rPr>
-          <w:rFonts w:ascii="Aptos" w:eastAsia="Aptos" w:hAnsi="Aptos" w:cs="Times New Roman"/>
-          <w:lang w:val="es-AR"/>
-        </w:rPr>
-        <w:t xml:space="preserve"> de la prescripción: </w:t>
-      </w:r>
-      <w:r>
-        <w:rPr>
-          <w:rFonts w:ascii="Aptos" w:eastAsia="Aptos" w:hAnsi="Aptos" w:cs="Times New Roman"/>
-          <w:lang w:val="es-AR"/>
-        </w:rPr>
-        <w:t xml:space="preserve">25/07/2003</w:t>
+        <w:t xml:space="preserve">Fecha de inicio del Reclamo administrativo interruptivo de la prescripción: </w:t>
+      </w:r>
+      <w:r>
+        <w:rPr>
+          <w:rFonts w:ascii="Aptos" w:eastAsia="Aptos" w:hAnsi="Aptos" w:cs="Times New Roman"/>
+          <w:lang w:val="es-AR"/>
+        </w:rPr>
+        <w:t xml:space="preserve">12/10/2024</w:t>
       </w:r>
     </w:p>
     <w:p>
@@ -1619,39 +1352,7 @@
           <w:rFonts w:ascii="Aptos" w:eastAsia="Aptos" w:hAnsi="Aptos" w:cs="Times New Roman"/>
           <w:lang w:val="es-AR"/>
         </w:rPr>
-        <w:t xml:space="preserve">Es arraigada la doctrina sobre el contenido y alcance de la garantía constitucional de movilidad y de los dos pilares en las cuales se sustenta la misma, a saber, los principios de proporcionalidad y de </w:t>
-      </w:r>
-      <w:proofErr w:type="spellStart"/>
-      <w:r>
-        <w:rPr>
-          <w:rFonts w:ascii="Aptos" w:eastAsia="Aptos" w:hAnsi="Aptos" w:cs="Times New Roman"/>
-          <w:lang w:val="es-AR"/>
-        </w:rPr>
-        <w:t>sustitutividad</w:t>
-      </w:r>
-      <w:proofErr w:type="spellEnd"/>
-      <w:r>
-        <w:rPr>
-          <w:rFonts w:ascii="Aptos" w:eastAsia="Aptos" w:hAnsi="Aptos" w:cs="Times New Roman"/>
-          <w:lang w:val="es-AR"/>
-        </w:rPr>
-        <w:t xml:space="preserve"> (C.N. art. 14 bis), que obligan al legislador y al juez -cada uno en su ámbito de actuación o zona de reserva constitucional- a cuantificar la </w:t>
-      </w:r>
-      <w:proofErr w:type="spellStart"/>
-      <w:r>
-        <w:rPr>
-          <w:rFonts w:ascii="Aptos" w:eastAsia="Aptos" w:hAnsi="Aptos" w:cs="Times New Roman"/>
-          <w:lang w:val="es-AR"/>
-        </w:rPr>
-        <w:t>sustitutividad</w:t>
-      </w:r>
-      <w:proofErr w:type="spellEnd"/>
-      <w:r>
-        <w:rPr>
-          <w:rFonts w:ascii="Aptos" w:eastAsia="Aptos" w:hAnsi="Aptos" w:cs="Times New Roman"/>
-          <w:lang w:val="es-AR"/>
-        </w:rPr>
-        <w:t xml:space="preserve"> razonable que corresponde aplicar, tanto para la determinación del haber inicial, cuanto para su movilidad futura.</w:t>
+        <w:t>Es arraigada la doctrina sobre el contenido y alcance de la garantía constitucional de movilidad y de los dos pilares en las cuales se sustenta la misma, a saber, los principios de proporcionalidad y de sustitutividad (C.N. art. 14 bis), que obligan al legislador y al juez -cada uno en su ámbito de actuación o zona de reserva constitucional- a cuantificar la sustitutividad razonable que corresponde aplicar, tanto para la determinación del haber inicial, cuanto para su movilidad futura.</w:t>
       </w:r>
     </w:p>
     <w:p>
@@ -1739,55 +1440,7 @@
           <w:rFonts w:ascii="Aptos" w:eastAsia="Aptos" w:hAnsi="Aptos" w:cs="Times New Roman"/>
           <w:lang w:val="es-AR"/>
         </w:rPr>
-        <w:t>En los casos “</w:t>
-      </w:r>
-      <w:proofErr w:type="spellStart"/>
-      <w:r>
-        <w:rPr>
-          <w:rFonts w:ascii="Aptos" w:eastAsia="Aptos" w:hAnsi="Aptos" w:cs="Times New Roman"/>
-          <w:lang w:val="es-AR"/>
-        </w:rPr>
-        <w:t>Badaro</w:t>
-      </w:r>
-      <w:proofErr w:type="spellEnd"/>
-      <w:r>
-        <w:rPr>
-          <w:rFonts w:ascii="Aptos" w:eastAsia="Aptos" w:hAnsi="Aptos" w:cs="Times New Roman"/>
-          <w:lang w:val="es-AR"/>
-        </w:rPr>
-        <w:t>” y “</w:t>
-      </w:r>
-      <w:proofErr w:type="spellStart"/>
-      <w:r>
-        <w:rPr>
-          <w:rFonts w:ascii="Aptos" w:eastAsia="Aptos" w:hAnsi="Aptos" w:cs="Times New Roman"/>
-          <w:lang w:val="es-AR"/>
-        </w:rPr>
-        <w:t>Elliff</w:t>
-      </w:r>
-      <w:proofErr w:type="spellEnd"/>
-      <w:r>
-        <w:rPr>
-          <w:rFonts w:ascii="Aptos" w:eastAsia="Aptos" w:hAnsi="Aptos" w:cs="Times New Roman"/>
-          <w:lang w:val="es-AR"/>
-        </w:rPr>
-        <w:t>”, nuestro Máximo Tribunal vuelve a insistir que “la movilidad de que se trata, no es un ajuste por inflación, como pretende el actor sino que es una previsión con profundo contenido social referente a la índole sustitutiva de la prestación jubilatoria, para lo cual es menester que su cuantía, que puede ser establecida de modo diferente según las épocas, mantenga una proporción razonable con los ingresos de los trabajadores (Fallos: 293:551; 295:674; 297:146; 300:616, entre muchos otros).” (id. “</w:t>
-      </w:r>
-      <w:proofErr w:type="spellStart"/>
-      <w:r>
-        <w:rPr>
-          <w:rFonts w:ascii="Aptos" w:eastAsia="Aptos" w:hAnsi="Aptos" w:cs="Times New Roman"/>
-          <w:lang w:val="es-AR"/>
-        </w:rPr>
-        <w:t>Badaro</w:t>
-      </w:r>
-      <w:proofErr w:type="spellEnd"/>
-      <w:r>
-        <w:rPr>
-          <w:rFonts w:ascii="Aptos" w:eastAsia="Aptos" w:hAnsi="Aptos" w:cs="Times New Roman"/>
-          <w:lang w:val="es-AR"/>
-        </w:rPr>
-        <w:t>”, considerando 14º).</w:t>
+        <w:t>En los casos “Badaro” y “Elliff”, nuestro Máximo Tribunal vuelve a insistir que “la movilidad de que se trata, no es un ajuste por inflación, como pretende el actor sino que es una previsión con profundo contenido social referente a la índole sustitutiva de la prestación jubilatoria, para lo cual es menester que su cuantía, que puede ser establecida de modo diferente según las épocas, mantenga una proporción razonable con los ingresos de los trabajadores (Fallos: 293:551; 295:674; 297:146; 300:616, entre muchos otros).” (id. “Badaro”, considerando 14º).</w:t>
       </w:r>
     </w:p>
     <w:p>
@@ -1831,27 +1484,7 @@
           <w:iCs/>
           <w:lang w:val="es-AR"/>
         </w:rPr>
-        <w:t xml:space="preserve">“(…) a fin de que en un plazo razonable haga uso de las atribuciones constitucionales que le competen para hacer efectivo el mandato del art. 14 bis citado, fijando el contenido concreto de las jubilaciones en el período en debate, con especial ponderación de los principios de proporcionalidad y </w:t>
-      </w:r>
-      <w:proofErr w:type="spellStart"/>
-      <w:r>
-        <w:rPr>
-          <w:rFonts w:ascii="Aptos" w:eastAsia="Aptos" w:hAnsi="Aptos" w:cs="Times New Roman"/>
-          <w:i/>
-          <w:iCs/>
-          <w:lang w:val="es-AR"/>
-        </w:rPr>
-        <w:t>sustitutividad</w:t>
-      </w:r>
-      <w:proofErr w:type="spellEnd"/>
-      <w:r>
-        <w:rPr>
-          <w:rFonts w:ascii="Aptos" w:eastAsia="Aptos" w:hAnsi="Aptos" w:cs="Times New Roman"/>
-          <w:i/>
-          <w:iCs/>
-          <w:lang w:val="es-AR"/>
-        </w:rPr>
-        <w:t xml:space="preserve">, según fueron establecidos por este Tribunal en numerosos precedentes (Fallos: 279:389; 280:424; 292:447; 293:235; 300:84, 571; 305:866; 328:1602), de conformidad con la protección especial que ha otorgado la Ley Fundamental al conjunto de derechos sociales”.</w:t>
+        <w:t>“(…) a fin de que en un plazo razonable haga uso de las atribuciones constitucionales que le competen para hacer efectivo el mandato del art. 14 bis citado, fijando el contenido concreto de las jubilaciones en el período en debate, con especial ponderación de los principios de proporcionalidad y sustitutividad, según fueron establecidos por este Tribunal en numerosos precedentes (Fallos: 279:389; 280:424; 292:447; 293:235; 300:84, 571; 305:866; 328:1602), de conformidad con la protección especial que ha otorgado la Ley Fundamental al conjunto de derechos sociales”.</w:t>
       </w:r>
     </w:p>
     <w:p>
@@ -1869,7 +1502,6 @@
           <w:lang w:val="es-AR"/>
         </w:rPr>
       </w:pPr>
-      <w:proofErr w:type="gramStart"/>
       <w:r>
         <w:rPr>
           <w:rFonts w:ascii="Aptos" w:eastAsia="Aptos" w:hAnsi="Aptos" w:cs="Times New Roman"/>
@@ -1974,28 +1606,18 @@
           <w:color w:val="000000"/>
           <w:lang w:val="es-AR" w:eastAsia="es-AR"/>
         </w:rPr>
-        <w:t xml:space="preserve">         </w:t>
-      </w:r>
-      <w:proofErr w:type="spellStart"/>
+        <w:t xml:space="preserve">         Imagen_</w:t>
+      </w:r>
+      <w:bookmarkStart w:id="0" w:name="Imagen_aqui"/>
+      <w:bookmarkEnd w:id="0"/>
       <w:r>
         <w:rPr>
           <w:rFonts w:ascii="Aptos" w:eastAsia="Times New Roman" w:hAnsi="Aptos" w:cs="Times New Roman"/>
           <w:color w:val="000000"/>
           <w:lang w:val="es-AR" w:eastAsia="es-AR"/>
         </w:rPr>
-        <w:t>Imagen_</w:t>
-      </w:r>
-      <w:bookmarkStart w:id="0" w:name="Imagen_aqui"/>
-      <w:bookmarkEnd w:id="0"/>
-      <w:r>
-        <w:rPr>
-          <w:rFonts w:ascii="Aptos" w:eastAsia="Times New Roman" w:hAnsi="Aptos" w:cs="Times New Roman"/>
-          <w:color w:val="000000"/>
-          <w:lang w:val="es-AR" w:eastAsia="es-AR"/>
-        </w:rPr>
         <w:t>suma_aqui</w:t>
       </w:r>
-      <w:proofErr w:type="spellEnd"/>
     </w:p>
     <w:p>
       <w:pPr>
@@ -2254,7 +1876,6 @@
           <w:lang w:val="es-AR"/>
         </w:rPr>
       </w:pPr>
-      <w:proofErr w:type="spellStart"/>
       <w:r>
         <w:rPr>
           <w:rFonts w:ascii="Aptos" w:eastAsia="Times New Roman" w:hAnsi="Aptos" w:cs="Times New Roman"/>
@@ -2295,7 +1916,6 @@
         </w:rPr>
         <w:t>aqui</w:t>
       </w:r>
-      <w:proofErr w:type="spellEnd"/>
     </w:p>
     <w:p>
       <w:pPr>
@@ -2479,7 +2099,6 @@
         <w:t xml:space="preserve">Expresamente solicito que, teniendo en cuenta que la CSJN ha destacado en el fallo </w:t>
       </w:r>
       <w:hyperlink r:id="rId8" w:history="1">
-        <w:proofErr w:type="spellStart"/>
         <w:r>
           <w:rPr>
             <w:rFonts w:ascii="Aptos" w:eastAsia="Aptos" w:hAnsi="Aptos" w:cs="Times New Roman"/>
@@ -2487,17 +2106,7 @@
             <w:u w:val="single"/>
             <w:lang w:val="es-AR"/>
           </w:rPr>
-          <w:t>Elliff</w:t>
-        </w:r>
-        <w:proofErr w:type="spellEnd"/>
-        <w:r>
-          <w:rPr>
-            <w:rFonts w:ascii="Aptos" w:eastAsia="Aptos" w:hAnsi="Aptos" w:cs="Times New Roman"/>
-            <w:color w:val="467886"/>
-            <w:u w:val="single"/>
-            <w:lang w:val="es-AR"/>
-          </w:rPr>
-          <w:t>, Alberto José</w:t>
+          <w:t>Elliff, Alberto José</w:t>
         </w:r>
       </w:hyperlink>
       <w:r>
@@ -2555,23 +2164,7 @@
           <w:rFonts w:ascii="Aptos" w:eastAsia="Aptos" w:hAnsi="Aptos" w:cs="Times New Roman"/>
           <w:lang w:val="es-AR"/>
         </w:rPr>
-        <w:t xml:space="preserve"> (CSJN, causa “</w:t>
-      </w:r>
-      <w:proofErr w:type="spellStart"/>
-      <w:r>
-        <w:rPr>
-          <w:rFonts w:ascii="Aptos" w:eastAsia="Aptos" w:hAnsi="Aptos" w:cs="Times New Roman"/>
-          <w:lang w:val="es-AR"/>
-        </w:rPr>
-        <w:t>Monzo</w:t>
-      </w:r>
-      <w:proofErr w:type="spellEnd"/>
-      <w:r>
-        <w:rPr>
-          <w:rFonts w:ascii="Aptos" w:eastAsia="Aptos" w:hAnsi="Aptos" w:cs="Times New Roman"/>
-          <w:lang w:val="es-AR"/>
-        </w:rPr>
-        <w:t xml:space="preserve">”, 15/08/06); 3) La jubilación debe asegurar un nivel de vida que guarde </w:t>
+        <w:t xml:space="preserve"> (CSJN, causa “Monzo”, 15/08/06); 3) La jubilación debe asegurar un nivel de vida que guarde </w:t>
       </w:r>
       <w:r>
         <w:rPr>
@@ -2587,23 +2180,7 @@
           <w:rFonts w:ascii="Aptos" w:eastAsia="Aptos" w:hAnsi="Aptos" w:cs="Times New Roman"/>
           <w:lang w:val="es-AR"/>
         </w:rPr>
-        <w:t>” (CSJN, causa “</w:t>
-      </w:r>
-      <w:proofErr w:type="spellStart"/>
-      <w:r>
-        <w:rPr>
-          <w:rFonts w:ascii="Aptos" w:eastAsia="Aptos" w:hAnsi="Aptos" w:cs="Times New Roman"/>
-          <w:lang w:val="es-AR"/>
-        </w:rPr>
-        <w:t>Elliff</w:t>
-      </w:r>
-      <w:proofErr w:type="spellEnd"/>
-      <w:r>
-        <w:rPr>
-          <w:rFonts w:ascii="Aptos" w:eastAsia="Aptos" w:hAnsi="Aptos" w:cs="Times New Roman"/>
-          <w:lang w:val="es-AR"/>
-        </w:rPr>
-        <w:t>”, 11/08/09).</w:t>
+        <w:t>” (CSJN, causa “Elliff”, 11/08/09).</w:t>
       </w:r>
     </w:p>
     <w:p>
@@ -2621,39 +2198,7 @@
           <w:rFonts w:ascii="Aptos" w:eastAsia="Aptos" w:hAnsi="Aptos" w:cs="Times New Roman"/>
           <w:lang w:val="es-AR"/>
         </w:rPr>
-        <w:t xml:space="preserve">Durante los 30 años de vigencia de la ley 24.241 se han determinado diferentes modalidades de actualización de las remuneraciones. El organismo previsional al momento de sancionarse la ley 24.241 escogió en su reglamentación el índice ISBIC para la actualización de las remuneraciones por considerarlo un índice salarial y oficial que podía acompañar la evolución de los salarios de los activos para cubrir el principio de integralidad, mediante la resolución 140/95 , no obstante,  puso un límite a la aplicación temporal de ese índice por considerar que la ley </w:t>
-      </w:r>
-      <w:proofErr w:type="spellStart"/>
-      <w:r>
-        <w:rPr>
-          <w:rFonts w:ascii="Aptos" w:eastAsia="Aptos" w:hAnsi="Aptos" w:cs="Times New Roman"/>
-          <w:lang w:val="es-AR"/>
-        </w:rPr>
-        <w:t>N°</w:t>
-      </w:r>
-      <w:proofErr w:type="spellEnd"/>
-      <w:r>
-        <w:rPr>
-          <w:rFonts w:ascii="Aptos" w:eastAsia="Aptos" w:hAnsi="Aptos" w:cs="Times New Roman"/>
-          <w:lang w:val="es-AR"/>
-        </w:rPr>
-        <w:t xml:space="preserve"> 23.928, además de prohibir toda indexación desde el 31/03/1991,  dio estabilidad a los precios y salarios,  de modo que no registraron variaciones durante el período en cuestión. Por tanto, ello impedía cualquier actualización de remuneraciones posterior al 31/03/1991. La circunstancia precedentemente relatada, motivó que la CSJN en el fallo “</w:t>
-      </w:r>
-      <w:proofErr w:type="spellStart"/>
-      <w:r>
-        <w:rPr>
-          <w:rFonts w:ascii="Aptos" w:eastAsia="Aptos" w:hAnsi="Aptos" w:cs="Times New Roman"/>
-          <w:lang w:val="es-AR"/>
-        </w:rPr>
-        <w:t>Elliff</w:t>
-      </w:r>
-      <w:proofErr w:type="spellEnd"/>
-      <w:r>
-        <w:rPr>
-          <w:rFonts w:ascii="Aptos" w:eastAsia="Aptos" w:hAnsi="Aptos" w:cs="Times New Roman"/>
-          <w:lang w:val="es-AR"/>
-        </w:rPr>
-        <w:t>” dispusiera que ese límite temporal debía levantarse y, en consecuencia, actualizarse las remuneraciones hasta la fecha de adquisición del beneficio.</w:t>
+        <w:t>Durante los 30 años de vigencia de la ley 24.241 se han determinado diferentes modalidades de actualización de las remuneraciones. El organismo previsional al momento de sancionarse la ley 24.241 escogió en su reglamentación el índice ISBIC para la actualización de las remuneraciones por considerarlo un índice salarial y oficial que podía acompañar la evolución de los salarios de los activos para cubrir el principio de integralidad, mediante la resolución 140/95 , no obstante,  puso un límite a la aplicación temporal de ese índice por considerar que la ley N° 23.928, además de prohibir toda indexación desde el 31/03/1991,  dio estabilidad a los precios y salarios,  de modo que no registraron variaciones durante el período en cuestión. Por tanto, ello impedía cualquier actualización de remuneraciones posterior al 31/03/1991. La circunstancia precedentemente relatada, motivó que la CSJN en el fallo “Elliff” dispusiera que ese límite temporal debía levantarse y, en consecuencia, actualizarse las remuneraciones hasta la fecha de adquisición del beneficio.</w:t>
       </w:r>
     </w:p>
     <w:p>
@@ -2671,23 +2216,7 @@
           <w:rFonts w:ascii="Aptos" w:eastAsia="Aptos" w:hAnsi="Aptos" w:cs="Times New Roman"/>
           <w:lang w:val="es-AR"/>
         </w:rPr>
-        <w:t xml:space="preserve"> Solicito a VS que, teniendo en cuenta que todas las remuneraciones que forman parte del ingreso base son anteriores al 2.09, se aplique </w:t>
-      </w:r>
-      <w:proofErr w:type="spellStart"/>
-      <w:r>
-        <w:rPr>
-          <w:rFonts w:ascii="Aptos" w:eastAsia="Aptos" w:hAnsi="Aptos" w:cs="Times New Roman"/>
-          <w:lang w:val="es-AR"/>
-        </w:rPr>
-        <w:t>Isbic</w:t>
-      </w:r>
-      <w:proofErr w:type="spellEnd"/>
-      <w:r>
-        <w:rPr>
-          <w:rFonts w:ascii="Aptos" w:eastAsia="Aptos" w:hAnsi="Aptos" w:cs="Times New Roman"/>
-          <w:lang w:val="es-AR"/>
-        </w:rPr>
-        <w:t xml:space="preserve"> al 2.09 para actualizar las mismas a la fecha de adquisición del derecho y luego, si un índice mensual para determinar el haber.</w:t>
+        <w:t xml:space="preserve"> Solicito a VS que, teniendo en cuenta que todas las remuneraciones que forman parte del ingreso base son anteriores al 2.09, se aplique Isbic al 2.09 para actualizar las mismas a la fecha de adquisición del derecho y luego, si un índice mensual para determinar el haber.</w:t>
       </w:r>
     </w:p>
     <w:p>
@@ -2815,23 +2344,7 @@
           <w:rFonts w:ascii="Aptos" w:eastAsia="Aptos" w:hAnsi="Aptos" w:cs="Times New Roman"/>
           <w:lang w:val="es-AR"/>
         </w:rPr>
-        <w:t>Expresamente se peticiona la inconstitucionalidad del Decreto 807/16, la Resolución ANSES 56/18 y Resolución SSS 1/2018 por cuanto pretende reglamentar periodos anteriores al 02-2009 con un índice diferente al establecido por la CSJN en “</w:t>
-      </w:r>
-      <w:proofErr w:type="spellStart"/>
-      <w:r>
-        <w:rPr>
-          <w:rFonts w:ascii="Aptos" w:eastAsia="Aptos" w:hAnsi="Aptos" w:cs="Times New Roman"/>
-          <w:lang w:val="es-AR"/>
-        </w:rPr>
-        <w:t>Elliff</w:t>
-      </w:r>
-      <w:proofErr w:type="spellEnd"/>
-      <w:r>
-        <w:rPr>
-          <w:rFonts w:ascii="Aptos" w:eastAsia="Aptos" w:hAnsi="Aptos" w:cs="Times New Roman"/>
-          <w:lang w:val="es-AR"/>
-        </w:rPr>
-        <w:t>” y luego en  “Blanco”, donde el Máximo Tribunal declaró la inconstitucionalidad de la Resolución 56/18 de ANSES y de la Resolución SSSS 01/2018, que reglamentan el  art 24 de la ley 24.241, remitiendo a las disposiciones de la Ley 27.260 de Reparación Histórica</w:t>
+        <w:t>Expresamente se peticiona la inconstitucionalidad del Decreto 807/16, la Resolución ANSES 56/18 y Resolución SSS 1/2018 por cuanto pretende reglamentar periodos anteriores al 02-2009 con un índice diferente al establecido por la CSJN en “Elliff” y luego en  “Blanco”, donde el Máximo Tribunal declaró la inconstitucionalidad de la Resolución 56/18 de ANSES y de la Resolución SSSS 01/2018, que reglamentan el  art 24 de la ley 24.241, remitiendo a las disposiciones de la Ley 27.260 de Reparación Histórica</w:t>
       </w:r>
       <w:r>
         <w:rPr>
@@ -2875,43 +2388,7 @@
           <w:highlight w:val="yellow"/>
           <w:lang w:val="es-AR"/>
         </w:rPr>
-        <w:t xml:space="preserve">W con </w:t>
-      </w:r>
-      <w:proofErr w:type="spellStart"/>
-      <w:r>
-        <w:rPr>
-          <w:rFonts w:ascii="Aptos" w:eastAsia="Aptos" w:hAnsi="Aptos" w:cs="Times New Roman"/>
-          <w:highlight w:val="yellow"/>
-          <w:lang w:val="es-AR"/>
-        </w:rPr>
-        <w:t>isbic</w:t>
-      </w:r>
-      <w:proofErr w:type="spellEnd"/>
-      <w:r>
-        <w:rPr>
-          <w:rFonts w:ascii="Aptos" w:eastAsia="Aptos" w:hAnsi="Aptos" w:cs="Times New Roman"/>
-          <w:highlight w:val="yellow"/>
-          <w:lang w:val="es-AR"/>
-        </w:rPr>
-        <w:t xml:space="preserve"> al 2009 y luego </w:t>
-      </w:r>
-      <w:proofErr w:type="spellStart"/>
-      <w:r>
-        <w:rPr>
-          <w:rFonts w:ascii="Aptos" w:eastAsia="Aptos" w:hAnsi="Aptos" w:cs="Times New Roman"/>
-          <w:highlight w:val="yellow"/>
-          <w:lang w:val="es-AR"/>
-        </w:rPr>
-        <w:t>Anses</w:t>
-      </w:r>
-      <w:proofErr w:type="spellEnd"/>
-      <w:r>
-        <w:rPr>
-          <w:rFonts w:ascii="Aptos" w:eastAsia="Aptos" w:hAnsi="Aptos" w:cs="Times New Roman"/>
-          <w:highlight w:val="yellow"/>
-          <w:lang w:val="es-AR"/>
-        </w:rPr>
-        <w:t xml:space="preserve"> $45.062,21</w:t>
+        <w:t>W con isbic al 2009 y luego Anses $45.062,21</w:t>
       </w:r>
     </w:p>
     <w:p>
@@ -2942,109 +2419,109 @@
           <w:bCs/>
           <w:lang w:val="es-AR"/>
         </w:rPr>
-        <w:t xml:space="preserve">PBU</w:t>
-      </w:r>
-    </w:p>
-    <w:p>
-      <w:pPr>
-        <w:ind w:firstLine="993"/>
-        <w:jc w:val="both"/>
-        <w:rPr>
-          <w:rFonts w:ascii="Aptos" w:eastAsia="Aptos" w:hAnsi="Aptos" w:cs="Times New Roman"/>
-          <w:lang w:val="es-AR"/>
-        </w:rPr>
-      </w:pPr>
-      <w:r>
-        <w:rPr>
-          <w:rFonts w:ascii="Aptos" w:eastAsia="Aptos" w:hAnsi="Aptos" w:cs="Times New Roman"/>
-          <w:lang w:val="es-AR"/>
-        </w:rPr>
-        <w:t xml:space="preserve">Solicito se declare la inconstitucionalidad del art. 4° de la Ley 26.417 que estableció un monto fijo para la PBU y se utilice para la actualización de la Prestación Básica Universal, ISCIB al 02.2009. </w:t>
-      </w:r>
-    </w:p>
-    <w:p>
-      <w:pPr>
-        <w:ind w:firstLine="993"/>
-        <w:jc w:val="both"/>
-        <w:rPr>
-          <w:rFonts w:ascii="Aptos" w:eastAsia="Aptos" w:hAnsi="Aptos" w:cs="Times New Roman"/>
-          <w:lang w:val="es-AR"/>
-        </w:rPr>
-      </w:pPr>
-      <w:r>
-        <w:rPr>
-          <w:rFonts w:ascii="Aptos" w:eastAsia="Aptos" w:hAnsi="Aptos" w:cs="Times New Roman"/>
-          <w:lang w:val="es-AR"/>
-        </w:rPr>
-        <w:t xml:space="preserve">Debe tenerse presente que al momento de la sanción de la Ley 24241 la determinación de esta prestación estaba ligada al valor del AMPO (arts. 20 y 21), que fue reemplazado por el MOPRE en el año 1997 (art. 1 Decreto 833/97) y alcanzó la suma de $80 a partir de abril de 1997 hasta septiembre de ese año, cuando dejó de publicarse y se mantuvo inalterado ($200) hasta la sanción de la Ley 26417 que elevó el monto de la PBU a $326.</w:t>
-      </w:r>
-    </w:p>
-    <w:p>
-      <w:pPr>
-        <w:ind w:firstLine="993"/>
-        <w:jc w:val="both"/>
-        <w:rPr>
-          <w:rFonts w:ascii="Aptos" w:eastAsia="Aptos" w:hAnsi="Aptos" w:cs="Times New Roman"/>
-          <w:lang w:val="es-AR"/>
-        </w:rPr>
-      </w:pPr>
-      <w:r>
-        <w:rPr>
-          <w:rFonts w:ascii="Aptos" w:eastAsia="Aptos" w:hAnsi="Aptos" w:cs="Times New Roman"/>
-          <w:lang w:val="es-AR"/>
-        </w:rPr>
-        <w:t xml:space="preserve">Por lo tanto, el cálculo de la PBU determinado por ANSES surge palmariamente desactualizado, y por ello solicito la actualización del AMPO/MOPRE con el índice de salarios de la industria y la construcción (ISBIC), hasta el 28.02.2009, conforme el fallo “Aguado, Nélida del Carmen c/ ANSES y/o PEN s/ Reajustes Varios” Expte. N° FSA 15100230/2012, sentencia del 12.06.2019, “Fernández Gladis” FSA 18234/2014, sentencia del 19.06.2019 y “Jaureguina, Víctor Hugo” FSA 4900/2016, sentencia del 21.08.2019. Ello así, toda vez que es el mismo índice que se solicita para la actualización de las otras prestaciones (PC-PAP).</w:t>
-      </w:r>
-    </w:p>
-    <w:p>
-      <w:pPr>
-        <w:ind w:firstLine="993"/>
-        <w:jc w:val="both"/>
-        <w:rPr>
-          <w:rFonts w:ascii="Aptos" w:eastAsia="Aptos" w:hAnsi="Aptos" w:cs="Times New Roman"/>
-          <w:lang w:val="es-AR"/>
-        </w:rPr>
-      </w:pPr>
-      <w:r>
-        <w:rPr>
-          <w:rFonts w:ascii="Aptos" w:eastAsia="Aptos" w:hAnsi="Aptos" w:cs="Times New Roman"/>
-          <w:lang w:val="es-AR"/>
-        </w:rPr>
-        <w:t xml:space="preserve">Solicito tenga presente que desde la sanción de la ley N° 27.426, los índices de movilidad y actualización de remuneraciones fueron diferentes y se mantuvo el concepto de monto fijo. </w:t>
-      </w:r>
-    </w:p>
-    <w:p>
-      <w:pPr>
-        <w:ind w:firstLine="993"/>
-        <w:jc w:val="both"/>
-        <w:rPr>
-          <w:rFonts w:ascii="Aptos" w:eastAsia="Aptos" w:hAnsi="Aptos" w:cs="Times New Roman"/>
-          <w:lang w:val="es-AR"/>
-        </w:rPr>
-      </w:pPr>
-      <w:r>
-        <w:rPr>
-          <w:rFonts w:ascii="Aptos" w:eastAsia="Aptos" w:hAnsi="Aptos" w:cs="Times New Roman"/>
-          <w:lang w:val="es-AR"/>
-        </w:rPr>
-        <w:t xml:space="preserve">Luego, con la suspensión de la fórmula de movilidad jubilatoria, se adiciono un monto fijo en el haber para el mes de marzo de 2020, que luego en junio fue imputado en parte a la Pbu. </w:t>
-      </w:r>
-    </w:p>
-    <w:p>
-      <w:pPr>
-        <w:ind w:firstLine="993"/>
-        <w:jc w:val="both"/>
-        <w:rPr>
-          <w:rFonts w:ascii="Aptos" w:eastAsia="Aptos" w:hAnsi="Aptos" w:cs="Times New Roman"/>
-          <w:lang w:val="es-AR"/>
-        </w:rPr>
-      </w:pPr>
-      <w:r>
-        <w:rPr>
-          <w:rFonts w:ascii="Aptos" w:eastAsia="Aptos" w:hAnsi="Aptos" w:cs="Times New Roman"/>
-          <w:lang w:val="es-AR"/>
-        </w:rPr>
-        <w:t xml:space="preserve">En esencia, a la fecha del presente reclamo, la  PBU no guarda la proporción que tuvo en miras el legislador al crear dicho instituto, siendo determinación de la misma  regresiva y afectar la integralidad del haber de mi mandante, conforme lo acredito con las pruebas adjuntadas en autos.</w:t>
+        <w:t xml:space="preserve"/>
+      </w:r>
+    </w:p>
+    <w:p>
+      <w:pPr>
+        <w:ind w:firstLine="993"/>
+        <w:jc w:val="both"/>
+        <w:rPr>
+          <w:rFonts w:ascii="Aptos" w:eastAsia="Aptos" w:hAnsi="Aptos" w:cs="Times New Roman"/>
+          <w:lang w:val="es-AR"/>
+        </w:rPr>
+      </w:pPr>
+      <w:r>
+        <w:rPr>
+          <w:rFonts w:ascii="Aptos" w:eastAsia="Aptos" w:hAnsi="Aptos" w:cs="Times New Roman"/>
+          <w:lang w:val="es-AR"/>
+        </w:rPr>
+        <w:t xml:space="preserve"/>
+      </w:r>
+    </w:p>
+    <w:p>
+      <w:pPr>
+        <w:ind w:firstLine="993"/>
+        <w:jc w:val="both"/>
+        <w:rPr>
+          <w:rFonts w:ascii="Aptos" w:eastAsia="Aptos" w:hAnsi="Aptos" w:cs="Times New Roman"/>
+          <w:lang w:val="es-AR"/>
+        </w:rPr>
+      </w:pPr>
+      <w:r>
+        <w:rPr>
+          <w:rFonts w:ascii="Aptos" w:eastAsia="Aptos" w:hAnsi="Aptos" w:cs="Times New Roman"/>
+          <w:lang w:val="es-AR"/>
+        </w:rPr>
+        <w:t xml:space="preserve"/>
+      </w:r>
+    </w:p>
+    <w:p>
+      <w:pPr>
+        <w:ind w:firstLine="993"/>
+        <w:jc w:val="both"/>
+        <w:rPr>
+          <w:rFonts w:ascii="Aptos" w:eastAsia="Aptos" w:hAnsi="Aptos" w:cs="Times New Roman"/>
+          <w:lang w:val="es-AR"/>
+        </w:rPr>
+      </w:pPr>
+      <w:r>
+        <w:rPr>
+          <w:rFonts w:ascii="Aptos" w:eastAsia="Aptos" w:hAnsi="Aptos" w:cs="Times New Roman"/>
+          <w:lang w:val="es-AR"/>
+        </w:rPr>
+        <w:t xml:space="preserve"/>
+      </w:r>
+    </w:p>
+    <w:p>
+      <w:pPr>
+        <w:ind w:firstLine="993"/>
+        <w:jc w:val="both"/>
+        <w:rPr>
+          <w:rFonts w:ascii="Aptos" w:eastAsia="Aptos" w:hAnsi="Aptos" w:cs="Times New Roman"/>
+          <w:lang w:val="es-AR"/>
+        </w:rPr>
+      </w:pPr>
+      <w:r>
+        <w:rPr>
+          <w:rFonts w:ascii="Aptos" w:eastAsia="Aptos" w:hAnsi="Aptos" w:cs="Times New Roman"/>
+          <w:lang w:val="es-AR"/>
+        </w:rPr>
+        <w:t xml:space="preserve"/>
+      </w:r>
+    </w:p>
+    <w:p>
+      <w:pPr>
+        <w:ind w:firstLine="993"/>
+        <w:jc w:val="both"/>
+        <w:rPr>
+          <w:rFonts w:ascii="Aptos" w:eastAsia="Aptos" w:hAnsi="Aptos" w:cs="Times New Roman"/>
+          <w:lang w:val="es-AR"/>
+        </w:rPr>
+      </w:pPr>
+      <w:r>
+        <w:rPr>
+          <w:rFonts w:ascii="Aptos" w:eastAsia="Aptos" w:hAnsi="Aptos" w:cs="Times New Roman"/>
+          <w:lang w:val="es-AR"/>
+        </w:rPr>
+        <w:t xml:space="preserve"/>
+      </w:r>
+    </w:p>
+    <w:p>
+      <w:pPr>
+        <w:ind w:firstLine="993"/>
+        <w:jc w:val="both"/>
+        <w:rPr>
+          <w:rFonts w:ascii="Aptos" w:eastAsia="Aptos" w:hAnsi="Aptos" w:cs="Times New Roman"/>
+          <w:lang w:val="es-AR"/>
+        </w:rPr>
+      </w:pPr>
+      <w:r>
+        <w:rPr>
+          <w:rFonts w:ascii="Aptos" w:eastAsia="Aptos" w:hAnsi="Aptos" w:cs="Times New Roman"/>
+          <w:lang w:val="es-AR"/>
+        </w:rPr>
+        <w:t xml:space="preserve"/>
       </w:r>
     </w:p>
     <w:p>
@@ -3080,7 +2557,7 @@
           <w:rFonts w:ascii="Aptos" w:eastAsia="Aptos" w:hAnsi="Aptos" w:cs="Times New Roman"/>
           <w:lang w:val="es-AR"/>
         </w:rPr>
-        <w:t xml:space="preserve">Tenga presente VS. que la CSJN ha zanjado el tema respecto de que debe actualizarse a beneficios anteriores y posteriores a la sanción de la ley 26.417, poniendo especial énfasis en que todos los componentes del haber jubilatorio resultan revisables y que debe acreditarse la confiscatoriedad. </w:t>
+        <w:t xml:space="preserve"/>
       </w:r>
       <w:r>
         <w:rPr>
@@ -3103,24 +2580,24 @@
           <w:rFonts w:ascii="Aptos" w:eastAsia="Aptos" w:hAnsi="Aptos" w:cs="Times New Roman"/>
           <w:lang w:val="es-AR"/>
         </w:rPr>
-        <w:t xml:space="preserve">Solicito que habiéndose  acreditado  el 15% de confiscatoriedad requerido en el fallo Conforme fallo “Quiroga” ( 337:1277) “Ciuti Pablo c/ ANSES s/ reajustes varios”, sentencia del 30/6/2015(CSJ 111/2012(48-C)/CS1);  Pichersky Alberto Raúl c/Anses s/reajustes Varios”, la C.S.J.N, el 23 de mayo de 2017(Expte SS 80278/20l2/l/RH 1)“González Héctor Orlando c/ ANSES s/ Reajuste de haberes” Expte FMP 41051103/2011/1/RH1., el reajuste del haber se haga contra pc y pap sin reajustar, dejando de lado los criterios fijados en Soule y Blanco , por cuanto cae la lógica de medición establecida en los mismos cuando la persona solo reclama el reajuste del PBU, a lo que se agrega que no se puede medir quita o merma respecto de una prestación ya mermada , conforme lo expresado por el Cuerpo de peritos de la CSJN, que determinó que el reajuste debe hacerse PBU reaj. + PC sin reaj. + PAP sin reaj. Solicito libre oficio a fin de solicitar a dicho organismo proceda a remitir copia de lo dictaminado sobre este punto.</w:t>
-      </w:r>
-    </w:p>
-    <w:p>
-      <w:pPr>
-        <w:ind w:firstLine="993"/>
-        <w:jc w:val="both"/>
-        <w:rPr>
-          <w:rFonts w:ascii="Aptos" w:eastAsia="Aptos" w:hAnsi="Aptos" w:cs="Times New Roman"/>
-          <w:lang w:val="es-AR"/>
-        </w:rPr>
-      </w:pPr>
-      <w:r>
-        <w:rPr>
-          <w:rFonts w:ascii="Aptos" w:eastAsia="Aptos" w:hAnsi="Aptos" w:cs="Times New Roman"/>
-          <w:lang w:val="es-AR"/>
-        </w:rPr>
-        <w:t xml:space="preserve">De la lectura del precedente de la CSJN “Quiroga” se observa que la comparación debe hacerse con el total del haber inicial  y no con el haber total reajustado, conforme el considerando 10, que textualmente dice:</w:t>
+        <w:t xml:space="preserve"/>
+      </w:r>
+    </w:p>
+    <w:p>
+      <w:pPr>
+        <w:ind w:firstLine="993"/>
+        <w:jc w:val="both"/>
+        <w:rPr>
+          <w:rFonts w:ascii="Aptos" w:eastAsia="Aptos" w:hAnsi="Aptos" w:cs="Times New Roman"/>
+          <w:lang w:val="es-AR"/>
+        </w:rPr>
+      </w:pPr>
+      <w:r>
+        <w:rPr>
+          <w:rFonts w:ascii="Aptos" w:eastAsia="Aptos" w:hAnsi="Aptos" w:cs="Times New Roman"/>
+          <w:lang w:val="es-AR"/>
+        </w:rPr>
+        <w:t xml:space="preserve"/>
       </w:r>
     </w:p>
     <w:p>
@@ -3133,7 +2610,6 @@
           <w:iCs/>
         </w:rPr>
       </w:pPr>
-      <w:proofErr w:type="spellStart"/>
       <w:r>
         <w:rPr>
           <w:rFonts w:ascii="Aptos" w:eastAsia="Aptos" w:hAnsi="Aptos" w:cs="Times New Roman"/>
@@ -3142,7 +2618,6 @@
         </w:rPr>
         <w:t>Imagen_fija_pbu_aqui</w:t>
       </w:r>
-      <w:proofErr w:type="spellEnd"/>
     </w:p>
     <w:p>
       <w:pPr>
@@ -3169,165 +2644,109 @@
           <w:rFonts w:ascii="Aptos" w:eastAsia="Aptos" w:hAnsi="Aptos" w:cs="Times New Roman"/>
           <w:lang w:val="es-AR"/>
         </w:rPr>
-        <w:t xml:space="preserve">LA CSJN no dice que el haber inicial sobre el que hay que medir deba contener PC y PAP reajustadas.</w:t>
-      </w:r>
-    </w:p>
-    <w:p>
-      <w:pPr>
-        <w:ind w:firstLine="993"/>
-        <w:jc w:val="both"/>
-        <w:rPr>
-          <w:rFonts w:ascii="Aptos" w:eastAsia="Aptos" w:hAnsi="Aptos" w:cs="Times New Roman"/>
-          <w:lang w:val="es-AR"/>
-        </w:rPr>
-      </w:pPr>
-      <w:r>
-        <w:rPr>
-          <w:rFonts w:ascii="Aptos" w:eastAsia="Aptos" w:hAnsi="Aptos" w:cs="Times New Roman"/>
-          <w:lang w:val="es-AR"/>
-        </w:rPr>
-        <w:t xml:space="preserve">Además, no se puede medir quita o merma respecto de una prestación ya mermada, puesto que el haber inicial sobre el que hay que medir no puede contener PC y PAP reajustadas pues se estarían incorporando variables que no hacen a la naturaleza del componente sobre el que se quiere evaluar la incidencia de la quita.</w:t>
-      </w:r>
-    </w:p>
-    <w:p>
-      <w:pPr>
-        <w:ind w:firstLine="993"/>
-        <w:jc w:val="both"/>
-        <w:rPr>
-          <w:rFonts w:ascii="Aptos" w:eastAsia="Aptos" w:hAnsi="Aptos" w:cs="Times New Roman"/>
-          <w:lang w:val="es-AR"/>
-        </w:rPr>
-      </w:pPr>
-      <w:r>
-        <w:rPr>
-          <w:rFonts w:ascii="Aptos" w:eastAsia="Aptos" w:hAnsi="Aptos" w:cs="Times New Roman"/>
-          <w:lang w:val="es-AR"/>
-        </w:rPr>
-        <w:t xml:space="preserve">Considerándose la medición el haber inicial -conforme considerando 10 del fallo- en la comparación entre haber de caja con PBU reajustada con ISBIC y PBU sin reajustar, solicito se reajuste la PBU sin realizar quita alguna, máxime teniendo en cuenta:</w:t>
-      </w:r>
-    </w:p>
-    <w:p>
-      <w:pPr>
-        <w:ind w:firstLine="993"/>
-        <w:jc w:val="both"/>
-        <w:rPr>
-          <w:rFonts w:ascii="Aptos" w:eastAsia="Aptos" w:hAnsi="Aptos" w:cs="Times New Roman"/>
-          <w:lang w:val="es-AR"/>
-        </w:rPr>
-      </w:pPr>
-      <w:r>
-        <w:rPr>
-          <w:rFonts w:ascii="Aptos" w:eastAsia="Aptos" w:hAnsi="Aptos" w:cs="Times New Roman"/>
-          <w:lang w:val="es-AR"/>
-        </w:rPr>
-        <w:t xml:space="preserve">a.</w:t>
-      </w:r>
-      <w:r>
-        <w:rPr>
-          <w:rFonts w:ascii="Aptos" w:eastAsia="Aptos" w:hAnsi="Aptos" w:cs="Times New Roman"/>
-          <w:lang w:val="es-AR"/>
-        </w:rPr>
-        <w:tab/>
-      </w:r>
-      <w:r>
-        <w:rPr>
-          <w:rFonts w:ascii="Aptos" w:eastAsia="Aptos" w:hAnsi="Aptos" w:cs="Times New Roman"/>
-          <w:lang w:val="es-AR"/>
-        </w:rPr>
-        <w:t xml:space="preserve">que en caso de que no se produzca una modificación en las remuneraciones al actualizarlas, cae la lógica fijada por esta jurisdicción en Soule y Blanco, por cuanto la metodología para evaluar la confiscatoriedad es compararla con PC y PAP reajustada </w:t>
-      </w:r>
-    </w:p>
-    <w:p>
-      <w:pPr>
-        <w:ind w:firstLine="993"/>
-        <w:jc w:val="both"/>
-        <w:rPr>
-          <w:rFonts w:ascii="Aptos" w:eastAsia="Aptos" w:hAnsi="Aptos" w:cs="Times New Roman"/>
-          <w:lang w:val="es-AR"/>
-        </w:rPr>
-      </w:pPr>
-      <w:r>
-        <w:rPr>
-          <w:rFonts w:ascii="Aptos" w:eastAsia="Aptos" w:hAnsi="Aptos" w:cs="Times New Roman"/>
-          <w:lang w:val="es-AR"/>
-        </w:rPr>
-        <w:t xml:space="preserve">b.</w:t>
-      </w:r>
-      <w:r>
-        <w:rPr>
-          <w:rFonts w:ascii="Aptos" w:eastAsia="Aptos" w:hAnsi="Aptos" w:cs="Times New Roman"/>
-          <w:lang w:val="es-AR"/>
-        </w:rPr>
-        <w:tab/>
-      </w:r>
-      <w:r>
-        <w:rPr>
-          <w:rFonts w:ascii="Aptos" w:eastAsia="Aptos" w:hAnsi="Aptos" w:cs="Times New Roman"/>
-          <w:lang w:val="es-AR"/>
-        </w:rPr>
-        <w:t xml:space="preserve">No se puede medir la merma con respecto a algo ya mermado (PBU sin reajustar).  Dicha medición pierde objetividad, sería como decir que la CSJN en “Del Azar Suaya” o “Actis Caporale” ordenó medir la incidencia de la quita sobre el tope y no sobre el haber reajustado.</w:t>
-      </w:r>
-    </w:p>
-    <w:p>
-      <w:pPr>
-        <w:ind w:firstLine="993"/>
-        <w:jc w:val="both"/>
-        <w:rPr>
-          <w:rFonts w:ascii="Aptos" w:eastAsia="Aptos" w:hAnsi="Aptos" w:cs="Times New Roman"/>
-          <w:lang w:val="es-AR"/>
-        </w:rPr>
-      </w:pPr>
-      <w:r>
-        <w:rPr>
-          <w:rFonts w:ascii="Aptos" w:eastAsia="Aptos" w:hAnsi="Aptos" w:cs="Times New Roman"/>
-          <w:lang w:val="es-AR"/>
-        </w:rPr>
-        <w:t xml:space="preserve">c.</w:t>
-      </w:r>
-      <w:r>
-        <w:rPr>
-          <w:rFonts w:ascii="Aptos" w:eastAsia="Aptos" w:hAnsi="Aptos" w:cs="Times New Roman"/>
-          <w:lang w:val="es-AR"/>
-        </w:rPr>
-        <w:tab/>
-      </w:r>
-      <w:r>
-        <w:rPr>
-          <w:rFonts w:ascii="Aptos" w:eastAsia="Aptos" w:hAnsi="Aptos" w:cs="Times New Roman"/>
-          <w:lang w:val="es-AR"/>
-        </w:rPr>
-        <w:t xml:space="preserve">El haber sería más integral, teniendo en cuenta el último haber percibido por mi mandate en actividad que era de $56.566,00  y la Pbu sin quita, permitiría obtener un haber de reemplazo del 25% y con quita de Soule del 75%.</w:t>
-      </w:r>
-    </w:p>
-    <w:p>
-      <w:pPr>
-        <w:ind w:firstLine="993"/>
-        <w:jc w:val="both"/>
-        <w:rPr>
-          <w:rFonts w:ascii="Aptos" w:eastAsia="Aptos" w:hAnsi="Aptos" w:cs="Times New Roman"/>
-          <w:lang w:val="es-AR"/>
-        </w:rPr>
-      </w:pPr>
-      <w:r>
-        <w:rPr>
-          <w:rFonts w:ascii="Aptos" w:eastAsia="Aptos" w:hAnsi="Aptos" w:cs="Times New Roman"/>
-          <w:lang w:val="es-AR"/>
-        </w:rPr>
-        <w:t xml:space="preserve">d.</w:t>
-      </w:r>
-      <w:r>
-        <w:rPr>
-          <w:rFonts w:ascii="Aptos" w:eastAsia="Aptos" w:hAnsi="Aptos" w:cs="Times New Roman"/>
-          <w:lang w:val="es-AR"/>
-        </w:rPr>
-        <w:tab/>
-      </w:r>
-      <w:r>
-        <w:rPr>
-          <w:rFonts w:ascii="Aptos" w:eastAsia="Aptos" w:hAnsi="Aptos" w:cs="Times New Roman"/>
-          <w:lang w:val="es-AR"/>
-        </w:rPr>
-        <w:t xml:space="preserve">Las palabras quita, merma o disminución, ya tienen una quita, merma o disminución en el haber, por lo cual si quiero medir la incidencia tiene que ser sobre el haber antes de la disminución, por eso se debe tomar el haber de caja y no el reajustado.</w:t>
+        <w:t xml:space="preserve"/>
+      </w:r>
+    </w:p>
+    <w:p>
+      <w:pPr>
+        <w:ind w:firstLine="993"/>
+        <w:jc w:val="both"/>
+        <w:rPr>
+          <w:rFonts w:ascii="Aptos" w:eastAsia="Aptos" w:hAnsi="Aptos" w:cs="Times New Roman"/>
+          <w:lang w:val="es-AR"/>
+        </w:rPr>
+      </w:pPr>
+      <w:r>
+        <w:rPr>
+          <w:rFonts w:ascii="Aptos" w:eastAsia="Aptos" w:hAnsi="Aptos" w:cs="Times New Roman"/>
+          <w:lang w:val="es-AR"/>
+        </w:rPr>
+        <w:t xml:space="preserve"/>
+      </w:r>
+    </w:p>
+    <w:p>
+      <w:pPr>
+        <w:ind w:firstLine="993"/>
+        <w:jc w:val="both"/>
+        <w:rPr>
+          <w:rFonts w:ascii="Aptos" w:eastAsia="Aptos" w:hAnsi="Aptos" w:cs="Times New Roman"/>
+          <w:lang w:val="es-AR"/>
+        </w:rPr>
+      </w:pPr>
+      <w:r>
+        <w:rPr>
+          <w:rFonts w:ascii="Aptos" w:eastAsia="Aptos" w:hAnsi="Aptos" w:cs="Times New Roman"/>
+          <w:lang w:val="es-AR"/>
+        </w:rPr>
+        <w:t xml:space="preserve"/>
+      </w:r>
+    </w:p>
+    <w:p>
+      <w:pPr>
+        <w:ind w:firstLine="993"/>
+        <w:jc w:val="both"/>
+        <w:rPr>
+          <w:rFonts w:ascii="Aptos" w:eastAsia="Aptos" w:hAnsi="Aptos" w:cs="Times New Roman"/>
+          <w:lang w:val="es-AR"/>
+        </w:rPr>
+      </w:pPr>
+      <w:r>
+        <w:rPr>
+          <w:rFonts w:ascii="Aptos" w:eastAsia="Aptos" w:hAnsi="Aptos" w:cs="Times New Roman"/>
+          <w:lang w:val="es-AR"/>
+        </w:rPr>
+        <w:t xml:space="preserve"/>
+      </w:r>
+    </w:p>
+    <w:p>
+      <w:pPr>
+        <w:ind w:firstLine="993"/>
+        <w:jc w:val="both"/>
+        <w:rPr>
+          <w:rFonts w:ascii="Aptos" w:eastAsia="Aptos" w:hAnsi="Aptos" w:cs="Times New Roman"/>
+          <w:lang w:val="es-AR"/>
+        </w:rPr>
+      </w:pPr>
+      <w:r>
+        <w:rPr>
+          <w:rFonts w:ascii="Aptos" w:eastAsia="Aptos" w:hAnsi="Aptos" w:cs="Times New Roman"/>
+          <w:lang w:val="es-AR"/>
+        </w:rPr>
+        <w:t xml:space="preserve"/>
+      </w:r>
+    </w:p>
+    <w:p>
+      <w:pPr>
+        <w:ind w:firstLine="993"/>
+        <w:jc w:val="both"/>
+        <w:rPr>
+          <w:rFonts w:ascii="Aptos" w:eastAsia="Aptos" w:hAnsi="Aptos" w:cs="Times New Roman"/>
+          <w:lang w:val="es-AR"/>
+        </w:rPr>
+      </w:pPr>
+      <w:r>
+        <w:rPr>
+          <w:rFonts w:ascii="Aptos" w:eastAsia="Aptos" w:hAnsi="Aptos" w:cs="Times New Roman"/>
+          <w:lang w:val="es-AR"/>
+        </w:rPr>
+        <w:t xml:space="preserve"/>
+      </w:r>
+    </w:p>
+    <w:p>
+      <w:pPr>
+        <w:ind w:firstLine="993"/>
+        <w:jc w:val="both"/>
+        <w:rPr>
+          <w:rFonts w:ascii="Aptos" w:eastAsia="Aptos" w:hAnsi="Aptos" w:cs="Times New Roman"/>
+          <w:lang w:val="es-AR"/>
+        </w:rPr>
+      </w:pPr>
+      <w:r>
+        <w:rPr>
+          <w:rFonts w:ascii="Aptos" w:eastAsia="Aptos" w:hAnsi="Aptos" w:cs="Times New Roman"/>
+          <w:lang w:val="es-AR"/>
+        </w:rPr>
+        <w:t xml:space="preserve"/>
       </w:r>
     </w:p>
     <w:p>
@@ -3373,7 +2792,7 @@
           <w:rFonts w:ascii="Aptos" w:eastAsia="Aptos" w:hAnsi="Aptos" w:cs="Times New Roman"/>
           <w:lang w:val="es-AR"/>
         </w:rPr>
-        <w:t xml:space="preserve">Por último, corresponde poner en resalto que si bien de acuerdo a los cálculos adjuntos la PBU no alcanza un 15% de confiscatoriedad, de no aplicarse su actualización arrojaría una quita del 12%, por lo que de aplicarse los topes cuya inaplicabilidad de solicita, no deberían superar el 13%.</w:t>
+        <w:t xml:space="preserve"/>
       </w:r>
     </w:p>
     <w:p>
@@ -3413,113 +2832,91 @@
           <w:bCs/>
           <w:lang w:val="es-AR"/>
         </w:rPr>
-        <w:t>Tasa de complementación</w:t>
-      </w:r>
-      <w:r>
-        <w:rPr>
-          <w:rFonts w:ascii="Aptos" w:eastAsia="Aptos" w:hAnsi="Aptos" w:cs="Times New Roman"/>
-          <w:lang w:val="es-AR"/>
-        </w:rPr>
-        <w:t xml:space="preserve">: </w:t>
-      </w:r>
-    </w:p>
-    <w:p>
-      <w:pPr>
-        <w:ind w:firstLine="993"/>
-        <w:contextualSpacing/>
-        <w:jc w:val="both"/>
-        <w:rPr>
-          <w:rFonts w:ascii="Aptos" w:eastAsia="Aptos" w:hAnsi="Aptos" w:cs="Times New Roman"/>
-          <w:lang w:val="es-AR"/>
-        </w:rPr>
-      </w:pPr>
-      <w:r>
-        <w:rPr>
-          <w:rFonts w:ascii="Aptos" w:eastAsia="Aptos" w:hAnsi="Aptos" w:cs="Times New Roman"/>
-          <w:lang w:val="es-AR"/>
-        </w:rPr>
-        <w:t xml:space="preserve">Atento a que, aun reajustando el haber de mi mandante conforme los parámetros ut supra solicitados, éste no guarda una debida proporcionalidad con el haber en actividad, solicito se fije una pauta de complementación que consagre la </w:t>
-      </w:r>
-      <w:proofErr w:type="spellStart"/>
-      <w:r>
-        <w:rPr>
-          <w:rFonts w:ascii="Aptos" w:eastAsia="Aptos" w:hAnsi="Aptos" w:cs="Times New Roman"/>
-          <w:lang w:val="es-AR"/>
-        </w:rPr>
-        <w:t>sustitutividad</w:t>
-      </w:r>
-      <w:proofErr w:type="spellEnd"/>
-      <w:r>
-        <w:rPr>
-          <w:rFonts w:ascii="Aptos" w:eastAsia="Aptos" w:hAnsi="Aptos" w:cs="Times New Roman"/>
-          <w:lang w:val="es-AR"/>
-        </w:rPr>
-        <w:t xml:space="preserve"> del haber de pasividad respecto al de actividad a fin de cumplir con la manda constitucional de tener una haber integral y en consecuencia sustitutivo del salario, en consonancia con los compromisos internacionales asumidos por el estado nacional al suscribir las normas mínimas de seguridad social de la OIT.</w:t>
-      </w:r>
-    </w:p>
-    <w:p>
-      <w:pPr>
-        <w:ind w:firstLine="993"/>
-        <w:jc w:val="both"/>
-        <w:rPr>
-          <w:rFonts w:ascii="Aptos" w:eastAsia="Aptos" w:hAnsi="Aptos" w:cs="Times New Roman"/>
-          <w:lang w:val="es-AR"/>
-        </w:rPr>
-      </w:pPr>
-      <w:r>
-        <w:rPr>
-          <w:rFonts w:ascii="Aptos" w:eastAsia="Aptos" w:hAnsi="Aptos" w:cs="Times New Roman"/>
-          <w:lang w:val="es-AR"/>
-        </w:rPr>
-        <w:t xml:space="preserve">Los derechos a una retribución justa y a un salario mínimo vital y móvil encuentran su correlato en las jubilaciones y pensiones móviles que deben ser garantizadas a los trabajadores cuando entran en pasividad, nótese que el haber que percibe mi mandante es inferior al Salario mínimo vital y móvil </w:t>
-      </w:r>
-    </w:p>
-    <w:p>
-      <w:pPr>
+        <w:t xml:space="preserve">Tasa de complementación: </w:t>
+      </w:r>
+    </w:p>
+    <w:p>
+      <w:pPr>
+        <w:ind w:firstLine="993"/>
+        <w:contextualSpacing/>
+        <w:jc w:val="both"/>
+        <w:rPr>
+          <w:rFonts w:ascii="Aptos" w:eastAsia="Aptos" w:hAnsi="Aptos" w:cs="Times New Roman"/>
+          <w:lang w:val="es-AR"/>
+        </w:rPr>
+      </w:pPr>
+      <w:r>
+        <w:rPr>
+          <w:rFonts w:ascii="Aptos" w:eastAsia="Aptos" w:hAnsi="Aptos" w:cs="Times New Roman"/>
+          <w:lang w:val="es-AR"/>
+        </w:rPr>
+        <w:t xml:space="preserve">Atento a que, aun reajustando el haber de mi mandante conforme los parámetros ut supra solicitados, éste no guarda una debida proporcionalidad con el haber en actividad, solicito se fije una pauta de complementación que consagre la sustitutividad del haber de pasividad respecto al de actividad a fin de cumplir con la manda constitucional de tener una haber integral y en consecuencia sustitutivo del salario, en consonancia con los compromisos internacionales asumidos por el estado nacional al suscribir las normas mínimas de seguridad social de la OIT.</w:t>
+      </w:r>
+    </w:p>
+    <w:p>
+      <w:pPr>
+        <w:ind w:firstLine="993"/>
+        <w:contextualSpacing/>
+        <w:jc w:val="both"/>
+        <w:rPr>
+          <w:rFonts w:ascii="Aptos" w:eastAsia="Aptos" w:hAnsi="Aptos" w:cs="Times New Roman"/>
+          <w:lang w:val="es-AR"/>
+        </w:rPr>
+      </w:pPr>
+      <w:r>
+        <w:rPr>
+          <w:rFonts w:ascii="Aptos" w:eastAsia="Aptos" w:hAnsi="Aptos" w:cs="Times New Roman"/>
+          <w:lang w:val="es-AR"/>
+        </w:rPr>
+        <w:t xml:space="preserve">Los derechos a una retribución justa y a un salario mínimo vital y móvil encuentran su correlato en las jubilaciones y pensiones móviles que deben ser garantizadas a los trabajadores cuando entran en pasividad, nótese que el haber que percibe mi mandante es inferior al Salario mínimo vital y móvil</w:t>
+      </w:r>
+    </w:p>
+    <w:p>
+      <w:pPr>
+        <w:ind w:firstLine="993"/>
+        <w:jc w:val="both"/>
+        <w:rPr>
+          <w:rFonts w:ascii="Aptos" w:eastAsia="Aptos" w:hAnsi="Aptos" w:cs="Times New Roman"/>
+          <w:lang w:val="es-AR"/>
+        </w:rPr>
+      </w:pPr>
+    </w:p>
+    <w:p>
+      <w:pPr>
+        <w:pStyle w:val="Prrafodelista"/>
         <w:numPr>
           <w:ilvl w:val="0"/>
           <w:numId w:val="5"/>
         </w:numPr>
-        <w:ind w:firstLine="993"/>
-        <w:contextualSpacing/>
-        <w:jc w:val="both"/>
-        <w:rPr>
-          <w:rFonts w:ascii="Aptos" w:eastAsia="Aptos" w:hAnsi="Aptos" w:cs="Times New Roman"/>
-          <w:lang w:val="es-AR"/>
-        </w:rPr>
-      </w:pPr>
-      <w:r>
-        <w:rPr>
-          <w:rFonts w:ascii="Aptos" w:eastAsia="Aptos" w:hAnsi="Aptos" w:cs="Times New Roman"/>
-          <w:b/>
-          <w:bCs/>
-          <w:lang w:val="es-AR"/>
-        </w:rPr>
-        <w:t>SMVM</w:t>
-      </w:r>
-      <w:r>
-        <w:rPr>
-          <w:rFonts w:ascii="Aptos" w:eastAsia="Aptos" w:hAnsi="Aptos" w:cs="Times New Roman"/>
-          <w:lang w:val="es-AR"/>
-        </w:rPr>
-        <w:t xml:space="preserve">: A partir del 1º de julio de 2024 el salario mínimo es </w:t>
-      </w:r>
-      <w:r>
-        <w:rPr>
-          <w:rFonts w:ascii="Aptos" w:eastAsia="Aptos" w:hAnsi="Aptos" w:cs="Times New Roman"/>
-          <w:b/>
-          <w:bCs/>
-          <w:lang w:val="es-AR"/>
-        </w:rPr>
-        <w:t>de $ 254.231,91</w:t>
-      </w:r>
-      <w:r>
-        <w:rPr>
-          <w:rFonts w:ascii="Aptos" w:eastAsia="Aptos" w:hAnsi="Aptos" w:cs="Times New Roman"/>
-          <w:lang w:val="es-AR"/>
-        </w:rPr>
-        <w:t xml:space="preserve"> el cual ha decrecido notoriamente, no obstante, es superior a la jubilación mínima que percibe mi mandante. </w:t>
-      </w:r>
+        <w:jc w:val="both"/>
+        <w:rPr>
+          <w:rFonts w:ascii="Aptos" w:eastAsia="Aptos" w:hAnsi="Aptos" w:cs="Times New Roman"/>
+        </w:rPr>
+      </w:pPr>
+      <w:r>
+        <w:rPr>
+          <w:rFonts w:ascii="Aptos" w:eastAsia="Aptos" w:hAnsi="Aptos" w:cs="Times New Roman"/>
+          <w:b/>
+          <w:bCs/>
+        </w:rPr>
+        <w:t xml:space="preserve">SMVM </w:t>
+      </w:r>
+      <w:r>
+        <w:rPr>
+          <w:rFonts w:ascii="Aptos" w:eastAsia="Aptos" w:hAnsi="Aptos" w:cs="Times New Roman"/>
+        </w:rPr>
+        <w:t xml:space="preserve">: A partir del 1º de julio de 2024 el salario mínimo es de $ 254.231,91 el cual ha decrecido notoriamente, no obstante, es superior a la jubilación mínima que percibe mi mandante. </w:t>
+      </w:r>
+    </w:p>
+    <w:p>
+      <w:pPr>
+        <w:contextualSpacing/>
+        <w:jc w:val="both"/>
+        <w:rPr>
+          <w:rFonts w:ascii="Aptos" w:eastAsia="Aptos" w:hAnsi="Aptos" w:cs="Times New Roman"/>
+          <w:lang w:val="es-AR"/>
+        </w:rPr>
+      </w:pPr>
     </w:p>
     <w:p>
       <w:pPr>
@@ -3534,55 +2931,21 @@
       <w:r>
         <w:rPr>
           <w:rFonts w:ascii="Aptos" w:eastAsia="Aptos" w:hAnsi="Aptos" w:cs="Times New Roman"/>
-          <w:noProof/>
-          <w:lang w:eastAsia="es-ES"/>
-        </w:rPr>
-        <w:drawing>
-          <wp:inline distT="0" distB="0" distL="0" distR="0" wp14:anchorId="77B6D04F" wp14:editId="25DB5EC3">
-            <wp:extent cx="2945959" cy="2356073"/>
-            <wp:effectExtent l="0" t="0" r="6985" b="6350"/>
-            <wp:docPr id="1001" name="Imagen 5"/>
-            <wp:cNvGraphicFramePr>
-              <a:graphicFrameLocks xmlns:a="http://schemas.openxmlformats.org/drawingml/2006/main" noChangeAspect="1"/>
-            </wp:cNvGraphicFramePr>
-            <a:graphic xmlns:a="http://schemas.openxmlformats.org/drawingml/2006/main">
-              <a:graphicData uri="http://schemas.openxmlformats.org/drawingml/2006/picture">
-                <pic:pic xmlns:pic="http://schemas.openxmlformats.org/drawingml/2006/picture">
-                  <pic:nvPicPr>
-                    <pic:cNvPr id="0" name="Picture 3"/>
-                    <pic:cNvPicPr>
-                      <a:picLocks noChangeAspect="1" noChangeArrowheads="1"/>
-                    </pic:cNvPicPr>
-                  </pic:nvPicPr>
-                  <pic:blipFill>
-                    <a:blip r:embed="rId9" cstate="print">
-                      <a:extLst>
-                        <a:ext uri="{28A0092B-C50C-407E-A947-70E740481C1C}">
-                          <a14:useLocalDpi xmlns:a14="http://schemas.microsoft.com/office/drawing/2010/main" val="0"/>
-                        </a:ext>
-                      </a:extLst>
-                    </a:blip>
-                    <a:srcRect/>
-                    <a:stretch>
-                      <a:fillRect/>
-                    </a:stretch>
-                  </pic:blipFill>
-                  <pic:spPr bwMode="auto">
-                    <a:xfrm>
-                      <a:off x="0" y="0"/>
-                      <a:ext cx="2955553" cy="2363746"/>
-                    </a:xfrm>
-                    <a:prstGeom prst="rect">
-                      <a:avLst/>
-                    </a:prstGeom>
-                    <a:noFill/>
-                  </pic:spPr>
-                </pic:pic>
-              </a:graphicData>
-            </a:graphic>
-          </wp:inline>
-        </w:drawing>
-      </w:r>
+          <w:lang w:val="es-AR"/>
+        </w:rPr>
+        <w:t>Imagen_fija_taza_aqui</w:t>
+      </w:r>
+    </w:p>
+    <w:p>
+      <w:pPr>
+        <w:ind w:left="720"/>
+        <w:contextualSpacing/>
+        <w:jc w:val="center"/>
+        <w:rPr>
+          <w:rFonts w:ascii="Aptos" w:eastAsia="Aptos" w:hAnsi="Aptos" w:cs="Times New Roman"/>
+          <w:lang w:val="es-AR"/>
+        </w:rPr>
+      </w:pPr>
     </w:p>
     <w:p>
       <w:pPr>
@@ -3598,69 +2961,28 @@
           <w:lang w:val="es-AR"/>
         </w:rPr>
       </w:pPr>
-      <w:hyperlink r:id="rId10" w:history="1">
-        <w:proofErr w:type="spellStart"/>
-        <w:r>
-          <w:rPr>
-            <w:rFonts w:ascii="Aptos" w:eastAsia="Aptos" w:hAnsi="Aptos" w:cs="Times New Roman"/>
-            <w:b/>
-            <w:bCs/>
-            <w:color w:val="467886"/>
-            <w:u w:val="single"/>
-            <w:lang w:val="es-AR"/>
-          </w:rPr>
-          <w:t>Ripte</w:t>
-        </w:r>
-        <w:proofErr w:type="spellEnd"/>
-      </w:hyperlink>
-      <w:r>
-        <w:rPr>
-          <w:rFonts w:ascii="Aptos" w:eastAsia="Aptos" w:hAnsi="Aptos" w:cs="Times New Roman"/>
-          <w:b/>
-          <w:bCs/>
-          <w:lang w:val="es-AR"/>
-        </w:rPr>
-        <w:t xml:space="preserve"> </w:t>
-      </w:r>
-      <w:commentRangeStart w:id="2"/>
-      <w:r>
-        <w:rPr>
-          <w:rFonts w:ascii="Aptos" w:eastAsia="Aptos" w:hAnsi="Aptos" w:cs="Times New Roman"/>
-          <w:lang w:val="es-AR"/>
-        </w:rPr>
-        <w:t>al último índice aplicado, mayo de 2024 es de $</w:t>
-      </w:r>
-      <w:r>
-        <w:rPr>
-          <w:rFonts w:ascii="Aptos" w:eastAsia="Aptos" w:hAnsi="Aptos" w:cs="Times New Roman"/>
-          <w:b/>
-          <w:bCs/>
-          <w:lang w:val="es-AR"/>
-        </w:rPr>
-        <w:t>879.483,08</w:t>
-      </w:r>
-      <w:r>
-        <w:rPr>
-          <w:rFonts w:ascii="Aptos" w:eastAsia="Aptos" w:hAnsi="Aptos" w:cs="Times New Roman"/>
-          <w:lang w:val="es-AR"/>
-        </w:rPr>
-        <w:t xml:space="preserve">, </w:t>
-      </w:r>
-      <w:r>
-        <w:rPr>
-          <w:rFonts w:ascii="Aptos" w:eastAsia="Aptos" w:hAnsi="Aptos" w:cs="Times New Roman"/>
-          <w:highlight w:val="yellow"/>
-          <w:lang w:val="es-AR"/>
-        </w:rPr>
-        <w:t xml:space="preserve">bastante lejos del haber de mi mandante. </w:t>
-      </w:r>
-      <w:commentRangeEnd w:id="2"/>
-      <w:r>
-        <w:rPr>
-          <w:rStyle w:val="Refdecomentario"/>
-          <w:highlight w:val="yellow"/>
-        </w:rPr>
-        <w:commentReference w:id="2"/>
+      <w:r>
+        <w:rPr>
+          <w:rFonts w:ascii="Aptos" w:eastAsia="Aptos" w:hAnsi="Aptos" w:cs="Times New Roman"/>
+          <w:b/>
+          <w:bCs/>
+          <w:lang w:val="es-AR"/>
+        </w:rPr>
+        <w:t xml:space="preserve">Ripte</w:t>
+      </w:r>
+      <w:r>
+        <w:rPr>
+          <w:rFonts w:ascii="Aptos" w:eastAsia="Aptos" w:hAnsi="Aptos" w:cs="Times New Roman"/>
+          <w:lang w:val="es-AR"/>
+        </w:rPr>
+        <w:t xml:space="preserve">: </w:t>
+      </w:r>
+      <w:r>
+        <w:rPr>
+          <w:rFonts w:ascii="Aptos" w:eastAsia="Aptos" w:hAnsi="Aptos" w:cs="Times New Roman"/>
+          <w:lang w:val="es-AR"/>
+        </w:rPr>
+        <w:t xml:space="preserve">al último índice aplicado, mayo de 2024 es de $879.483,08. </w:t>
       </w:r>
     </w:p>
     <w:p>
@@ -3677,80 +2999,39 @@
           <w:lang w:val="es-AR"/>
         </w:rPr>
       </w:pPr>
-      <w:hyperlink r:id="rId11" w:history="1">
-        <w:r>
-          <w:rPr>
-            <w:rFonts w:ascii="Aptos" w:eastAsia="Aptos" w:hAnsi="Aptos" w:cs="Times New Roman"/>
-            <w:b/>
-            <w:bCs/>
-            <w:color w:val="467886"/>
-            <w:u w:val="single"/>
-            <w:lang w:val="es-AR"/>
-          </w:rPr>
-          <w:t>Canasta Básica Total</w:t>
-        </w:r>
-      </w:hyperlink>
-      <w:r>
-        <w:rPr>
-          <w:rFonts w:ascii="Aptos" w:eastAsia="Aptos" w:hAnsi="Aptos" w:cs="Times New Roman"/>
-          <w:b/>
-          <w:bCs/>
-          <w:lang w:val="es-AR"/>
-        </w:rPr>
-        <w:t xml:space="preserve"> $ 282.579 a Julio de 2024.</w:t>
-      </w:r>
-    </w:p>
-    <w:p>
-      <w:pPr>
-        <w:ind w:firstLine="273"/>
-        <w:jc w:val="both"/>
-        <w:rPr>
-          <w:rFonts w:ascii="Aptos" w:eastAsia="Aptos" w:hAnsi="Aptos" w:cs="Times New Roman"/>
-          <w:lang w:val="es-AR"/>
-        </w:rPr>
-      </w:pPr>
-      <w:r>
-        <w:rPr>
-          <w:rFonts w:ascii="Aptos" w:eastAsia="Aptos" w:hAnsi="Aptos" w:cs="Times New Roman"/>
-          <w:lang w:val="es-AR"/>
-        </w:rPr>
-        <w:t xml:space="preserve">La Cámara Federal de Salta también se pronunció en un fallo de la Sala II, en autos “GOMEZ AUGIER GUSTAVO FEDERICO C/ ANSES S/ REAJUSTES VARIOS” EXPTE. 11730/2016, donde, haciendo alusión a los casos “Betancur” y “Benoist”, sentó doctrina respecto a la integralidad de los derechos de la seguridad social reconocido en el art. 14 bis de la CN, y sostuvo que </w:t>
-      </w:r>
-      <w:r>
-        <w:rPr>
-          <w:rFonts w:ascii="Aptos" w:eastAsia="Aptos" w:hAnsi="Aptos" w:cs="Times New Roman"/>
-          <w:i/>
-          <w:iCs/>
-          <w:lang w:val="es-AR"/>
-        </w:rPr>
-        <w:t>“(…) si bien no corresponde fijación de una “tasa” de sustitución para que el beneficio de jubilación ordinaria otorgado al actor bajo el régimen de la ley 24.241 alcance un mínimo determinado - tal como lo establecía el art. 49 de la ley 18.037-, ello no enerva el derecho del accionante de acreditar en la etapa de ejecución la necesidad de establecer un suplemento que resguarde los principios de “</w:t>
-      </w:r>
-      <w:proofErr w:type="spellStart"/>
-      <w:r>
-        <w:rPr>
-          <w:rFonts w:ascii="Aptos" w:eastAsia="Aptos" w:hAnsi="Aptos" w:cs="Times New Roman"/>
-          <w:i/>
-          <w:iCs/>
-          <w:lang w:val="es-AR"/>
-        </w:rPr>
-        <w:t>sustitutividad</w:t>
-      </w:r>
-      <w:proofErr w:type="spellEnd"/>
-      <w:r>
-        <w:rPr>
-          <w:rFonts w:ascii="Aptos" w:eastAsia="Aptos" w:hAnsi="Aptos" w:cs="Times New Roman"/>
-          <w:i/>
-          <w:iCs/>
-          <w:lang w:val="es-AR"/>
-        </w:rPr>
-        <w:t>” y de “proporcionalidad” que, según los lineamientos del Superior Tribunal, debe existir entre la jubilación y el ingreso que tenía cuando se encontraba en actividad”</w:t>
-      </w:r>
-      <w:r>
-        <w:rPr>
-          <w:rFonts w:ascii="Aptos" w:eastAsia="Aptos" w:hAnsi="Aptos" w:cs="Times New Roman"/>
-          <w:lang w:val="es-AR"/>
-        </w:rPr>
-        <w:t xml:space="preserve"> .</w:t>
+      <w:r>
+        <w:rPr>
+          <w:rFonts w:ascii="Aptos" w:eastAsia="Aptos" w:hAnsi="Aptos" w:cs="Times New Roman"/>
+          <w:b/>
+          <w:bCs/>
+          <w:lang w:val="es-AR"/>
+        </w:rPr>
+        <w:t xml:space="preserve">Canasta Básica Total </w:t>
+      </w:r>
+      <w:r>
+        <w:rPr>
+          <w:rFonts w:ascii="Aptos" w:eastAsia="Aptos" w:hAnsi="Aptos" w:cs="Times New Roman"/>
+          <w:lang w:val="es-AR"/>
+        </w:rPr>
+        <w:t xml:space="preserve">: </w:t>
+      </w:r>
+      <w:r>
+        <w:rPr>
+          <w:rFonts w:ascii="Aptos" w:eastAsia="Aptos" w:hAnsi="Aptos" w:cs="Times New Roman"/>
+          <w:b/>
+          <w:bCs/>
+          <w:lang w:val="es-AR"/>
+        </w:rPr>
+        <w:t xml:space="preserve"> </w:t>
+      </w:r>
+      <w:r>
+        <w:rPr>
+          <w:rFonts w:ascii="Aptos" w:eastAsia="Aptos" w:hAnsi="Aptos" w:cs="Times New Roman"/>
+          <w:b/>
+          <w:bCs/>
+          <w:lang w:val="es-AR"/>
+        </w:rPr>
+        <w:t xml:space="preserve">$ 282.579 a Julio de 2024.</w:t>
       </w:r>
     </w:p>
     <w:p>
@@ -3762,69 +3043,6 @@
           <w:lang w:val="es-AR"/>
         </w:rPr>
       </w:pPr>
-      <w:r>
-        <w:rPr>
-          <w:rFonts w:ascii="Aptos" w:eastAsia="Aptos" w:hAnsi="Aptos" w:cs="Times New Roman"/>
-          <w:lang w:val="es-AR"/>
-        </w:rPr>
-        <w:t xml:space="preserve">En este sentido, el Tribunal de Alzada de nuestra jurisdicción entendió </w:t>
-      </w:r>
-      <w:r>
-        <w:rPr>
-          <w:rFonts w:ascii="Aptos" w:eastAsia="Aptos" w:hAnsi="Aptos" w:cs="Times New Roman"/>
-          <w:i/>
-          <w:iCs/>
-          <w:lang w:val="es-AR"/>
-        </w:rPr>
-        <w:t xml:space="preserve">que “… si luego de la </w:t>
-      </w:r>
-      <w:proofErr w:type="spellStart"/>
-      <w:r>
-        <w:rPr>
-          <w:rFonts w:ascii="Aptos" w:eastAsia="Aptos" w:hAnsi="Aptos" w:cs="Times New Roman"/>
-          <w:i/>
-          <w:iCs/>
-          <w:lang w:val="es-AR"/>
-        </w:rPr>
-        <w:t>redeterminación</w:t>
-      </w:r>
-      <w:proofErr w:type="spellEnd"/>
-      <w:r>
-        <w:rPr>
-          <w:rFonts w:ascii="Aptos" w:eastAsia="Aptos" w:hAnsi="Aptos" w:cs="Times New Roman"/>
-          <w:i/>
-          <w:iCs/>
-          <w:lang w:val="es-AR"/>
-        </w:rPr>
-        <w:t xml:space="preserve"> del haber de inicio conforme las pautas de sentencia y efectuada la verificación de confiscatoriedad -tanto de la merma producida ante la ausencia de incrementos de la Prestación Básica Universal, como de la aplicación de los topes máximos-el análisis integral del haber reajustado demuestra que el haber de pasividad no guarda razonable proporción con el haber de actividad ejercido al cese por el titular, corresponderá establecer -como última ratio- una pauta de complementación del beneficio que torne operativa la directriz jurídica no normativa que dimana de los principios de </w:t>
-      </w:r>
-      <w:proofErr w:type="spellStart"/>
-      <w:r>
-        <w:rPr>
-          <w:rFonts w:ascii="Aptos" w:eastAsia="Aptos" w:hAnsi="Aptos" w:cs="Times New Roman"/>
-          <w:i/>
-          <w:iCs/>
-          <w:lang w:val="es-AR"/>
-        </w:rPr>
-        <w:t>sustitutividad</w:t>
-      </w:r>
-      <w:proofErr w:type="spellEnd"/>
-      <w:r>
-        <w:rPr>
-          <w:rFonts w:ascii="Aptos" w:eastAsia="Aptos" w:hAnsi="Aptos" w:cs="Times New Roman"/>
-          <w:i/>
-          <w:iCs/>
-          <w:lang w:val="es-AR"/>
-        </w:rPr>
-        <w:t xml:space="preserve"> y proporcionalidad</w:t>
-      </w:r>
-      <w:r>
-        <w:rPr>
-          <w:rFonts w:ascii="Aptos" w:eastAsia="Aptos" w:hAnsi="Aptos" w:cs="Times New Roman"/>
-          <w:lang w:val="es-AR"/>
-        </w:rPr>
-        <w:t>”.</w:t>
-      </w:r>
     </w:p>
     <w:p>
       <w:pPr>
@@ -3835,6 +3053,13 @@
           <w:lang w:val="es-AR"/>
         </w:rPr>
       </w:pPr>
+      <w:r>
+        <w:rPr>
+          <w:rFonts w:ascii="Aptos" w:eastAsia="Aptos" w:hAnsi="Aptos" w:cs="Times New Roman"/>
+          <w:lang w:val="es-AR"/>
+        </w:rPr>
+        <w:t xml:space="preserve">La Cámara Federal de Salta también se pronunció en un fallo de la Sala II, en autos “GOMEZ AUGIER GUSTAVO FEDERICO C/ ANSES S/ REAJUSTES VARIOS” EXPTE. 11730/2016, donde, haciendo alusión a los casos “Betancur” y “Benoist”, sentó doctrina respecto a la integralidad de los derechos de la seguridad social reconocido en el art. 14 bis de la CN, y sostuvo que “(…) si bien no corresponde fijación de una “tasa” de sustitución para que el beneficio de jubilación ordinaria otorgado al actor bajo el régimen de la ley 24.241 alcance un mínimo determinado - tal como lo establecía el art. 49 de la ley 18.037-, ello no enerva el derecho del accionante de acreditar en la etapa de ejecución la necesidad de establecer un suplemento que resguarde los principios de “sustitutividad” y de “proporcionalidad” que, según los lineamientos del Superior Tribunal, debe existir entre la jubilación y el ingreso que tenía cuando se encontraba en actividad” .</w:t>
+      </w:r>
     </w:p>
     <w:p>
       <w:pPr>
@@ -3850,137 +3075,71 @@
           <w:rFonts w:ascii="Aptos" w:eastAsia="Aptos" w:hAnsi="Aptos" w:cs="Times New Roman"/>
           <w:lang w:val="es-AR"/>
         </w:rPr>
-        <w:t xml:space="preserve">La imagen también es </w:t>
-      </w:r>
-      <w:proofErr w:type="spellStart"/>
-      <w:r>
-        <w:rPr>
-          <w:rFonts w:ascii="Aptos" w:eastAsia="Aptos" w:hAnsi="Aptos" w:cs="Times New Roman"/>
-          <w:lang w:val="es-AR"/>
-        </w:rPr>
-        <w:t>dinamica</w:t>
-      </w:r>
-      <w:proofErr w:type="spellEnd"/>
-    </w:p>
-    <w:p>
-      <w:pPr>
-        <w:ind w:firstLine="142"/>
-        <w:jc w:val="both"/>
-        <w:rPr>
-          <w:rFonts w:ascii="Aptos" w:eastAsia="Aptos" w:hAnsi="Aptos" w:cs="Times New Roman"/>
-          <w:lang w:val="es-AR"/>
-        </w:rPr>
-      </w:pPr>
-      <w:commentRangeStart w:id="3"/>
-      <w:r>
-        <w:rPr>
-          <w:rFonts w:ascii="Aptos" w:eastAsia="Aptos" w:hAnsi="Aptos" w:cs="Times New Roman"/>
-          <w:noProof/>
-          <w:highlight w:val="yellow"/>
-          <w:lang w:eastAsia="es-ES"/>
-        </w:rPr>
-        <w:drawing>
-          <wp:inline distT="0" distB="0" distL="0" distR="0" wp14:anchorId="4629FF16" wp14:editId="542BC190">
-            <wp:extent cx="5397017" cy="1160060"/>
-            <wp:effectExtent l="0" t="0" r="0" b="2540"/>
-            <wp:docPr id="1002" name="Imagen 1"/>
-            <wp:cNvGraphicFramePr>
-              <a:graphicFrameLocks xmlns:a="http://schemas.openxmlformats.org/drawingml/2006/main" noChangeAspect="1"/>
-            </wp:cNvGraphicFramePr>
-            <a:graphic xmlns:a="http://schemas.openxmlformats.org/drawingml/2006/main">
-              <a:graphicData uri="http://schemas.openxmlformats.org/drawingml/2006/picture">
-                <pic:pic xmlns:pic="http://schemas.openxmlformats.org/drawingml/2006/picture">
-                  <pic:nvPicPr>
-                    <pic:cNvPr id="1" name=""/>
-                    <pic:cNvPicPr/>
-                  </pic:nvPicPr>
-                  <pic:blipFill>
-                    <a:blip r:embed="rId12"/>
-                    <a:stretch>
-                      <a:fillRect/>
-                    </a:stretch>
-                  </pic:blipFill>
-                  <pic:spPr>
-                    <a:xfrm>
-                      <a:off x="0" y="0"/>
-                      <a:ext cx="5443698" cy="1170094"/>
-                    </a:xfrm>
-                    <a:prstGeom prst="rect">
-                      <a:avLst/>
-                    </a:prstGeom>
-                  </pic:spPr>
-                </pic:pic>
-              </a:graphicData>
-            </a:graphic>
-          </wp:inline>
-        </w:drawing>
-      </w:r>
-      <w:commentRangeEnd w:id="3"/>
-      <w:r>
-        <w:rPr>
-          <w:rStyle w:val="Refdecomentario"/>
-        </w:rPr>
-        <w:commentReference w:id="3"/>
-      </w:r>
-    </w:p>
-    <w:p>
-      <w:pPr>
-        <w:ind w:firstLine="993"/>
-        <w:jc w:val="both"/>
-        <w:rPr>
-          <w:rFonts w:ascii="Aptos" w:eastAsia="Aptos" w:hAnsi="Aptos" w:cs="Times New Roman"/>
-          <w:lang w:val="es-AR"/>
-        </w:rPr>
-      </w:pPr>
-      <w:r>
-        <w:rPr>
-          <w:rFonts w:ascii="Aptos" w:eastAsia="Aptos" w:hAnsi="Aptos" w:cs="Times New Roman"/>
-          <w:highlight w:val="green"/>
-          <w:lang w:val="es-AR"/>
-        </w:rPr>
-        <w:t xml:space="preserve">Note VS. que surge de la equiparación expedida por su ex empleador, el Ex Banco de Acción Social de la Provincia de Jujuy, que siendo su última categoría de  Sub-Gerente Departamental de 3°, por el mes de octubre de 2023 su remuneración hubiese sido por el monto de $1.437.836,56, mientras que el organismo previsional determinó en el mismo mes un haber jubilatorio de $565.470,93, el que solo representa un </w:t>
-      </w:r>
-      <w:r>
-        <w:rPr>
-          <w:rFonts w:ascii="Aptos" w:eastAsia="Aptos" w:hAnsi="Aptos" w:cs="Times New Roman"/>
-          <w:b/>
-          <w:highlight w:val="green"/>
-          <w:lang w:val="es-AR"/>
-        </w:rPr>
-        <w:t>39,32%</w:t>
-      </w:r>
-      <w:r>
-        <w:rPr>
-          <w:rFonts w:ascii="Aptos" w:eastAsia="Aptos" w:hAnsi="Aptos" w:cs="Times New Roman"/>
-          <w:highlight w:val="green"/>
-          <w:lang w:val="es-AR"/>
-        </w:rPr>
-        <w:t xml:space="preserve"> de lo que le correspondería de estar en actividad, por lo tanto, no es sustitutivo del salario activo y no alcanza la tasa de complementación que se peticiona</w:t>
-      </w:r>
-      <w:r>
-        <w:rPr>
-          <w:rFonts w:ascii="Aptos" w:eastAsia="Aptos" w:hAnsi="Aptos" w:cs="Times New Roman"/>
-          <w:lang w:val="es-AR"/>
-        </w:rPr>
+        <w:t xml:space="preserve">En este sentido, el Tribunal de Alzada de nuestra jurisdicción entendió que “… si luego de la redeterminación del haber de inicio conforme las pautas de sentencia y efectuada la verificación de confiscatoriedad -tanto de la merma producida ante la ausencia de incrementos de la Prestación Básica Universal, como de la aplicación de los topes máximos-el análisis integral del haber reajustado demuestra que el haber de pasividad no guarda razonable proporción con el haber de actividad ejercido al cese por el titular, corresponderá establecer -como última ratio- una pauta de complementación del beneficio que torne operativa la directriz jurídica no normativa que dimana de los principios de sustitutividad y proporcionalidad”.</w:t>
+      </w:r>
+    </w:p>
+    <w:p>
+      <w:pPr>
+        <w:jc w:val="both"/>
+        <w:rPr>
+          <w:rFonts w:ascii="Aptos" w:eastAsia="Aptos" w:hAnsi="Aptos" w:cs="Times New Roman"/>
+          <w:lang w:val="es-AR"/>
+        </w:rPr>
+      </w:pPr>
+      <w:r>
         <w:t xml:space="preserve"> </w:t>
       </w:r>
-    </w:p>
-    <w:p>
-      <w:pPr>
-        <w:ind w:firstLine="993"/>
-        <w:jc w:val="both"/>
-        <w:rPr>
-          <w:rFonts w:ascii="Aptos" w:eastAsia="Aptos" w:hAnsi="Aptos" w:cs="Times New Roman"/>
-          <w:lang w:val="es-AR"/>
-        </w:rPr>
-      </w:pPr>
-      <w:r>
-        <w:rPr>
-          <w:rFonts w:ascii="Aptos" w:eastAsia="Aptos" w:hAnsi="Aptos" w:cs="Times New Roman"/>
-          <w:lang w:val="es-AR"/>
-        </w:rPr>
-        <w:t>Por lo que así lo solicito, a fin de que el haber de mi mandante sea integral y sustitutivo del salario.</w:t>
-      </w:r>
+      <w:r>
+        <w:rPr>
+          <w:rFonts w:ascii="Aptos" w:eastAsia="Aptos" w:hAnsi="Aptos" w:cs="Times New Roman"/>
+          <w:lang w:val="es-AR"/>
+        </w:rPr>
+        <w:t>Imagen_Taza</w:t>
+      </w:r>
+    </w:p>
+    <w:p>
+      <w:pPr>
+        <w:ind w:firstLine="993"/>
+        <w:jc w:val="both"/>
+        <w:rPr>
+          <w:rFonts w:ascii="Aptos" w:eastAsia="Aptos" w:hAnsi="Aptos" w:cs="Times New Roman"/>
+          <w:lang w:val="es-AR"/>
+        </w:rPr>
+      </w:pPr>
+      <w:r>
+        <w:rPr>
+          <w:rFonts w:ascii="Aptos" w:eastAsia="Aptos" w:hAnsi="Aptos" w:cs="Times New Roman"/>
+          <w:lang w:val="es-AR"/>
+        </w:rPr>
+        <w:t xml:space="preserve">Note VS. que surge de la equiparación expedida por su ex empleador, mi mami, que siendo su última categoría de queti , por el mes 2024-10-24 su remuneración hubiese sido por el monto de $45.595,65, mientras que el organismo previsional determinó en el mismo mes un haber jubilatorio de $455.665,78, el que solo representa un 999.36% de lo que le correspondería de estar en actividad, por lo tanto, no es sustitutivo del salario activo y no alcanza la tasa de complementación que se peticiona </w:t>
+      </w:r>
+    </w:p>
+    <w:p>
+      <w:pPr>
+        <w:ind w:firstLine="709"/>
+        <w:jc w:val="both"/>
+        <w:rPr>
+          <w:rFonts w:ascii="Aptos" w:eastAsia="Aptos" w:hAnsi="Aptos" w:cs="Times New Roman"/>
+          <w:lang w:val="es-AR"/>
+        </w:rPr>
+      </w:pPr>
+      <w:r>
+        <w:rPr>
+          <w:rFonts w:ascii="Aptos" w:eastAsia="Aptos" w:hAnsi="Aptos" w:cs="Times New Roman"/>
+          <w:lang w:val="es-AR"/>
+        </w:rPr>
+        <w:t xml:space="preserve">Por lo que así lo solicito, a fin de que el haber de mi mandante sea integral y sustitutivo del salario.</w:t>
+      </w:r>
+    </w:p>
+    <w:p>
+      <w:pPr>
+        <w:ind w:firstLine="993"/>
+        <w:jc w:val="both"/>
+        <w:rPr>
+          <w:rFonts w:ascii="Aptos" w:eastAsia="Aptos" w:hAnsi="Aptos" w:cs="Times New Roman"/>
+          <w:lang w:val="es-AR"/>
+        </w:rPr>
+      </w:pPr>
     </w:p>
     <w:p>
       <w:pPr>
@@ -4137,61 +3296,7 @@
           <w:bCs/>
           <w:highlight w:val="darkMagenta"/>
         </w:rPr>
-        <w:t xml:space="preserve">“RODRIGUEZ, MARIA CRISTINA c/ANSES s/REAJUSTE DE HABERES” </w:t>
-      </w:r>
-      <w:proofErr w:type="spellStart"/>
-      <w:r>
-        <w:rPr>
-          <w:rFonts w:ascii="Aptos" w:eastAsia="Aptos" w:hAnsi="Aptos" w:cs="Times New Roman"/>
-          <w:bCs/>
-          <w:highlight w:val="darkMagenta"/>
-        </w:rPr>
-        <w:t>Expte</w:t>
-      </w:r>
-      <w:proofErr w:type="spellEnd"/>
-      <w:r>
-        <w:rPr>
-          <w:rFonts w:ascii="Aptos" w:eastAsia="Aptos" w:hAnsi="Aptos" w:cs="Times New Roman"/>
-          <w:bCs/>
-          <w:highlight w:val="darkMagenta"/>
-        </w:rPr>
-        <w:t xml:space="preserve">. </w:t>
-      </w:r>
-      <w:proofErr w:type="spellStart"/>
-      <w:r>
-        <w:rPr>
-          <w:rFonts w:ascii="Aptos" w:eastAsia="Aptos" w:hAnsi="Aptos" w:cs="Times New Roman"/>
-          <w:bCs/>
-          <w:highlight w:val="darkMagenta"/>
-        </w:rPr>
-        <w:t>N°</w:t>
-      </w:r>
-      <w:proofErr w:type="spellEnd"/>
-      <w:r>
-        <w:rPr>
-          <w:rFonts w:ascii="Aptos" w:eastAsia="Aptos" w:hAnsi="Aptos" w:cs="Times New Roman"/>
-          <w:bCs/>
-          <w:highlight w:val="darkMagenta"/>
-        </w:rPr>
-        <w:t xml:space="preserve"> FSA 13956/2015, sentencia de fecha 23 de agosto de 2024, la que entre sus considerandos sostuvo primeramente sobre la base de lo resuelto por el Máximo tribunal en el fallo “</w:t>
-      </w:r>
-      <w:proofErr w:type="spellStart"/>
-      <w:r>
-        <w:rPr>
-          <w:rFonts w:ascii="Aptos" w:eastAsia="Aptos" w:hAnsi="Aptos" w:cs="Times New Roman"/>
-          <w:bCs/>
-          <w:highlight w:val="darkMagenta"/>
-        </w:rPr>
-        <w:t>Gualtieri</w:t>
-      </w:r>
-      <w:proofErr w:type="spellEnd"/>
-      <w:r>
-        <w:rPr>
-          <w:rFonts w:ascii="Aptos" w:eastAsia="Aptos" w:hAnsi="Aptos" w:cs="Times New Roman"/>
-          <w:bCs/>
-          <w:highlight w:val="darkMagenta"/>
-        </w:rPr>
-        <w:t xml:space="preserve"> Alberto” (Fallos: 340:411): </w:t>
+        <w:t xml:space="preserve">“RODRIGUEZ, MARIA CRISTINA c/ANSES s/REAJUSTE DE HABERES” Expte. N° FSA 13956/2015, sentencia de fecha 23 de agosto de 2024, la que entre sus considerandos sostuvo primeramente sobre la base de lo resuelto por el Máximo tribunal en el fallo “Gualtieri Alberto” (Fallos: 340:411): </w:t>
       </w:r>
       <w:r>
         <w:rPr>
@@ -4218,25 +3323,7 @@
           <w:bCs/>
           <w:highlight w:val="darkMagenta"/>
         </w:rPr>
-        <w:t xml:space="preserve">Así, seguidamente resolvió declarar la inconstitucionalidad de los arts. 9 y 25 de la ley 24.241, en el período comprendido desde diciembre de 2008 en adelante, para el </w:t>
-      </w:r>
-      <w:proofErr w:type="spellStart"/>
-      <w:r>
-        <w:rPr>
-          <w:rFonts w:ascii="Aptos" w:eastAsia="Aptos" w:hAnsi="Aptos" w:cs="Times New Roman"/>
-          <w:bCs/>
-          <w:highlight w:val="darkMagenta"/>
-        </w:rPr>
-        <w:t>re-cálculo</w:t>
-      </w:r>
-      <w:proofErr w:type="spellEnd"/>
-      <w:r>
-        <w:rPr>
-          <w:rFonts w:ascii="Aptos" w:eastAsia="Aptos" w:hAnsi="Aptos" w:cs="Times New Roman"/>
-          <w:bCs/>
-          <w:highlight w:val="darkMagenta"/>
-        </w:rPr>
-        <w:t xml:space="preserve"> del haber inicial.</w:t>
+        <w:t>Así, seguidamente resolvió declarar la inconstitucionalidad de los arts. 9 y 25 de la ley 24.241, en el período comprendido desde diciembre de 2008 en adelante, para el re-cálculo del haber inicial.</w:t>
       </w:r>
       <w:r>
         <w:rPr>
@@ -4323,21 +3410,7 @@
         <w:rPr>
           <w:rFonts w:ascii="Aptos" w:eastAsia="Aptos" w:hAnsi="Aptos" w:cs="Times New Roman"/>
         </w:rPr>
-        <w:t xml:space="preserve">Por ello ha señalado que es atribución y deber del legislador fijar el contenido concreto de esa garantía teniendo en cuenta la protección especial que ha otorgado la Ley Fundamental al conjunto de los derechos sociales. Una inteligencia sistemática de sus cláusulas acorde con los grandes objetivos de justicia social que persigue el art. 14 bis, obsta a una conclusión que, a la postre, convalide un despojo a los pasivos privando al haber previsional de la naturaleza esencialmente sustitutiva de las remuneraciones que percibía el trabajador durante su actividad laboral (“Sánchez”, Fallos 328:1602, </w:t>
-      </w:r>
-      <w:proofErr w:type="spellStart"/>
-      <w:r>
-        <w:rPr>
-          <w:rFonts w:ascii="Aptos" w:eastAsia="Aptos" w:hAnsi="Aptos" w:cs="Times New Roman"/>
-        </w:rPr>
-        <w:t>consid</w:t>
-      </w:r>
-      <w:proofErr w:type="spellEnd"/>
-      <w:r>
-        <w:rPr>
-          <w:rFonts w:ascii="Aptos" w:eastAsia="Aptos" w:hAnsi="Aptos" w:cs="Times New Roman"/>
-        </w:rPr>
-        <w:t xml:space="preserve">. 4). </w:t>
+        <w:t xml:space="preserve">Por ello ha señalado que es atribución y deber del legislador fijar el contenido concreto de esa garantía teniendo en cuenta la protección especial que ha otorgado la Ley Fundamental al conjunto de los derechos sociales. Una inteligencia sistemática de sus cláusulas acorde con los grandes objetivos de justicia social que persigue el art. 14 bis, obsta a una conclusión que, a la postre, convalide un despojo a los pasivos privando al haber previsional de la naturaleza esencialmente sustitutiva de las remuneraciones que percibía el trabajador durante su actividad laboral (“Sánchez”, Fallos 328:1602, consid. 4). </w:t>
       </w:r>
     </w:p>
     <w:p>
@@ -4409,21 +3482,7 @@
         <w:rPr>
           <w:rFonts w:ascii="Aptos" w:eastAsia="Aptos" w:hAnsi="Aptos" w:cs="Times New Roman"/>
         </w:rPr>
-        <w:t xml:space="preserve">Cuando el legislador, haciendo uso de sus atribuciones, vulnera las mandas esenciales contenidas en la Constitución Nacional y en los instrumentos internacionales del artículo 75, inc. 22, y no cumple con deberes específicamente previstos en esas normas (arts. 14 bis, 28, 75, </w:t>
-      </w:r>
-      <w:proofErr w:type="spellStart"/>
-      <w:r>
-        <w:rPr>
-          <w:rFonts w:ascii="Aptos" w:eastAsia="Aptos" w:hAnsi="Aptos" w:cs="Times New Roman"/>
-        </w:rPr>
-        <w:t>incs</w:t>
-      </w:r>
-      <w:proofErr w:type="spellEnd"/>
-      <w:r>
-        <w:rPr>
-          <w:rFonts w:ascii="Aptos" w:eastAsia="Aptos" w:hAnsi="Aptos" w:cs="Times New Roman"/>
-        </w:rPr>
-        <w:t>. 19, 22 y 23, entre otros) deben los jueces en general y la Corte Suprema de Justicia en especial, inaplicar las disposiciones legales que estén en pugna con ellas.</w:t>
+        <w:t>Cuando el legislador, haciendo uso de sus atribuciones, vulnera las mandas esenciales contenidas en la Constitución Nacional y en los instrumentos internacionales del artículo 75, inc. 22, y no cumple con deberes específicamente previstos en esas normas (arts. 14 bis, 28, 75, incs. 19, 22 y 23, entre otros) deben los jueces en general y la Corte Suprema de Justicia en especial, inaplicar las disposiciones legales que estén en pugna con ellas.</w:t>
       </w:r>
     </w:p>
     <w:p>
@@ -4471,21 +3530,7 @@
         <w:rPr>
           <w:rFonts w:ascii="Aptos" w:eastAsia="Aptos" w:hAnsi="Aptos" w:cs="Times New Roman"/>
         </w:rPr>
-        <w:t xml:space="preserve">En 2017 se aprobó la ley 27.426 cuyo primer aumento en marzo de 2018, producía un rezago de 6 a 9 meses para la movilidad, por lo que en ese año los jubilados perdieron un 19% contra la inflación. Esta ley tenía un componente salarial y otro inflacionario: 70 IPC y 30 </w:t>
-      </w:r>
-      <w:proofErr w:type="spellStart"/>
-      <w:r>
-        <w:rPr>
-          <w:rFonts w:ascii="Aptos" w:eastAsia="Aptos" w:hAnsi="Aptos" w:cs="Times New Roman"/>
-        </w:rPr>
-        <w:t>Ripte</w:t>
-      </w:r>
-      <w:proofErr w:type="spellEnd"/>
-      <w:r>
-        <w:rPr>
-          <w:rFonts w:ascii="Aptos" w:eastAsia="Aptos" w:hAnsi="Aptos" w:cs="Times New Roman"/>
-        </w:rPr>
-        <w:t>.</w:t>
+        <w:t>En 2017 se aprobó la ley 27.426 cuyo primer aumento en marzo de 2018, producía un rezago de 6 a 9 meses para la movilidad, por lo que en ese año los jubilados perdieron un 19% contra la inflación. Esta ley tenía un componente salarial y otro inflacionario: 70 IPC y 30 Ripte.</w:t>
       </w:r>
     </w:p>
     <w:p>
@@ -4530,21 +3575,7 @@
         <w:rPr>
           <w:rFonts w:ascii="Aptos" w:eastAsia="Aptos" w:hAnsi="Aptos" w:cs="Times New Roman"/>
         </w:rPr>
-        <w:t xml:space="preserve">A la presentación de la demanda la ley de movilidad goza de media sanción, los aumentos se están dando conforme IPC con rezago de dos meses, y los últimos 4 meses, producto de la baja de inflación , y la recomposición propia de los salarios, en épocas de recesión, atrasados respeto de la inflación,  se observa que el </w:t>
-      </w:r>
-      <w:proofErr w:type="spellStart"/>
-      <w:r>
-        <w:rPr>
-          <w:rFonts w:ascii="Aptos" w:eastAsia="Aptos" w:hAnsi="Aptos" w:cs="Times New Roman"/>
-        </w:rPr>
-        <w:t>ripte</w:t>
-      </w:r>
-      <w:proofErr w:type="spellEnd"/>
-      <w:r>
-        <w:rPr>
-          <w:rFonts w:ascii="Aptos" w:eastAsia="Aptos" w:hAnsi="Aptos" w:cs="Times New Roman"/>
-        </w:rPr>
-        <w:t xml:space="preserve"> ha comenzado a subir respecto del  IPC, es decir, que los salarios se empiezan a recomponer, pero los haberes jubilatorios NO, dado que actualmente están atados a la inflación. Cómo sea siempre pierden.</w:t>
+        <w:t>A la presentación de la demanda la ley de movilidad goza de media sanción, los aumentos se están dando conforme IPC con rezago de dos meses, y los últimos 4 meses, producto de la baja de inflación , y la recomposición propia de los salarios, en épocas de recesión, atrasados respeto de la inflación,  se observa que el ripte ha comenzado a subir respecto del  IPC, es decir, que los salarios se empiezan a recomponer, pero los haberes jubilatorios NO, dado que actualmente están atados a la inflación. Cómo sea siempre pierden.</w:t>
       </w:r>
     </w:p>
     <w:p>
@@ -4580,7 +3611,7 @@
           <wp:inline distT="0" distB="0" distL="0" distR="0" wp14:anchorId="2DAD9199" wp14:editId="76B75DB7">
             <wp:extent cx="1851964" cy="794445"/>
             <wp:effectExtent l="0" t="0" r="0" b="5715"/>
-            <wp:docPr id="1003" name="Imagen 1"/>
+            <wp:docPr id="1001" name="Imagen 1"/>
             <wp:cNvGraphicFramePr>
               <a:graphicFrameLocks xmlns:a="http://schemas.openxmlformats.org/drawingml/2006/main" noChangeAspect="1"/>
             </wp:cNvGraphicFramePr>
@@ -4592,7 +3623,7 @@
                     <pic:cNvPicPr/>
                   </pic:nvPicPr>
                   <pic:blipFill>
-                    <a:blip r:embed="rId13"/>
+                    <a:blip r:embed="rId9"/>
                     <a:stretch>
                       <a:fillRect/>
                     </a:stretch>
@@ -4624,7 +3655,7 @@
           <wp:inline distT="0" distB="0" distL="0" distR="0" wp14:anchorId="73932C17" wp14:editId="700F5CDF">
             <wp:extent cx="4604998" cy="1765300"/>
             <wp:effectExtent l="0" t="0" r="5715" b="6350"/>
-            <wp:docPr id="1004" name="Imagen 4"/>
+            <wp:docPr id="1002" name="Imagen 4"/>
             <wp:cNvGraphicFramePr>
               <a:graphicFrameLocks xmlns:a="http://schemas.openxmlformats.org/drawingml/2006/main" noChangeAspect="1"/>
             </wp:cNvGraphicFramePr>
@@ -4638,7 +3669,7 @@
                     </pic:cNvPicPr>
                   </pic:nvPicPr>
                   <pic:blipFill>
-                    <a:blip r:embed="rId14">
+                    <a:blip r:embed="rId10">
                       <a:extLst>
                         <a:ext uri="{28A0092B-C50C-407E-A947-70E740481C1C}">
                           <a14:useLocalDpi xmlns:a14="http://schemas.microsoft.com/office/drawing/2010/main" val="0"/>
@@ -4823,23 +3854,7 @@
           <w:rFonts w:ascii="Aptos" w:eastAsia="Aptos" w:hAnsi="Aptos" w:cs="Times New Roman"/>
           <w:lang w:val="es-AR"/>
         </w:rPr>
-        <w:t xml:space="preserve">Se declare la inaplicabilidad de las Resoluciones SSS </w:t>
-      </w:r>
-      <w:proofErr w:type="spellStart"/>
-      <w:r>
-        <w:rPr>
-          <w:rFonts w:ascii="Aptos" w:eastAsia="Aptos" w:hAnsi="Aptos" w:cs="Times New Roman"/>
-          <w:lang w:val="es-AR"/>
-        </w:rPr>
-        <w:t>N°</w:t>
-      </w:r>
-      <w:proofErr w:type="spellEnd"/>
-      <w:r>
-        <w:rPr>
-          <w:rFonts w:ascii="Aptos" w:eastAsia="Aptos" w:hAnsi="Aptos" w:cs="Times New Roman"/>
-          <w:lang w:val="es-AR"/>
-        </w:rPr>
-        <w:t xml:space="preserve"> 2-E-/2018 y 6/2018.</w:t>
+        <w:t>Se declare la inaplicabilidad de las Resoluciones SSS N° 2-E-/2018 y 6/2018.</w:t>
       </w:r>
     </w:p>
     <w:p>
@@ -5005,7 +4020,7 @@
         </w:rPr>
         <w:t xml:space="preserve"> y su decreto reglamentario </w:t>
       </w:r>
-      <w:hyperlink r:id="rId15" w:history="1">
+      <w:hyperlink r:id="rId11" w:history="1">
         <w:r>
           <w:rPr>
             <w:rFonts w:ascii="Aptos" w:eastAsia="Aptos" w:hAnsi="Aptos" w:cs="Times New Roman"/>
@@ -5056,7 +4071,7 @@
         </w:rPr>
         <w:t xml:space="preserve">Solicito repare el daño reconocido por el poder ejecutivo al dictar el decreto </w:t>
       </w:r>
-      <w:hyperlink r:id="rId16" w:history="1">
+      <w:hyperlink r:id="rId12" w:history="1">
         <w:r>
           <w:rPr>
             <w:rFonts w:ascii="Aptos" w:eastAsia="Aptos" w:hAnsi="Aptos" w:cs="Times New Roman"/>
@@ -5116,87 +4131,7 @@
           <w:rFonts w:ascii="Aptos" w:eastAsia="Aptos" w:hAnsi="Aptos" w:cs="Times New Roman"/>
           <w:lang w:val="es-AR"/>
         </w:rPr>
-        <w:t xml:space="preserve">En la disidencia realizada en los </w:t>
-      </w:r>
-      <w:proofErr w:type="gramStart"/>
-      <w:r>
-        <w:rPr>
-          <w:rFonts w:ascii="Aptos" w:eastAsia="Aptos" w:hAnsi="Aptos" w:cs="Times New Roman"/>
-          <w:lang w:val="es-AR"/>
-        </w:rPr>
-        <w:t>autos  “</w:t>
-      </w:r>
-      <w:proofErr w:type="gramEnd"/>
-      <w:r>
-        <w:rPr>
-          <w:rFonts w:ascii="Aptos" w:eastAsia="Aptos" w:hAnsi="Aptos" w:cs="Times New Roman"/>
-          <w:lang w:val="es-AR"/>
-        </w:rPr>
-        <w:t xml:space="preserve">CENDAN, RODOLFO LISANDRO c/ ANSES s/REAJUSTES VARIOS” </w:t>
-      </w:r>
-      <w:proofErr w:type="spellStart"/>
-      <w:r>
-        <w:rPr>
-          <w:rFonts w:ascii="Aptos" w:eastAsia="Aptos" w:hAnsi="Aptos" w:cs="Times New Roman"/>
-          <w:lang w:val="es-AR"/>
-        </w:rPr>
-        <w:t>Expte</w:t>
-      </w:r>
-      <w:proofErr w:type="spellEnd"/>
-      <w:r>
-        <w:rPr>
-          <w:rFonts w:ascii="Aptos" w:eastAsia="Aptos" w:hAnsi="Aptos" w:cs="Times New Roman"/>
-          <w:lang w:val="es-AR"/>
-        </w:rPr>
-        <w:t xml:space="preserve">. </w:t>
-      </w:r>
-      <w:proofErr w:type="spellStart"/>
-      <w:r>
-        <w:rPr>
-          <w:rFonts w:ascii="Aptos" w:eastAsia="Aptos" w:hAnsi="Aptos" w:cs="Times New Roman"/>
-          <w:lang w:val="es-AR"/>
-        </w:rPr>
-        <w:t>N°</w:t>
-      </w:r>
-      <w:proofErr w:type="spellEnd"/>
-      <w:r>
-        <w:rPr>
-          <w:rFonts w:ascii="Aptos" w:eastAsia="Aptos" w:hAnsi="Aptos" w:cs="Times New Roman"/>
-          <w:lang w:val="es-AR"/>
-        </w:rPr>
-        <w:t xml:space="preserve"> FSA 6765/2022” ratifica lo que dice el </w:t>
-      </w:r>
-      <w:proofErr w:type="gramStart"/>
-      <w:r>
-        <w:rPr>
-          <w:rFonts w:ascii="Aptos" w:eastAsia="Aptos" w:hAnsi="Aptos" w:cs="Times New Roman"/>
-          <w:lang w:val="es-AR"/>
-        </w:rPr>
-        <w:t>decreto ,</w:t>
-      </w:r>
-      <w:proofErr w:type="gramEnd"/>
-      <w:r>
-        <w:rPr>
-          <w:rFonts w:ascii="Aptos" w:eastAsia="Aptos" w:hAnsi="Aptos" w:cs="Times New Roman"/>
-          <w:lang w:val="es-AR"/>
-        </w:rPr>
-        <w:t xml:space="preserve"> que el daño ya se ocasiono, por lo que análisis </w:t>
-      </w:r>
-      <w:proofErr w:type="spellStart"/>
-      <w:r>
-        <w:rPr>
-          <w:rFonts w:ascii="Aptos" w:eastAsia="Aptos" w:hAnsi="Aptos" w:cs="Times New Roman"/>
-          <w:lang w:val="es-AR"/>
-        </w:rPr>
-        <w:t>ha</w:t>
-      </w:r>
-      <w:proofErr w:type="spellEnd"/>
-      <w:r>
-        <w:rPr>
-          <w:rFonts w:ascii="Aptos" w:eastAsia="Aptos" w:hAnsi="Aptos" w:cs="Times New Roman"/>
-          <w:lang w:val="es-AR"/>
-        </w:rPr>
-        <w:t xml:space="preserve"> realizar debe ser como el daño que  ya fue ocasionado en vigencia de la ley 27.609.</w:t>
+        <w:t>En la disidencia realizada en los autos  “CENDAN, RODOLFO LISANDRO c/ ANSES s/REAJUSTES VARIOS” Expte. N° FSA 6765/2022” ratifica lo que dice el decreto , que el daño ya se ocasiono, por lo que análisis ha realizar debe ser como el daño que  ya fue ocasionado en vigencia de la ley 27.609.</w:t>
       </w:r>
     </w:p>
     <w:p>
@@ -5223,19 +4158,35 @@
           <w:iCs/>
           <w:lang w:val="es-AR"/>
         </w:rPr>
-        <w:t xml:space="preserve">la  movilidad determinada durante la vigencia de la ley (606,29%) se aleja excesivamente de los valores informados por la inflación registrada en el mismo período (IPC, 1188,20%) o incluso por los índices salariales (RIPTE 756,24%), lo que demuestra una afectación al mantenimiento del nivel de vida en relación al incremento de su costo (diferencia entre IPC y aumentos de </w:t>
-      </w:r>
-      <w:proofErr w:type="spellStart"/>
-      <w:r>
+        <w:t>la  movilidad determinada durante la vigencia de la ley (606,29%) se aleja excesivamente de los valores informados por la inflación registrada en el mismo período (IPC, 1188,20%) o incluso por los índices salariales (RIPTE 756,24%), lo que demuestra una afectación al mantenimiento del nivel de vida en relación al incremento de su costo (diferencia entre IPC y aumentos de ANSeS) que alcanza la friolera de 581,91 puntos porcentuales -95,97% de merma-, y que incluso se encuentra muy por debajo de los incrementos recibidos por el sector asalariado -149,95 puntos porcentuales</w:t>
+      </w:r>
+      <w:r>
+        <w:rPr>
+          <w:rFonts w:ascii="Aptos" w:eastAsia="Aptos" w:hAnsi="Aptos" w:cs="Times New Roman"/>
+          <w:lang w:val="es-AR"/>
+        </w:rPr>
+        <w:t xml:space="preserve">” </w:t>
+      </w:r>
+    </w:p>
+    <w:p>
+      <w:pPr>
+        <w:ind w:firstLine="993"/>
+        <w:contextualSpacing/>
+        <w:jc w:val="both"/>
         <w:rPr>
           <w:rFonts w:ascii="Aptos" w:eastAsia="Aptos" w:hAnsi="Aptos" w:cs="Times New Roman"/>
           <w:i/>
           <w:iCs/>
           <w:lang w:val="es-AR"/>
         </w:rPr>
-        <w:t>ANSeS</w:t>
-      </w:r>
-      <w:proofErr w:type="spellEnd"/>
+      </w:pPr>
+      <w:r>
+        <w:rPr>
+          <w:rFonts w:ascii="Aptos" w:eastAsia="Aptos" w:hAnsi="Aptos" w:cs="Times New Roman"/>
+          <w:lang w:val="es-AR"/>
+        </w:rPr>
+        <w:t>Le corresponde al poder judicial atender la petición solicitada, y reparar el daño que la aplicación de la ley 27609 le causa a mi mandante conforme se verifica con la liquidación que adjunto y que fuera admitida tanto por el poder ejecutivo como también por el legislativo, de un derecho que goza de la protección que otorga la garantía constitucional de movilidad, que tiene carácter alimentario y atañe a adultos mayores que integran el colectivo de vulnerable, que goza de especial protección.  Como bien dice la disidencia citada, no puede ser que  “</w:t>
+      </w:r>
       <w:r>
         <w:rPr>
           <w:rFonts w:ascii="Aptos" w:eastAsia="Aptos" w:hAnsi="Aptos" w:cs="Times New Roman"/>
@@ -5243,51 +4194,6 @@
           <w:iCs/>
           <w:lang w:val="es-AR"/>
         </w:rPr>
-        <w:t>) que alcanza la friolera de 581,91 puntos porcentuales -95,97% de merma-, y que incluso se encuentra muy por debajo de los incrementos recibidos por el sector asalariado -149,95 puntos porcentuales</w:t>
-      </w:r>
-      <w:r>
-        <w:rPr>
-          <w:rFonts w:ascii="Aptos" w:eastAsia="Aptos" w:hAnsi="Aptos" w:cs="Times New Roman"/>
-          <w:lang w:val="es-AR"/>
-        </w:rPr>
-        <w:t xml:space="preserve">” </w:t>
-      </w:r>
-    </w:p>
-    <w:p>
-      <w:pPr>
-        <w:ind w:firstLine="993"/>
-        <w:contextualSpacing/>
-        <w:jc w:val="both"/>
-        <w:rPr>
-          <w:rFonts w:ascii="Aptos" w:eastAsia="Aptos" w:hAnsi="Aptos" w:cs="Times New Roman"/>
-          <w:i/>
-          <w:iCs/>
-          <w:lang w:val="es-AR"/>
-        </w:rPr>
-      </w:pPr>
-      <w:r>
-        <w:rPr>
-          <w:rFonts w:ascii="Aptos" w:eastAsia="Aptos" w:hAnsi="Aptos" w:cs="Times New Roman"/>
-          <w:lang w:val="es-AR"/>
-        </w:rPr>
-        <w:t xml:space="preserve">Le corresponde al poder judicial atender la petición solicitada, y reparar el daño que la aplicación de la ley 27609 le causa a mi mandante conforme se verifica con la liquidación que adjunto y que fuera admitida tanto por el poder ejecutivo como también por el legislativo, de un derecho que goza de la protección que otorga la garantía constitucional de movilidad, que tiene carácter alimentario y atañe a adultos mayores que integran el colectivo de vulnerable, que goza de especial protección.  Como bien dice la disidencia citada, no puede ser </w:t>
-      </w:r>
-      <w:proofErr w:type="gramStart"/>
-      <w:r>
-        <w:rPr>
-          <w:rFonts w:ascii="Aptos" w:eastAsia="Aptos" w:hAnsi="Aptos" w:cs="Times New Roman"/>
-          <w:lang w:val="es-AR"/>
-        </w:rPr>
-        <w:t>que  “</w:t>
-      </w:r>
-      <w:proofErr w:type="gramEnd"/>
-      <w:r>
-        <w:rPr>
-          <w:rFonts w:ascii="Aptos" w:eastAsia="Aptos" w:hAnsi="Aptos" w:cs="Times New Roman"/>
-          <w:i/>
-          <w:iCs/>
-          <w:lang w:val="es-AR"/>
-        </w:rPr>
         <w:t>se carguen las consecuencias de decisiones improvisadas o negligentes de distintos poderes del Estado, sea que ello se considere como una falta de previsión, un incremento irresponsable del gasto o una displicente procura de su financiamiento”.</w:t>
       </w:r>
     </w:p>
@@ -5337,23 +4243,7 @@
           <w:rFonts w:ascii="Aptos" w:eastAsia="Aptos" w:hAnsi="Aptos" w:cs="Times New Roman"/>
           <w:lang w:val="es-AR"/>
         </w:rPr>
-        <w:t xml:space="preserve">A la fecha de presentación de la presente demanda, la movilidad de los haberes jubilatorios se está dando por decreto, no siendo esa una facultad del poder ejecutivo, aunque sirvió que venga a complementar la insuficiente pauta de movilidad de la ley </w:t>
-      </w:r>
-      <w:proofErr w:type="spellStart"/>
-      <w:r>
-        <w:rPr>
-          <w:rFonts w:ascii="Aptos" w:eastAsia="Aptos" w:hAnsi="Aptos" w:cs="Times New Roman"/>
-          <w:lang w:val="es-AR"/>
-        </w:rPr>
-        <w:t>N°</w:t>
-      </w:r>
-      <w:proofErr w:type="spellEnd"/>
-      <w:r>
-        <w:rPr>
-          <w:rFonts w:ascii="Aptos" w:eastAsia="Aptos" w:hAnsi="Aptos" w:cs="Times New Roman"/>
-          <w:lang w:val="es-AR"/>
-        </w:rPr>
-        <w:t xml:space="preserve"> 27.609 y que se fije de manera mensual el aumento en  los haberes de los jubilados, por lo tanto hago reserva de plantear la inconstitucionalidad de las pautas de movilidad, en caso de que la fórmula del ejecutivo o la que fije el legislador en el futuro no cumpla con el contenido que el convencional constituyente de 1957 previó al determinar que  las jubilaciones y pensiones debían de ser móviles para que los jubilados puedan mantener el nivel de vida que tenían cuando estaban en  actividad  mediante la obtención de un beneficio que sea sustitutivo del salario, y que mantenga su valor durante el transcurso del tiempo. </w:t>
+        <w:t xml:space="preserve">A la fecha de presentación de la presente demanda, la movilidad de los haberes jubilatorios se está dando por decreto, no siendo esa una facultad del poder ejecutivo, aunque sirvió que venga a complementar la insuficiente pauta de movilidad de la ley N° 27.609 y que se fije de manera mensual el aumento en  los haberes de los jubilados, por lo tanto hago reserva de plantear la inconstitucionalidad de las pautas de movilidad, en caso de que la fórmula del ejecutivo o la que fije el legislador en el futuro no cumpla con el contenido que el convencional constituyente de 1957 previó al determinar que  las jubilaciones y pensiones debían de ser móviles para que los jubilados puedan mantener el nivel de vida que tenían cuando estaban en  actividad  mediante la obtención de un beneficio que sea sustitutivo del salario, y que mantenga su valor durante el transcurso del tiempo. </w:t>
       </w:r>
     </w:p>
     <w:p>
@@ -5461,25 +4351,27 @@
           <w:highlight w:val="darkGreen"/>
           <w:lang w:val="es-AR"/>
         </w:rPr>
-        <w:t xml:space="preserve">W de </w:t>
-      </w:r>
-      <w:proofErr w:type="gramStart"/>
-      <w:r>
+        <w:t>W de Caja : $39.811,25</w:t>
+      </w:r>
+    </w:p>
+    <w:p>
+      <w:pPr>
+        <w:ind w:left="1416"/>
+        <w:contextualSpacing/>
+        <w:jc w:val="both"/>
         <w:rPr>
           <w:rFonts w:ascii="Aptos" w:eastAsia="Aptos" w:hAnsi="Aptos" w:cs="Times New Roman"/>
           <w:highlight w:val="darkGreen"/>
           <w:lang w:val="es-AR"/>
         </w:rPr>
-        <w:t>Caja :</w:t>
-      </w:r>
-      <w:proofErr w:type="gramEnd"/>
+      </w:pPr>
       <w:r>
         <w:rPr>
           <w:rFonts w:ascii="Aptos" w:eastAsia="Aptos" w:hAnsi="Aptos" w:cs="Times New Roman"/>
           <w:highlight w:val="darkGreen"/>
           <w:lang w:val="es-AR"/>
         </w:rPr>
-        <w:t xml:space="preserve"> $39.811,25</w:t>
+        <w:t>Último haber : $35.154,81</w:t>
       </w:r>
     </w:p>
     <w:p>
@@ -5499,25 +4391,39 @@
           <w:highlight w:val="darkGreen"/>
           <w:lang w:val="es-AR"/>
         </w:rPr>
-        <w:t xml:space="preserve">Último </w:t>
-      </w:r>
-      <w:proofErr w:type="gramStart"/>
-      <w:r>
+        <w:t>W actualizada $45.062,21</w:t>
+      </w:r>
+    </w:p>
+    <w:p>
+      <w:pPr>
+        <w:ind w:left="1416"/>
+        <w:contextualSpacing/>
+        <w:jc w:val="both"/>
         <w:rPr>
           <w:rFonts w:ascii="Aptos" w:eastAsia="Aptos" w:hAnsi="Aptos" w:cs="Times New Roman"/>
           <w:highlight w:val="darkGreen"/>
           <w:lang w:val="es-AR"/>
         </w:rPr>
-        <w:t>haber :</w:t>
-      </w:r>
-      <w:proofErr w:type="gramEnd"/>
-      <w:r>
+      </w:pPr>
+    </w:p>
+    <w:p>
+      <w:pPr>
+        <w:ind w:left="1416"/>
+        <w:contextualSpacing/>
+        <w:jc w:val="both"/>
         <w:rPr>
           <w:rFonts w:ascii="Aptos" w:eastAsia="Aptos" w:hAnsi="Aptos" w:cs="Times New Roman"/>
           <w:highlight w:val="darkGreen"/>
           <w:lang w:val="es-AR"/>
         </w:rPr>
-        <w:t xml:space="preserve"> $35.154,81</w:t>
+      </w:pPr>
+      <w:r>
+        <w:rPr>
+          <w:rFonts w:ascii="Aptos" w:eastAsia="Aptos" w:hAnsi="Aptos" w:cs="Times New Roman"/>
+          <w:highlight w:val="darkGreen"/>
+          <w:lang w:val="es-AR"/>
+        </w:rPr>
+        <w:t>PBU actualizada: $6.701,61</w:t>
       </w:r>
     </w:p>
     <w:p>
@@ -5537,7 +4443,7 @@
           <w:highlight w:val="darkGreen"/>
           <w:lang w:val="es-AR"/>
         </w:rPr>
-        <w:t>W actualizada $45.062,21</w:t>
+        <w:t>PC actualizada: $14.870,53</w:t>
       </w:r>
     </w:p>
     <w:p>
@@ -5551,6 +4457,14 @@
           <w:lang w:val="es-AR"/>
         </w:rPr>
       </w:pPr>
+      <w:r>
+        <w:rPr>
+          <w:rFonts w:ascii="Aptos" w:eastAsia="Aptos" w:hAnsi="Aptos" w:cs="Times New Roman"/>
+          <w:highlight w:val="darkGreen"/>
+          <w:lang w:val="es-AR"/>
+        </w:rPr>
+        <w:t>PAP Actualizada: $13.518,66</w:t>
+      </w:r>
     </w:p>
     <w:p>
       <w:pPr>
@@ -5563,13 +4477,25 @@
           <w:lang w:val="es-AR"/>
         </w:rPr>
       </w:pPr>
-      <w:r>
+    </w:p>
+    <w:p>
+      <w:pPr>
+        <w:ind w:left="1416"/>
+        <w:contextualSpacing/>
+        <w:jc w:val="both"/>
         <w:rPr>
           <w:rFonts w:ascii="Aptos" w:eastAsia="Aptos" w:hAnsi="Aptos" w:cs="Times New Roman"/>
           <w:highlight w:val="darkGreen"/>
           <w:lang w:val="es-AR"/>
         </w:rPr>
-        <w:t>PBU actualizada: $6.701,61</w:t>
+      </w:pPr>
+      <w:r>
+        <w:rPr>
+          <w:rFonts w:ascii="Aptos" w:eastAsia="Aptos" w:hAnsi="Aptos" w:cs="Times New Roman"/>
+          <w:highlight w:val="darkGreen"/>
+          <w:lang w:val="es-AR"/>
+        </w:rPr>
+        <w:t>Primer haber reclamado: $35.090,80</w:t>
       </w:r>
     </w:p>
     <w:p>
@@ -5589,12 +4515,12 @@
           <w:highlight w:val="darkGreen"/>
           <w:lang w:val="es-AR"/>
         </w:rPr>
-        <w:t>PC actualizada: $14.870,53</w:t>
-      </w:r>
-    </w:p>
-    <w:p>
-      <w:pPr>
-        <w:ind w:left="1416"/>
+        <w:t>Primer haber aplicando los fallos Soule/Blanco: $29.827,18</w:t>
+      </w:r>
+    </w:p>
+    <w:p>
+      <w:pPr>
+        <w:ind w:left="792"/>
         <w:contextualSpacing/>
         <w:jc w:val="both"/>
         <w:rPr>
@@ -5606,47 +4532,42 @@
       <w:r>
         <w:rPr>
           <w:rFonts w:ascii="Aptos" w:eastAsia="Aptos" w:hAnsi="Aptos" w:cs="Times New Roman"/>
+          <w:b/>
           <w:highlight w:val="darkGreen"/>
           <w:lang w:val="es-AR"/>
         </w:rPr>
-        <w:t>PAP Actualizada: $13.518,66</w:t>
-      </w:r>
-    </w:p>
-    <w:p>
-      <w:pPr>
-        <w:ind w:left="1416"/>
-        <w:contextualSpacing/>
-        <w:jc w:val="both"/>
+        <w:t>5.3.2.</w:t>
+      </w:r>
+      <w:r>
         <w:rPr>
           <w:rFonts w:ascii="Aptos" w:eastAsia="Aptos" w:hAnsi="Aptos" w:cs="Times New Roman"/>
           <w:highlight w:val="darkGreen"/>
           <w:lang w:val="es-AR"/>
         </w:rPr>
-      </w:pPr>
-    </w:p>
-    <w:p>
-      <w:pPr>
-        <w:ind w:left="1416"/>
-        <w:contextualSpacing/>
-        <w:jc w:val="both"/>
-        <w:rPr>
-          <w:rFonts w:ascii="Aptos" w:eastAsia="Aptos" w:hAnsi="Aptos" w:cs="Times New Roman"/>
+        <w:t xml:space="preserve"> </w:t>
+      </w:r>
+      <w:r>
+        <w:rPr>
+          <w:rFonts w:ascii="Aptos" w:eastAsia="Aptos" w:hAnsi="Aptos" w:cs="Times New Roman"/>
+          <w:b/>
+          <w:bCs/>
           <w:highlight w:val="darkGreen"/>
           <w:lang w:val="es-AR"/>
         </w:rPr>
-      </w:pPr>
+        <w:t>Movilidad del haber</w:t>
+      </w:r>
       <w:r>
         <w:rPr>
           <w:rFonts w:ascii="Aptos" w:eastAsia="Aptos" w:hAnsi="Aptos" w:cs="Times New Roman"/>
           <w:highlight w:val="darkGreen"/>
           <w:lang w:val="es-AR"/>
         </w:rPr>
-        <w:t>Primer haber reclamado: $35.090,80</w:t>
-      </w:r>
-    </w:p>
-    <w:p>
-      <w:pPr>
-        <w:ind w:left="1416"/>
+        <w:t xml:space="preserve"> </w:t>
+      </w:r>
+    </w:p>
+    <w:p>
+      <w:pPr>
+        <w:ind w:left="1418"/>
         <w:contextualSpacing/>
         <w:jc w:val="both"/>
         <w:rPr>
@@ -5661,90 +4582,66 @@
           <w:highlight w:val="darkGreen"/>
           <w:lang w:val="es-AR"/>
         </w:rPr>
-        <w:t xml:space="preserve">Primer haber </w:t>
-      </w:r>
-      <w:proofErr w:type="spellStart"/>
-      <w:r>
+        <w:t>Haber percibido en agosto 2024 $1.457.683,37</w:t>
+      </w:r>
+    </w:p>
+    <w:p>
+      <w:pPr>
+        <w:ind w:left="1418"/>
+        <w:contextualSpacing/>
+        <w:jc w:val="both"/>
         <w:rPr>
           <w:rFonts w:ascii="Aptos" w:eastAsia="Aptos" w:hAnsi="Aptos" w:cs="Times New Roman"/>
           <w:highlight w:val="darkGreen"/>
           <w:lang w:val="es-AR"/>
         </w:rPr>
-        <w:t>aplicando</w:t>
-      </w:r>
-      <w:proofErr w:type="spellEnd"/>
+      </w:pPr>
       <w:r>
         <w:rPr>
           <w:rFonts w:ascii="Aptos" w:eastAsia="Aptos" w:hAnsi="Aptos" w:cs="Times New Roman"/>
           <w:highlight w:val="darkGreen"/>
           <w:lang w:val="es-AR"/>
         </w:rPr>
-        <w:t xml:space="preserve"> los fallos </w:t>
-      </w:r>
-      <w:proofErr w:type="spellStart"/>
-      <w:r>
+        <w:t>Haber a agosto de 2024 con 27551 con rezago de tres meses aplicando Soule $1.912.218,33.</w:t>
+      </w:r>
+    </w:p>
+    <w:p>
+      <w:pPr>
+        <w:ind w:left="1418"/>
+        <w:contextualSpacing/>
+        <w:jc w:val="both"/>
         <w:rPr>
           <w:rFonts w:ascii="Aptos" w:eastAsia="Aptos" w:hAnsi="Aptos" w:cs="Times New Roman"/>
           <w:highlight w:val="darkGreen"/>
           <w:lang w:val="es-AR"/>
         </w:rPr>
-        <w:t>Soule</w:t>
-      </w:r>
-      <w:proofErr w:type="spellEnd"/>
+      </w:pPr>
       <w:r>
         <w:rPr>
           <w:rFonts w:ascii="Aptos" w:eastAsia="Aptos" w:hAnsi="Aptos" w:cs="Times New Roman"/>
           <w:highlight w:val="darkGreen"/>
           <w:lang w:val="es-AR"/>
         </w:rPr>
-        <w:t>/Blanco: $29.827,18</w:t>
-      </w:r>
-    </w:p>
-    <w:p>
-      <w:pPr>
-        <w:ind w:left="792"/>
-        <w:contextualSpacing/>
-        <w:jc w:val="both"/>
+        <w:t>Haber a agosto de 2024 con 27551 sin aplicando Soule: $2.937.814,10</w:t>
+      </w:r>
+    </w:p>
+    <w:p>
+      <w:pPr>
+        <w:ind w:left="1418"/>
+        <w:contextualSpacing/>
+        <w:jc w:val="both"/>
+        <w:rPr>
+          <w:rFonts w:ascii="Aptos" w:eastAsia="Aptos" w:hAnsi="Aptos" w:cs="Times New Roman"/>
+          <w:lang w:val="es-AR"/>
+        </w:rPr>
+      </w:pPr>
+      <w:r>
         <w:rPr>
           <w:rFonts w:ascii="Aptos" w:eastAsia="Aptos" w:hAnsi="Aptos" w:cs="Times New Roman"/>
           <w:highlight w:val="darkGreen"/>
           <w:lang w:val="es-AR"/>
         </w:rPr>
-      </w:pPr>
-      <w:r>
-        <w:rPr>
-          <w:rFonts w:ascii="Aptos" w:eastAsia="Aptos" w:hAnsi="Aptos" w:cs="Times New Roman"/>
-          <w:b/>
-          <w:highlight w:val="darkGreen"/>
-          <w:lang w:val="es-AR"/>
-        </w:rPr>
-        <w:t>5.3.2.</w:t>
-      </w:r>
-      <w:r>
-        <w:rPr>
-          <w:rFonts w:ascii="Aptos" w:eastAsia="Aptos" w:hAnsi="Aptos" w:cs="Times New Roman"/>
-          <w:highlight w:val="darkGreen"/>
-          <w:lang w:val="es-AR"/>
-        </w:rPr>
-        <w:t xml:space="preserve"> </w:t>
-      </w:r>
-      <w:r>
-        <w:rPr>
-          <w:rFonts w:ascii="Aptos" w:eastAsia="Aptos" w:hAnsi="Aptos" w:cs="Times New Roman"/>
-          <w:b/>
-          <w:bCs/>
-          <w:highlight w:val="darkGreen"/>
-          <w:lang w:val="es-AR"/>
-        </w:rPr>
-        <w:t>Movilidad del haber</w:t>
-      </w:r>
-      <w:r>
-        <w:rPr>
-          <w:rFonts w:ascii="Aptos" w:eastAsia="Aptos" w:hAnsi="Aptos" w:cs="Times New Roman"/>
-          <w:highlight w:val="darkGreen"/>
-          <w:lang w:val="es-AR"/>
-        </w:rPr>
-        <w:t xml:space="preserve"> </w:t>
+        <w:t>Haber a agosto con ipc con dos meses de rezago: $3.010.603,90</w:t>
       </w:r>
     </w:p>
     <w:p>
@@ -5754,139 +4651,6 @@
         <w:jc w:val="both"/>
         <w:rPr>
           <w:rFonts w:ascii="Aptos" w:eastAsia="Aptos" w:hAnsi="Aptos" w:cs="Times New Roman"/>
-          <w:highlight w:val="darkGreen"/>
-          <w:lang w:val="es-AR"/>
-        </w:rPr>
-      </w:pPr>
-      <w:r>
-        <w:rPr>
-          <w:rFonts w:ascii="Aptos" w:eastAsia="Aptos" w:hAnsi="Aptos" w:cs="Times New Roman"/>
-          <w:highlight w:val="darkGreen"/>
-          <w:lang w:val="es-AR"/>
-        </w:rPr>
-        <w:t>Haber percibido en agosto 2024 $1.457.683,37</w:t>
-      </w:r>
-    </w:p>
-    <w:p>
-      <w:pPr>
-        <w:ind w:left="1418"/>
-        <w:contextualSpacing/>
-        <w:jc w:val="both"/>
-        <w:rPr>
-          <w:rFonts w:ascii="Aptos" w:eastAsia="Aptos" w:hAnsi="Aptos" w:cs="Times New Roman"/>
-          <w:highlight w:val="darkGreen"/>
-          <w:lang w:val="es-AR"/>
-        </w:rPr>
-      </w:pPr>
-      <w:r>
-        <w:rPr>
-          <w:rFonts w:ascii="Aptos" w:eastAsia="Aptos" w:hAnsi="Aptos" w:cs="Times New Roman"/>
-          <w:highlight w:val="darkGreen"/>
-          <w:lang w:val="es-AR"/>
-        </w:rPr>
-        <w:t xml:space="preserve">Haber a agosto de 2024 con 27551 con rezago de tres meses aplicando </w:t>
-      </w:r>
-      <w:proofErr w:type="spellStart"/>
-      <w:r>
-        <w:rPr>
-          <w:rFonts w:ascii="Aptos" w:eastAsia="Aptos" w:hAnsi="Aptos" w:cs="Times New Roman"/>
-          <w:highlight w:val="darkGreen"/>
-          <w:lang w:val="es-AR"/>
-        </w:rPr>
-        <w:t>Soule</w:t>
-      </w:r>
-      <w:proofErr w:type="spellEnd"/>
-      <w:r>
-        <w:rPr>
-          <w:rFonts w:ascii="Aptos" w:eastAsia="Aptos" w:hAnsi="Aptos" w:cs="Times New Roman"/>
-          <w:highlight w:val="darkGreen"/>
-          <w:lang w:val="es-AR"/>
-        </w:rPr>
-        <w:t xml:space="preserve"> $1.912.218,33.</w:t>
-      </w:r>
-    </w:p>
-    <w:p>
-      <w:pPr>
-        <w:ind w:left="1418"/>
-        <w:contextualSpacing/>
-        <w:jc w:val="both"/>
-        <w:rPr>
-          <w:rFonts w:ascii="Aptos" w:eastAsia="Aptos" w:hAnsi="Aptos" w:cs="Times New Roman"/>
-          <w:highlight w:val="darkGreen"/>
-          <w:lang w:val="es-AR"/>
-        </w:rPr>
-      </w:pPr>
-      <w:r>
-        <w:rPr>
-          <w:rFonts w:ascii="Aptos" w:eastAsia="Aptos" w:hAnsi="Aptos" w:cs="Times New Roman"/>
-          <w:highlight w:val="darkGreen"/>
-          <w:lang w:val="es-AR"/>
-        </w:rPr>
-        <w:t xml:space="preserve">Haber a agosto de 2024 con 27551 sin aplicando </w:t>
-      </w:r>
-      <w:proofErr w:type="spellStart"/>
-      <w:r>
-        <w:rPr>
-          <w:rFonts w:ascii="Aptos" w:eastAsia="Aptos" w:hAnsi="Aptos" w:cs="Times New Roman"/>
-          <w:highlight w:val="darkGreen"/>
-          <w:lang w:val="es-AR"/>
-        </w:rPr>
-        <w:t>Soule</w:t>
-      </w:r>
-      <w:proofErr w:type="spellEnd"/>
-      <w:r>
-        <w:rPr>
-          <w:rFonts w:ascii="Aptos" w:eastAsia="Aptos" w:hAnsi="Aptos" w:cs="Times New Roman"/>
-          <w:highlight w:val="darkGreen"/>
-          <w:lang w:val="es-AR"/>
-        </w:rPr>
-        <w:t>: $2.937.814,10</w:t>
-      </w:r>
-    </w:p>
-    <w:p>
-      <w:pPr>
-        <w:ind w:left="1418"/>
-        <w:contextualSpacing/>
-        <w:jc w:val="both"/>
-        <w:rPr>
-          <w:rFonts w:ascii="Aptos" w:eastAsia="Aptos" w:hAnsi="Aptos" w:cs="Times New Roman"/>
-          <w:lang w:val="es-AR"/>
-        </w:rPr>
-      </w:pPr>
-      <w:r>
-        <w:rPr>
-          <w:rFonts w:ascii="Aptos" w:eastAsia="Aptos" w:hAnsi="Aptos" w:cs="Times New Roman"/>
-          <w:highlight w:val="darkGreen"/>
-          <w:lang w:val="es-AR"/>
-        </w:rPr>
-        <w:t xml:space="preserve">Haber a agosto con </w:t>
-      </w:r>
-      <w:proofErr w:type="spellStart"/>
-      <w:r>
-        <w:rPr>
-          <w:rFonts w:ascii="Aptos" w:eastAsia="Aptos" w:hAnsi="Aptos" w:cs="Times New Roman"/>
-          <w:highlight w:val="darkGreen"/>
-          <w:lang w:val="es-AR"/>
-        </w:rPr>
-        <w:t>ipc</w:t>
-      </w:r>
-      <w:proofErr w:type="spellEnd"/>
-      <w:r>
-        <w:rPr>
-          <w:rFonts w:ascii="Aptos" w:eastAsia="Aptos" w:hAnsi="Aptos" w:cs="Times New Roman"/>
-          <w:highlight w:val="darkGreen"/>
-          <w:lang w:val="es-AR"/>
-        </w:rPr>
-        <w:t xml:space="preserve"> con dos meses de rezago: $3.010.603,90</w:t>
-      </w:r>
-    </w:p>
-    <w:p>
-      <w:pPr>
-        <w:ind w:left="1418"/>
-        <w:contextualSpacing/>
-        <w:jc w:val="both"/>
-        <w:rPr>
-          <w:rFonts w:ascii="Aptos" w:eastAsia="Aptos" w:hAnsi="Aptos" w:cs="Times New Roman"/>
           <w:lang w:val="es-AR"/>
         </w:rPr>
       </w:pPr>
@@ -5906,23 +4670,7 @@
           <w:rFonts w:ascii="Aptos" w:eastAsia="Aptos" w:hAnsi="Aptos" w:cs="Times New Roman"/>
           <w:lang w:val="es-AR"/>
         </w:rPr>
-        <w:t xml:space="preserve">La movilidad de la 27.609 perdió con todas las variables de la economía, por lo que solicito a VS fije un índice que reponga el daño sufrido </w:t>
-      </w:r>
-      <w:proofErr w:type="gramStart"/>
-      <w:r>
-        <w:rPr>
-          <w:rFonts w:ascii="Aptos" w:eastAsia="Aptos" w:hAnsi="Aptos" w:cs="Times New Roman"/>
-          <w:lang w:val="es-AR"/>
-        </w:rPr>
-        <w:t>y ,</w:t>
-      </w:r>
-      <w:proofErr w:type="gramEnd"/>
-      <w:r>
-        <w:rPr>
-          <w:rFonts w:ascii="Aptos" w:eastAsia="Aptos" w:hAnsi="Aptos" w:cs="Times New Roman"/>
-          <w:lang w:val="es-AR"/>
-        </w:rPr>
-        <w:t xml:space="preserve"> hasta que salga la sentencia , haga el análisis respecto de las pautas de movilidad que se fije. </w:t>
+        <w:t xml:space="preserve">La movilidad de la 27.609 perdió con todas las variables de la economía, por lo que solicito a VS fije un índice que reponga el daño sufrido y , hasta que salga la sentencia , haga el análisis respecto de las pautas de movilidad que se fije. </w:t>
       </w:r>
     </w:p>
     <w:p>
@@ -5945,7 +4693,7 @@
           <wp:inline distT="0" distB="0" distL="0" distR="0" wp14:anchorId="186AD438" wp14:editId="555C2FE6">
             <wp:extent cx="4639945" cy="1555750"/>
             <wp:effectExtent l="0" t="0" r="8255" b="6350"/>
-            <wp:docPr id="1005" name="Imagen 19"/>
+            <wp:docPr id="1003" name="Imagen 19"/>
             <wp:cNvGraphicFramePr>
               <a:graphicFrameLocks xmlns:a="http://schemas.openxmlformats.org/drawingml/2006/main" noChangeAspect="1"/>
             </wp:cNvGraphicFramePr>
@@ -5959,7 +4707,7 @@
                     </pic:cNvPicPr>
                   </pic:nvPicPr>
                   <pic:blipFill>
-                    <a:blip r:embed="rId17">
+                    <a:blip r:embed="rId13">
                       <a:extLst>
                         <a:ext uri="{28A0092B-C50C-407E-A947-70E740481C1C}">
                           <a14:useLocalDpi xmlns:a14="http://schemas.microsoft.com/office/drawing/2010/main" val="0"/>
@@ -6068,23 +4816,7 @@
           <w:rFonts w:ascii="Aptos" w:eastAsia="Aptos" w:hAnsi="Aptos" w:cs="Times New Roman"/>
           <w:lang w:val="es-AR"/>
         </w:rPr>
-        <w:t xml:space="preserve">Note VS que todos los pagos de </w:t>
-      </w:r>
-      <w:proofErr w:type="spellStart"/>
-      <w:r>
-        <w:rPr>
-          <w:rFonts w:ascii="Aptos" w:eastAsia="Aptos" w:hAnsi="Aptos" w:cs="Times New Roman"/>
-          <w:lang w:val="es-AR"/>
-        </w:rPr>
-        <w:t>Anses</w:t>
-      </w:r>
-      <w:proofErr w:type="spellEnd"/>
-      <w:r>
-        <w:rPr>
-          <w:rFonts w:ascii="Aptos" w:eastAsia="Aptos" w:hAnsi="Aptos" w:cs="Times New Roman"/>
-          <w:lang w:val="es-AR"/>
-        </w:rPr>
-        <w:t xml:space="preserve"> son observados por VS por cuanto se niega a cumplir con las pautas de la sentencia. A fin de acreditar lo expuesto, solicito libre oficio a la demandada a fin de que informe si su sistema informático para liquidar sentencias cuenta con los siguientes parámetros.</w:t>
+        <w:t>Note VS que todos los pagos de Anses son observados por VS por cuanto se niega a cumplir con las pautas de la sentencia. A fin de acreditar lo expuesto, solicito libre oficio a la demandada a fin de que informe si su sistema informático para liquidar sentencias cuenta con los siguientes parámetros.</w:t>
       </w:r>
     </w:p>
     <w:p>
@@ -6101,53 +4833,12 @@
           <w:lang w:val="es-AR"/>
         </w:rPr>
       </w:pPr>
-      <w:proofErr w:type="gramStart"/>
-      <w:r>
-        <w:rPr>
-          <w:rFonts w:ascii="Aptos" w:eastAsia="Aptos" w:hAnsi="Aptos" w:cs="Times New Roman"/>
-          <w:lang w:val="es-AR"/>
-        </w:rPr>
-        <w:t>PBU :</w:t>
-      </w:r>
-      <w:proofErr w:type="gramEnd"/>
-      <w:r>
-        <w:rPr>
-          <w:rFonts w:ascii="Aptos" w:eastAsia="Aptos" w:hAnsi="Aptos" w:cs="Times New Roman"/>
-          <w:lang w:val="es-AR"/>
-        </w:rPr>
-        <w:t xml:space="preserve"> “</w:t>
-      </w:r>
-      <w:proofErr w:type="spellStart"/>
-      <w:r>
-        <w:rPr>
-          <w:rFonts w:ascii="Aptos" w:eastAsia="Aptos" w:hAnsi="Aptos" w:cs="Times New Roman"/>
-          <w:lang w:val="es-AR"/>
-        </w:rPr>
-        <w:t>Soule</w:t>
-      </w:r>
-      <w:proofErr w:type="spellEnd"/>
-      <w:r>
-        <w:rPr>
-          <w:rFonts w:ascii="Aptos" w:eastAsia="Aptos" w:hAnsi="Aptos" w:cs="Times New Roman"/>
-          <w:lang w:val="es-AR"/>
-        </w:rPr>
-        <w:t xml:space="preserve">”/”blanco” , es decir actualizar la Pbu con </w:t>
-      </w:r>
-      <w:proofErr w:type="spellStart"/>
-      <w:r>
-        <w:rPr>
-          <w:rFonts w:ascii="Aptos" w:eastAsia="Aptos" w:hAnsi="Aptos" w:cs="Times New Roman"/>
-          <w:lang w:val="es-AR"/>
-        </w:rPr>
-        <w:t>isbic</w:t>
-      </w:r>
-      <w:proofErr w:type="spellEnd"/>
-      <w:r>
-        <w:rPr>
-          <w:rFonts w:ascii="Aptos" w:eastAsia="Aptos" w:hAnsi="Aptos" w:cs="Times New Roman"/>
-          <w:lang w:val="es-AR"/>
-        </w:rPr>
-        <w:t xml:space="preserve"> sin limitación temporal. Hacer la comparación con el haber reajustado, y luego la merma del 15%, siendo esa la quita máxima tolerable</w:t>
+      <w:r>
+        <w:rPr>
+          <w:rFonts w:ascii="Aptos" w:eastAsia="Aptos" w:hAnsi="Aptos" w:cs="Times New Roman"/>
+          <w:lang w:val="es-AR"/>
+        </w:rPr>
+        <w:t>PBU : “Soule”/”blanco” , es decir actualizar la Pbu con isbic sin limitación temporal. Hacer la comparación con el haber reajustado, y luego la merma del 15%, siendo esa la quita máxima tolerable</w:t>
       </w:r>
     </w:p>
     <w:p>
@@ -6213,23 +4904,7 @@
           <w:rFonts w:ascii="Aptos" w:eastAsia="Aptos" w:hAnsi="Aptos" w:cs="Times New Roman"/>
           <w:lang w:val="es-AR"/>
         </w:rPr>
-        <w:t xml:space="preserve">Movilidad: Si tiene los parámetros de Fernández Pastor para marzo de e 2018, </w:t>
-      </w:r>
-      <w:proofErr w:type="spellStart"/>
-      <w:r>
-        <w:rPr>
-          <w:rFonts w:ascii="Aptos" w:eastAsia="Aptos" w:hAnsi="Aptos" w:cs="Times New Roman"/>
-          <w:lang w:val="es-AR"/>
-        </w:rPr>
-        <w:t>Caliva</w:t>
-      </w:r>
-      <w:proofErr w:type="spellEnd"/>
-      <w:r>
-        <w:rPr>
-          <w:rFonts w:ascii="Aptos" w:eastAsia="Aptos" w:hAnsi="Aptos" w:cs="Times New Roman"/>
-          <w:lang w:val="es-AR"/>
-        </w:rPr>
-        <w:t>, Márquez y Alanís para 2020 y empalme de Márquez previo a 27.609.</w:t>
+        <w:t>Movilidad: Si tiene los parámetros de Fernández Pastor para marzo de e 2018, Caliva, Márquez y Alanís para 2020 y empalme de Márquez previo a 27.609.</w:t>
       </w:r>
     </w:p>
     <w:p>
@@ -6251,39 +4926,7 @@
           <w:rFonts w:ascii="Aptos" w:eastAsia="Aptos" w:hAnsi="Aptos" w:cs="Times New Roman"/>
           <w:lang w:val="es-AR"/>
         </w:rPr>
-        <w:t xml:space="preserve"> Actualización de remuneraciones: </w:t>
-      </w:r>
-      <w:proofErr w:type="spellStart"/>
-      <w:r>
-        <w:rPr>
-          <w:rFonts w:ascii="Aptos" w:eastAsia="Aptos" w:hAnsi="Aptos" w:cs="Times New Roman"/>
-          <w:lang w:val="es-AR"/>
-        </w:rPr>
-        <w:t>Isbic</w:t>
-      </w:r>
-      <w:proofErr w:type="spellEnd"/>
-      <w:r>
-        <w:rPr>
-          <w:rFonts w:ascii="Aptos" w:eastAsia="Aptos" w:hAnsi="Aptos" w:cs="Times New Roman"/>
-          <w:lang w:val="es-AR"/>
-        </w:rPr>
-        <w:t xml:space="preserve"> al 2009 para remuneraciones anteriores al </w:t>
-      </w:r>
-      <w:proofErr w:type="gramStart"/>
-      <w:r>
-        <w:rPr>
-          <w:rFonts w:ascii="Aptos" w:eastAsia="Aptos" w:hAnsi="Aptos" w:cs="Times New Roman"/>
-          <w:lang w:val="es-AR"/>
-        </w:rPr>
-        <w:t>2.09  de</w:t>
-      </w:r>
-      <w:proofErr w:type="gramEnd"/>
-      <w:r>
-        <w:rPr>
-          <w:rFonts w:ascii="Aptos" w:eastAsia="Aptos" w:hAnsi="Aptos" w:cs="Times New Roman"/>
-          <w:lang w:val="es-AR"/>
-        </w:rPr>
-        <w:t xml:space="preserve"> beneficios otorgados en vigencia de la ley 27.426 y ss.</w:t>
+        <w:t xml:space="preserve"> Actualización de remuneraciones: Isbic al 2009 para remuneraciones anteriores al 2.09  de beneficios otorgados en vigencia de la ley 27.426 y ss.</w:t>
       </w:r>
     </w:p>
     <w:p>
@@ -6305,23 +4948,7 @@
           <w:rFonts w:ascii="Aptos" w:eastAsia="Aptos" w:hAnsi="Aptos" w:cs="Times New Roman"/>
           <w:lang w:val="es-AR"/>
         </w:rPr>
-        <w:t>Tope del haber máximo: Movilidad del Tope del haber máximo, conforme “Inchaurrondo” y “</w:t>
-      </w:r>
-      <w:proofErr w:type="spellStart"/>
-      <w:r>
-        <w:rPr>
-          <w:rFonts w:ascii="Aptos" w:eastAsia="Aptos" w:hAnsi="Aptos" w:cs="Times New Roman"/>
-          <w:lang w:val="es-AR"/>
-        </w:rPr>
-        <w:t>Leonarduzzi</w:t>
-      </w:r>
-      <w:proofErr w:type="spellEnd"/>
-      <w:r>
-        <w:rPr>
-          <w:rFonts w:ascii="Aptos" w:eastAsia="Aptos" w:hAnsi="Aptos" w:cs="Times New Roman"/>
-          <w:lang w:val="es-AR"/>
-        </w:rPr>
-        <w:t>”.</w:t>
+        <w:t>Tope del haber máximo: Movilidad del Tope del haber máximo, conforme “Inchaurrondo” y “Leonarduzzi”.</w:t>
       </w:r>
     </w:p>
     <w:p>
@@ -6383,135 +5010,45 @@
           <w:highlight w:val="cyan"/>
           <w:lang w:val="es-AR"/>
         </w:rPr>
-        <w:t xml:space="preserve">En el caso, de que del resultado del juicio surja </w:t>
-      </w:r>
-      <w:proofErr w:type="gramStart"/>
-      <w:r>
+        <w:t>En el caso, de que del resultado del juicio surja que el haber reajustado supera el tope establecido por ley otorgante, desde ya, dejó planteada su inconstitucionalidad, en concordancia con la doctrina de la Corte Suprema de Justicia de la Nación; en la medida que su aplicación implique una merma en el haber previsional que, por su magnitud, sea confiscatorio (cfr. sent. del 25.09.97, Del Azar Suaya, Abraham”). De allí que sólo procederá la tacha de inconstitucionalidad cuando se demuestre que la aplicación del tope legal importe una disminución irrazonable del haber de pasividad en relación al nivel de vida del titular, medido en función de la pauta legal contemplada en la ley mediante la cual se obtuvo el beneficio. </w:t>
+      </w:r>
+    </w:p>
+    <w:p>
+      <w:pPr>
+        <w:ind w:firstLine="709"/>
+        <w:jc w:val="both"/>
         <w:rPr>
           <w:rFonts w:ascii="Aptos" w:eastAsia="Aptos" w:hAnsi="Aptos" w:cs="Times New Roman"/>
           <w:highlight w:val="cyan"/>
           <w:lang w:val="es-AR"/>
         </w:rPr>
-        <w:t>que</w:t>
-      </w:r>
-      <w:proofErr w:type="gramEnd"/>
+      </w:pPr>
       <w:r>
         <w:rPr>
           <w:rFonts w:ascii="Aptos" w:eastAsia="Aptos" w:hAnsi="Aptos" w:cs="Times New Roman"/>
           <w:highlight w:val="cyan"/>
           <w:lang w:val="es-AR"/>
         </w:rPr>
-        <w:t xml:space="preserve"> el haber reajustado supera el tope establecido por ley otorgante, desde ya, dejó planteada su inconstitucionalidad, en concordancia con la doctrina de la Corte Suprema de Justicia de la Nación; en la medida que su aplicación implique una merma en el haber previsional que, por su magnitud, sea confiscatorio (cfr. </w:t>
-      </w:r>
-      <w:proofErr w:type="spellStart"/>
-      <w:r>
+        <w:t xml:space="preserve">El artículo 9 de la Ley 24.463 establece los llamados topes máximos, los que justifica en el principio de solidaridad que rige el sistema. </w:t>
+      </w:r>
+    </w:p>
+    <w:p>
+      <w:pPr>
+        <w:ind w:firstLine="709"/>
+        <w:jc w:val="both"/>
         <w:rPr>
           <w:rFonts w:ascii="Aptos" w:eastAsia="Aptos" w:hAnsi="Aptos" w:cs="Times New Roman"/>
           <w:highlight w:val="cyan"/>
           <w:lang w:val="es-AR"/>
         </w:rPr>
-        <w:t>sent</w:t>
-      </w:r>
-      <w:proofErr w:type="spellEnd"/>
+      </w:pPr>
       <w:r>
         <w:rPr>
           <w:rFonts w:ascii="Aptos" w:eastAsia="Aptos" w:hAnsi="Aptos" w:cs="Times New Roman"/>
           <w:highlight w:val="cyan"/>
           <w:lang w:val="es-AR"/>
         </w:rPr>
-        <w:t xml:space="preserve">. del 25.09.97, Del Azar </w:t>
-      </w:r>
-      <w:proofErr w:type="spellStart"/>
-      <w:r>
-        <w:rPr>
-          <w:rFonts w:ascii="Aptos" w:eastAsia="Aptos" w:hAnsi="Aptos" w:cs="Times New Roman"/>
-          <w:highlight w:val="cyan"/>
-          <w:lang w:val="es-AR"/>
-        </w:rPr>
-        <w:t>Suaya</w:t>
-      </w:r>
-      <w:proofErr w:type="spellEnd"/>
-      <w:r>
-        <w:rPr>
-          <w:rFonts w:ascii="Aptos" w:eastAsia="Aptos" w:hAnsi="Aptos" w:cs="Times New Roman"/>
-          <w:highlight w:val="cyan"/>
-          <w:lang w:val="es-AR"/>
-        </w:rPr>
-        <w:t xml:space="preserve">, Abraham”). De allí que sólo procederá la tacha de inconstitucionalidad cuando se demuestre que la aplicación del tope legal importe una disminución irrazonable del haber de pasividad </w:t>
-      </w:r>
-      <w:proofErr w:type="gramStart"/>
-      <w:r>
-        <w:rPr>
-          <w:rFonts w:ascii="Aptos" w:eastAsia="Aptos" w:hAnsi="Aptos" w:cs="Times New Roman"/>
-          <w:highlight w:val="cyan"/>
-          <w:lang w:val="es-AR"/>
-        </w:rPr>
-        <w:t>en relación al</w:t>
-      </w:r>
-      <w:proofErr w:type="gramEnd"/>
-      <w:r>
-        <w:rPr>
-          <w:rFonts w:ascii="Aptos" w:eastAsia="Aptos" w:hAnsi="Aptos" w:cs="Times New Roman"/>
-          <w:highlight w:val="cyan"/>
-          <w:lang w:val="es-AR"/>
-        </w:rPr>
-        <w:t xml:space="preserve"> nivel de vida del titular, medido en función de la pauta legal contemplada en la ley mediante la cual se obtuvo el beneficio. </w:t>
-      </w:r>
-    </w:p>
-    <w:p>
-      <w:pPr>
-        <w:ind w:firstLine="709"/>
-        <w:jc w:val="both"/>
-        <w:rPr>
-          <w:rFonts w:ascii="Aptos" w:eastAsia="Aptos" w:hAnsi="Aptos" w:cs="Times New Roman"/>
-          <w:highlight w:val="cyan"/>
-          <w:lang w:val="es-AR"/>
-        </w:rPr>
-      </w:pPr>
-      <w:r>
-        <w:rPr>
-          <w:rFonts w:ascii="Aptos" w:eastAsia="Aptos" w:hAnsi="Aptos" w:cs="Times New Roman"/>
-          <w:highlight w:val="cyan"/>
-          <w:lang w:val="es-AR"/>
-        </w:rPr>
-        <w:t xml:space="preserve">El artículo 9 de la Ley 24.463 establece los llamados topes máximos, los que justifica en el principio de solidaridad que rige el sistema. </w:t>
-      </w:r>
-    </w:p>
-    <w:p>
-      <w:pPr>
-        <w:ind w:firstLine="709"/>
-        <w:jc w:val="both"/>
-        <w:rPr>
-          <w:rFonts w:ascii="Aptos" w:eastAsia="Aptos" w:hAnsi="Aptos" w:cs="Times New Roman"/>
-          <w:highlight w:val="cyan"/>
-          <w:lang w:val="es-AR"/>
-        </w:rPr>
-      </w:pPr>
-      <w:r>
-        <w:rPr>
-          <w:rFonts w:ascii="Aptos" w:eastAsia="Aptos" w:hAnsi="Aptos" w:cs="Times New Roman"/>
-          <w:highlight w:val="cyan"/>
-          <w:lang w:val="es-AR"/>
-        </w:rPr>
-        <w:t xml:space="preserve">Esta limitación a la percepción del </w:t>
-      </w:r>
-      <w:proofErr w:type="gramStart"/>
-      <w:r>
-        <w:rPr>
-          <w:rFonts w:ascii="Aptos" w:eastAsia="Aptos" w:hAnsi="Aptos" w:cs="Times New Roman"/>
-          <w:highlight w:val="cyan"/>
-          <w:lang w:val="es-AR"/>
-        </w:rPr>
-        <w:t>haber,</w:t>
-      </w:r>
-      <w:proofErr w:type="gramEnd"/>
-      <w:r>
-        <w:rPr>
-          <w:rFonts w:ascii="Aptos" w:eastAsia="Aptos" w:hAnsi="Aptos" w:cs="Times New Roman"/>
-          <w:highlight w:val="cyan"/>
-          <w:lang w:val="es-AR"/>
-        </w:rPr>
-        <w:t xml:space="preserve"> resulta lesiva al Art. 17 de la CN. En el supuesto de que la correspondiente liquidación arroje un haber que supere el tope reajustado, teniendo dicha limitación carácter confiscatorio, solicito expresamente:</w:t>
+        <w:t>Esta limitación a la percepción del haber, resulta lesiva al Art. 17 de la CN. En el supuesto de que la correspondiente liquidación arroje un haber que supere el tope reajustado, teniendo dicha limitación carácter confiscatorio, solicito expresamente:</w:t>
       </w:r>
     </w:p>
     <w:p>
@@ -6533,43 +5070,7 @@
           <w:highlight w:val="cyan"/>
           <w:lang w:val="es-AR"/>
         </w:rPr>
-        <w:t xml:space="preserve">Se aplique el criterio citado en </w:t>
-      </w:r>
-      <w:proofErr w:type="spellStart"/>
-      <w:r>
-        <w:rPr>
-          <w:rFonts w:ascii="Aptos" w:eastAsia="Aptos" w:hAnsi="Aptos" w:cs="Times New Roman"/>
-          <w:highlight w:val="cyan"/>
-          <w:lang w:val="es-AR"/>
-        </w:rPr>
-        <w:t>Actis</w:t>
-      </w:r>
-      <w:proofErr w:type="spellEnd"/>
-      <w:r>
-        <w:rPr>
-          <w:rFonts w:ascii="Aptos" w:eastAsia="Aptos" w:hAnsi="Aptos" w:cs="Times New Roman"/>
-          <w:highlight w:val="cyan"/>
-          <w:lang w:val="es-AR"/>
-        </w:rPr>
-        <w:t xml:space="preserve"> </w:t>
-      </w:r>
-      <w:proofErr w:type="spellStart"/>
-      <w:r>
-        <w:rPr>
-          <w:rFonts w:ascii="Aptos" w:eastAsia="Aptos" w:hAnsi="Aptos" w:cs="Times New Roman"/>
-          <w:highlight w:val="cyan"/>
-          <w:lang w:val="es-AR"/>
-        </w:rPr>
-        <w:t>Caporale</w:t>
-      </w:r>
-      <w:proofErr w:type="spellEnd"/>
-      <w:r>
-        <w:rPr>
-          <w:rFonts w:ascii="Aptos" w:eastAsia="Aptos" w:hAnsi="Aptos" w:cs="Times New Roman"/>
-          <w:highlight w:val="cyan"/>
-          <w:lang w:val="es-AR"/>
-        </w:rPr>
-        <w:t>, Tudor y Pellegrini Américo, por cuanto si el tope excede el 15% no se debe aplicar.</w:t>
+        <w:t>Se aplique el criterio citado en Actis Caporale, Tudor y Pellegrini Américo, por cuanto si el tope excede el 15% no se debe aplicar.</w:t>
       </w:r>
     </w:p>
     <w:p>
@@ -6613,43 +5114,7 @@
           <w:highlight w:val="cyan"/>
           <w:lang w:val="es-AR"/>
         </w:rPr>
-        <w:t xml:space="preserve"> Previo a la aplicación del tope solicito que previamente se movilice el mismo conforme “</w:t>
-      </w:r>
-      <w:proofErr w:type="spellStart"/>
-      <w:r>
-        <w:rPr>
-          <w:rFonts w:ascii="Aptos" w:eastAsia="Aptos" w:hAnsi="Aptos" w:cs="Times New Roman"/>
-          <w:highlight w:val="cyan"/>
-          <w:lang w:val="es-AR"/>
-        </w:rPr>
-        <w:t>Badaro</w:t>
-      </w:r>
-      <w:proofErr w:type="spellEnd"/>
-      <w:r>
-        <w:rPr>
-          <w:rFonts w:ascii="Aptos" w:eastAsia="Aptos" w:hAnsi="Aptos" w:cs="Times New Roman"/>
-          <w:highlight w:val="cyan"/>
-          <w:lang w:val="es-AR"/>
-        </w:rPr>
-        <w:t>”, por cuanto los $3.100 estuvieron fijos en el periodo 2002 a 2006, teniendo en cuenta que en su origen el mismo era el 82% de la remuneración máxima sujeta a aportes, y hoy con suerte llega al 60%. Debiendo aplicarse para movilizar este tope del art 9 inc. 3, el mismo criterio fijado por la CSJN en los autos “</w:t>
-      </w:r>
-      <w:proofErr w:type="spellStart"/>
-      <w:r>
-        <w:rPr>
-          <w:rFonts w:ascii="Aptos" w:eastAsia="Aptos" w:hAnsi="Aptos" w:cs="Times New Roman"/>
-          <w:highlight w:val="cyan"/>
-          <w:lang w:val="es-AR"/>
-        </w:rPr>
-        <w:t>Badaro</w:t>
-      </w:r>
-      <w:proofErr w:type="spellEnd"/>
-      <w:r>
-        <w:rPr>
-          <w:rFonts w:ascii="Aptos" w:eastAsia="Aptos" w:hAnsi="Aptos" w:cs="Times New Roman"/>
-          <w:highlight w:val="cyan"/>
-          <w:lang w:val="es-AR"/>
-        </w:rPr>
-        <w:t xml:space="preserve">” para el periodo 2002 a 2006 </w:t>
+        <w:t xml:space="preserve"> Previo a la aplicación del tope solicito que previamente se movilice el mismo conforme “Badaro”, por cuanto los $3.100 estuvieron fijos en el periodo 2002 a 2006, teniendo en cuenta que en su origen el mismo era el 82% de la remuneración máxima sujeta a aportes, y hoy con suerte llega al 60%. Debiendo aplicarse para movilizar este tope del art 9 inc. 3, el mismo criterio fijado por la CSJN en los autos “Badaro” para el periodo 2002 a 2006 </w:t>
       </w:r>
       <w:r>
         <w:rPr>
@@ -6778,25 +5243,7 @@
           <w:highlight w:val="cyan"/>
           <w:lang w:val="es-AR"/>
         </w:rPr>
-        <w:t>Por lo que, si a los $3.100, que eran a 01/2002, lo actualizamos con las mismas pautas de “</w:t>
-      </w:r>
-      <w:proofErr w:type="spellStart"/>
-      <w:r>
-        <w:rPr>
-          <w:rFonts w:ascii="Aptos" w:eastAsia="Aptos" w:hAnsi="Aptos" w:cs="Times New Roman"/>
-          <w:highlight w:val="cyan"/>
-          <w:lang w:val="es-AR"/>
-        </w:rPr>
-        <w:t>Badaro</w:t>
-      </w:r>
-      <w:proofErr w:type="spellEnd"/>
-      <w:r>
-        <w:rPr>
-          <w:rFonts w:ascii="Aptos" w:eastAsia="Aptos" w:hAnsi="Aptos" w:cs="Times New Roman"/>
-          <w:highlight w:val="cyan"/>
-          <w:lang w:val="es-AR"/>
-        </w:rPr>
-        <w:t>” y aumentos generales de ANSES el tope hoy sería notablemente superior.</w:t>
+        <w:t>Por lo que, si a los $3.100, que eran a 01/2002, lo actualizamos con las mismas pautas de “Badaro” y aumentos generales de ANSES el tope hoy sería notablemente superior.</w:t>
       </w:r>
     </w:p>
     <w:p>
@@ -6818,7 +5265,7 @@
           <wp:inline distT="0" distB="0" distL="0" distR="0" wp14:anchorId="4CA6764D" wp14:editId="29154975">
             <wp:extent cx="5400040" cy="709684"/>
             <wp:effectExtent l="0" t="0" r="0" b="0"/>
-            <wp:docPr id="1006" name="Imagen 21"/>
+            <wp:docPr id="1004" name="Imagen 21"/>
             <wp:cNvGraphicFramePr>
               <a:graphicFrameLocks xmlns:a="http://schemas.openxmlformats.org/drawingml/2006/main" noChangeAspect="1"/>
             </wp:cNvGraphicFramePr>
@@ -6830,7 +5277,7 @@
                     <pic:cNvPicPr/>
                   </pic:nvPicPr>
                   <pic:blipFill>
-                    <a:blip r:embed="rId18"/>
+                    <a:blip r:embed="rId14"/>
                     <a:stretch>
                       <a:fillRect/>
                     </a:stretch>
@@ -6958,43 +5405,7 @@
           <w:highlight w:val="yellow"/>
           <w:lang w:val="es-AR"/>
         </w:rPr>
-        <w:t xml:space="preserve">Tope actualizado cf. </w:t>
-      </w:r>
-      <w:proofErr w:type="spellStart"/>
-      <w:r>
-        <w:rPr>
-          <w:rFonts w:ascii="Aptos" w:eastAsia="Aptos" w:hAnsi="Aptos" w:cs="Times New Roman"/>
-          <w:highlight w:val="yellow"/>
-          <w:lang w:val="es-AR"/>
-        </w:rPr>
-        <w:t>Badaro</w:t>
-      </w:r>
-      <w:proofErr w:type="spellEnd"/>
-      <w:r>
-        <w:rPr>
-          <w:rFonts w:ascii="Aptos" w:eastAsia="Aptos" w:hAnsi="Aptos" w:cs="Times New Roman"/>
-          <w:highlight w:val="yellow"/>
-          <w:lang w:val="es-AR"/>
-        </w:rPr>
-        <w:t xml:space="preserve"> más </w:t>
-      </w:r>
-      <w:proofErr w:type="spellStart"/>
-      <w:r>
-        <w:rPr>
-          <w:rFonts w:ascii="Aptos" w:eastAsia="Aptos" w:hAnsi="Aptos" w:cs="Times New Roman"/>
-          <w:highlight w:val="yellow"/>
-          <w:lang w:val="es-AR"/>
-        </w:rPr>
-        <w:t>Caliva</w:t>
-      </w:r>
-      <w:proofErr w:type="spellEnd"/>
-      <w:r>
-        <w:rPr>
-          <w:rFonts w:ascii="Aptos" w:eastAsia="Aptos" w:hAnsi="Aptos" w:cs="Times New Roman"/>
-          <w:highlight w:val="yellow"/>
-          <w:lang w:val="es-AR"/>
-        </w:rPr>
-        <w:t xml:space="preserve"> Márquez: $3.096.873,88</w:t>
+        <w:t>Tope actualizado cf. Badaro más Caliva Márquez: $3.096.873,88</w:t>
       </w:r>
     </w:p>
     <w:p>
@@ -7032,25 +5443,7 @@
           <w:highlight w:val="cyan"/>
           <w:lang w:val="es-AR"/>
         </w:rPr>
-        <w:t xml:space="preserve">Acá se cuestiona el monto del haber máximo, como así también la quita que se produce tanto por su inadecuada movilidad y como por su aplicación, provocando un daño notorio en el haber, por cuanto si tengo que realizar una quita del 15% sobre un haber máximo no actualizado desde 1995 que se dictó la ley 24463, a mayo de 2006 que se incrementó con el Decreto </w:t>
-      </w:r>
-      <w:proofErr w:type="spellStart"/>
-      <w:r>
-        <w:rPr>
-          <w:rFonts w:ascii="Aptos" w:eastAsia="Aptos" w:hAnsi="Aptos" w:cs="Times New Roman"/>
-          <w:highlight w:val="cyan"/>
-          <w:lang w:val="es-AR"/>
-        </w:rPr>
-        <w:t>Nº</w:t>
-      </w:r>
-      <w:proofErr w:type="spellEnd"/>
-      <w:r>
-        <w:rPr>
-          <w:rFonts w:ascii="Aptos" w:eastAsia="Aptos" w:hAnsi="Aptos" w:cs="Times New Roman"/>
-          <w:highlight w:val="cyan"/>
-          <w:lang w:val="es-AR"/>
-        </w:rPr>
-        <w:t xml:space="preserve"> 764/06, un 11%, resultando el mismo de $3.441. Los aumentos posteriores otorgados a las prestaciones previsionales mediante la Ley 26.198, los Decretos 1346/07, 279/08 y posteriormente en virtud de la ley de movilidad 26.417, se reflejaron en el haber máximo. Pero de 2002 al 05-2006 NO, causando un perjuicio enorme a mi mandante en caso de ser alcanzado por el mismo.</w:t>
+        <w:t>Acá se cuestiona el monto del haber máximo, como así también la quita que se produce tanto por su inadecuada movilidad y como por su aplicación, provocando un daño notorio en el haber, por cuanto si tengo que realizar una quita del 15% sobre un haber máximo no actualizado desde 1995 que se dictó la ley 24463, a mayo de 2006 que se incrementó con el Decreto Nº 764/06, un 11%, resultando el mismo de $3.441. Los aumentos posteriores otorgados a las prestaciones previsionales mediante la Ley 26.198, los Decretos 1346/07, 279/08 y posteriormente en virtud de la ley de movilidad 26.417, se reflejaron en el haber máximo. Pero de 2002 al 05-2006 NO, causando un perjuicio enorme a mi mandante en caso de ser alcanzado por el mismo.</w:t>
       </w:r>
     </w:p>
     <w:p>
@@ -7119,7 +5512,7 @@
         </w:rPr>
         <w:t xml:space="preserve">Gran parte del déficit fiscal del país se atribuye a la corrupción endémica, la cual ha sido evidenciada en numerosos casos resonantes, como los </w:t>
       </w:r>
-      <w:hyperlink r:id="rId19" w:history="1">
+      <w:hyperlink r:id="rId15" w:history="1">
         <w:r>
           <w:rPr>
             <w:rFonts w:ascii="Aptos" w:eastAsia="Aptos" w:hAnsi="Aptos" w:cs="Times New Roman"/>
@@ -7137,8 +5530,8 @@
         </w:rPr>
         <w:t xml:space="preserve"> de la empresa estatal Yacimientos Carboníferos Río Turbio y el caso Cuadernos, el </w:t>
       </w:r>
-      <w:hyperlink r:id="rId20" w:history="1">
-        <w:hyperlink r:id="rId21" w:history="1">
+      <w:hyperlink r:id="rId16" w:history="1">
+        <w:hyperlink r:id="rId17" w:history="1">
           <w:r>
             <w:rPr>
               <w:rFonts w:ascii="Aptos" w:eastAsia="Aptos" w:hAnsi="Aptos" w:cs="Times New Roman"/>
@@ -7166,7 +5559,7 @@
         </w:rPr>
         <w:t xml:space="preserve"> , </w:t>
       </w:r>
-      <w:hyperlink r:id="rId22" w:history="1">
+      <w:hyperlink r:id="rId18" w:history="1">
         <w:r>
           <w:rPr>
             <w:rFonts w:ascii="Aptos" w:eastAsia="Aptos" w:hAnsi="Aptos" w:cs="Times New Roman"/>
@@ -7184,7 +5577,7 @@
         </w:rPr>
         <w:t xml:space="preserve">, entre otros.  Argentina se ubica en una posición alarmante en el </w:t>
       </w:r>
-      <w:hyperlink r:id="rId23" w:history="1">
+      <w:hyperlink r:id="rId19" w:history="1">
         <w:r>
           <w:rPr>
             <w:rFonts w:ascii="Aptos" w:eastAsia="Aptos" w:hAnsi="Aptos" w:cs="Times New Roman"/>
@@ -7220,7 +5613,7 @@
         </w:rPr>
         <w:t xml:space="preserve">Argentina no es un país pobre, sino uno que ha sido gravemente afectado por la corrupción sistémica, la cual se </w:t>
       </w:r>
-      <w:hyperlink r:id="rId24" w:history="1">
+      <w:hyperlink r:id="rId20" w:history="1">
         <w:r>
           <w:rPr>
             <w:rFonts w:ascii="Aptos" w:eastAsia="Aptos" w:hAnsi="Aptos" w:cs="Times New Roman"/>
@@ -7254,23 +5647,7 @@
           <w:rFonts w:ascii="Aptos" w:eastAsia="Aptos" w:hAnsi="Aptos" w:cs="Times New Roman"/>
           <w:lang w:val="es-AR"/>
         </w:rPr>
-        <w:t xml:space="preserve"> No es justo ni razonable culpar a los jubilados por las decisiones económicas y de inversión que han deteriorado la sustentabilidad del sistema previsional, y han afectado su proyecto de </w:t>
-      </w:r>
-      <w:proofErr w:type="gramStart"/>
-      <w:r>
-        <w:rPr>
-          <w:rFonts w:ascii="Aptos" w:eastAsia="Aptos" w:hAnsi="Aptos" w:cs="Times New Roman"/>
-          <w:lang w:val="es-AR"/>
-        </w:rPr>
-        <w:t>vida,  ya</w:t>
-      </w:r>
-      <w:proofErr w:type="gramEnd"/>
-      <w:r>
-        <w:rPr>
-          <w:rFonts w:ascii="Aptos" w:eastAsia="Aptos" w:hAnsi="Aptos" w:cs="Times New Roman"/>
-          <w:lang w:val="es-AR"/>
-        </w:rPr>
-        <w:t xml:space="preserve"> que ellos no han tenido ni voz ni voto en dichas decisiones. </w:t>
+        <w:t xml:space="preserve"> No es justo ni razonable culpar a los jubilados por las decisiones económicas y de inversión que han deteriorado la sustentabilidad del sistema previsional, y han afectado su proyecto de vida,  ya que ellos no han tenido ni voz ni voto en dichas decisiones. </w:t>
       </w:r>
     </w:p>
     <w:p>
@@ -7392,23 +5769,7 @@
           <w:rFonts w:ascii="Aptos" w:eastAsia="Aptos" w:hAnsi="Aptos" w:cs="Times New Roman"/>
           <w:lang w:val="es-AR"/>
         </w:rPr>
-        <w:t xml:space="preserve">Solicito se declare la inconstitucionalidad del Art. 7 de la Ley </w:t>
-      </w:r>
-      <w:proofErr w:type="spellStart"/>
-      <w:r>
-        <w:rPr>
-          <w:rFonts w:ascii="Aptos" w:eastAsia="Aptos" w:hAnsi="Aptos" w:cs="Times New Roman"/>
-          <w:lang w:val="es-AR"/>
-        </w:rPr>
-        <w:t>Nº</w:t>
-      </w:r>
-      <w:proofErr w:type="spellEnd"/>
-      <w:r>
-        <w:rPr>
-          <w:rFonts w:ascii="Aptos" w:eastAsia="Aptos" w:hAnsi="Aptos" w:cs="Times New Roman"/>
-          <w:lang w:val="es-AR"/>
-        </w:rPr>
-        <w:t xml:space="preserve"> 23.928, con las modificaciones introducidas por el art. 4° de la Ley 25.561, por considerar que la desvalorización que a la fecha ha sufrido la moneda, torna confiscatorio todo pago que no la compute y por favor tenga en cuenta la situación real de los jubilados, donde ya se ha reconocido el daño que la aplicación de la ley 27.609 produjo en su haber, tanto por el poder ejecutivo como por el poder legislativo. A ello se le suma que los índices con los que se elabora la fórmula de movilidad, como también los que usara esta parte para comparar la pérdida del poder adquisitivo de las jubilaciones, sea RIPTE o IPC, tienen un rezago en su elaboración de 6 meses, por lo que todo llega tarde al jubilado y el Estado se financia con el crecimiento de la litigación previsional, máxime que en algunos períodos la inflación super en 3 veces la tasa de interés que se usa en las sentencias previsionales, por lo cual no se mantiene el valor del porcentaje del haber que mi mandante no percibió , y la exigua tasa de interés, no cumple con la finalidad siquiera resarcitoria, dado que no mantiene actualizado el valor del capital adeudado , de una deuda alimentaria.</w:t>
+        <w:t>Solicito se declare la inconstitucionalidad del Art. 7 de la Ley Nº 23.928, con las modificaciones introducidas por el art. 4° de la Ley 25.561, por considerar que la desvalorización que a la fecha ha sufrido la moneda, torna confiscatorio todo pago que no la compute y por favor tenga en cuenta la situación real de los jubilados, donde ya se ha reconocido el daño que la aplicación de la ley 27.609 produjo en su haber, tanto por el poder ejecutivo como por el poder legislativo. A ello se le suma que los índices con los que se elabora la fórmula de movilidad, como también los que usara esta parte para comparar la pérdida del poder adquisitivo de las jubilaciones, sea RIPTE o IPC, tienen un rezago en su elaboración de 6 meses, por lo que todo llega tarde al jubilado y el Estado se financia con el crecimiento de la litigación previsional, máxime que en algunos períodos la inflación super en 3 veces la tasa de interés que se usa en las sentencias previsionales, por lo cual no se mantiene el valor del porcentaje del haber que mi mandante no percibió , y la exigua tasa de interés, no cumple con la finalidad siquiera resarcitoria, dado que no mantiene actualizado el valor del capital adeudado , de una deuda alimentaria.</w:t>
       </w:r>
     </w:p>
     <w:p>
@@ -7583,39 +5944,7 @@
           <w:rFonts w:ascii="Aptos" w:eastAsia="Aptos" w:hAnsi="Aptos" w:cs="Times New Roman"/>
           <w:lang w:val="es-AR"/>
         </w:rPr>
-        <w:t>Solicito a V.S. que declare la inconstitucionalidad del art. 79 inc. c) de la ley 20.628 (Decreto 649/97) y del art.115 de la Ley 24.241 en la medida que al practicarse la liquidación del haber, conforme pautas ordenadas en la sentencia, éste supere el mínimo no imponible tornándose pasible de tributar el impuesto a las ganancias (ley 27.346); asimismo solicito que en la sentencia a dictarse, que la retroactividad emergente de la misma no debe ser sometida a ninguna retención por el Impuesto a las Ganancias, en consonancia la Cámara Federal de Salta en el Plenario "</w:t>
-      </w:r>
-      <w:proofErr w:type="spellStart"/>
-      <w:r>
-        <w:rPr>
-          <w:rFonts w:ascii="Aptos" w:eastAsia="Aptos" w:hAnsi="Aptos" w:cs="Times New Roman"/>
-          <w:lang w:val="es-AR"/>
-        </w:rPr>
-        <w:t>Percivaldi</w:t>
-      </w:r>
-      <w:proofErr w:type="spellEnd"/>
-      <w:r>
-        <w:rPr>
-          <w:rFonts w:ascii="Aptos" w:eastAsia="Aptos" w:hAnsi="Aptos" w:cs="Times New Roman"/>
-          <w:lang w:val="es-AR"/>
-        </w:rPr>
-        <w:t xml:space="preserve"> Roberto Rene c/ANSES s/Apela Resolución· </w:t>
-      </w:r>
-      <w:proofErr w:type="spellStart"/>
-      <w:r>
-        <w:rPr>
-          <w:rFonts w:ascii="Aptos" w:eastAsia="Aptos" w:hAnsi="Aptos" w:cs="Times New Roman"/>
-          <w:lang w:val="es-AR"/>
-        </w:rPr>
-        <w:t>Expte</w:t>
-      </w:r>
-      <w:proofErr w:type="spellEnd"/>
-      <w:r>
-        <w:rPr>
-          <w:rFonts w:ascii="Aptos" w:eastAsia="Aptos" w:hAnsi="Aptos" w:cs="Times New Roman"/>
-          <w:lang w:val="es-AR"/>
-        </w:rPr>
-        <w:t xml:space="preserve"> N º 31000160/2009 del 29-12-2020, el cual teniendo en cuenta la jurisprudencia de la CSJN en  “García María Isabel c/ AFIP s/ acción meramente declarativa de inconstitucionalidad” CSJN, 26.03.2019 y “García Marta Susana c/ ANSES s/ reajustes varios” CSJN, 10.09.2020 ,  entendió que el análisis de la capacidad contributiva -de beneficiarios de prestaciones de la seguridad social- no debe convertirse en el único parámetro para establecer el tributo, sino que también debe ponderarse la vulnerabilidad vital del colectivo involucrado.</w:t>
+        <w:t>Solicito a V.S. que declare la inconstitucionalidad del art. 79 inc. c) de la ley 20.628 (Decreto 649/97) y del art.115 de la Ley 24.241 en la medida que al practicarse la liquidación del haber, conforme pautas ordenadas en la sentencia, éste supere el mínimo no imponible tornándose pasible de tributar el impuesto a las ganancias (ley 27.346); asimismo solicito que en la sentencia a dictarse, que la retroactividad emergente de la misma no debe ser sometida a ninguna retención por el Impuesto a las Ganancias, en consonancia la Cámara Federal de Salta en el Plenario "Percivaldi Roberto Rene c/ANSES s/Apela Resolución· Expte N º 31000160/2009 del 29-12-2020, el cual teniendo en cuenta la jurisprudencia de la CSJN en  “García María Isabel c/ AFIP s/ acción meramente declarativa de inconstitucionalidad” CSJN, 26.03.2019 y “García Marta Susana c/ ANSES s/ reajustes varios” CSJN, 10.09.2020 ,  entendió que el análisis de la capacidad contributiva -de beneficiarios de prestaciones de la seguridad social- no debe convertirse en el único parámetro para establecer el tributo, sino que también debe ponderarse la vulnerabilidad vital del colectivo involucrado.</w:t>
       </w:r>
     </w:p>
     <w:p>
@@ -7787,7 +6116,7 @@
         </w:rPr>
         <w:t xml:space="preserve">Así lo tiene dicho la CIDH en el caso </w:t>
       </w:r>
-      <w:hyperlink r:id="rId25" w:history="1">
+      <w:hyperlink r:id="rId21" w:history="1">
         <w:r>
           <w:rPr>
             <w:rFonts w:ascii="Aptos" w:eastAsia="Aptos" w:hAnsi="Aptos" w:cs="Times New Roman"/>
@@ -7805,7 +6134,7 @@
         </w:rPr>
         <w:t>, del 24 de noviembre de 2006, en donde en su considerando 128 y en el marco del caso “</w:t>
       </w:r>
-      <w:hyperlink r:id="rId26" w:history="1">
+      <w:hyperlink r:id="rId22" w:history="1">
         <w:r>
           <w:rPr>
             <w:rFonts w:ascii="Aptos" w:eastAsia="Aptos" w:hAnsi="Aptos" w:cs="Times New Roman"/>
@@ -7873,23 +6202,7 @@
           <w:rFonts w:ascii="Aptos" w:eastAsia="Aptos" w:hAnsi="Aptos" w:cs="Times New Roman"/>
           <w:lang w:val="es-AR"/>
         </w:rPr>
-        <w:t xml:space="preserve">Para el improbable e hipotético caso de que V.S. no </w:t>
-      </w:r>
-      <w:proofErr w:type="spellStart"/>
-      <w:r>
-        <w:rPr>
-          <w:rFonts w:ascii="Aptos" w:eastAsia="Aptos" w:hAnsi="Aptos" w:cs="Times New Roman"/>
-          <w:lang w:val="es-AR"/>
-        </w:rPr>
-        <w:t>merituara</w:t>
-      </w:r>
-      <w:proofErr w:type="spellEnd"/>
-      <w:r>
-        <w:rPr>
-          <w:rFonts w:ascii="Aptos" w:eastAsia="Aptos" w:hAnsi="Aptos" w:cs="Times New Roman"/>
-          <w:lang w:val="es-AR"/>
-        </w:rPr>
-        <w:t xml:space="preserve"> las circunstancias de hecho y de derecho formuladas por esta parte, no haciendo lugar a la presente acción, dejo desde ya formulado la pertinente reserva del Caso Supranacional, para concurrir por ante los Organismos Internacionales, con fundamento en el art. 75 inc. 22 de la C.N. para el caso que fuera rechazada la pretensión deducida.</w:t>
+        <w:t>Para el improbable e hipotético caso de que V.S. no merituara las circunstancias de hecho y de derecho formuladas por esta parte, no haciendo lugar a la presente acción, dejo desde ya formulado la pertinente reserva del Caso Supranacional, para concurrir por ante los Organismos Internacionales, con fundamento en el art. 75 inc. 22 de la C.N. para el caso que fuera rechazada la pretensión deducida.</w:t>
       </w:r>
     </w:p>
     <w:p>
@@ -7972,50 +6285,14 @@
         </w:rPr>
         <w:t xml:space="preserve">Desde </w:t>
       </w:r>
-      <w:hyperlink r:id="rId27" w:history="1">
+      <w:hyperlink r:id="rId23" w:history="1">
         <w:r>
           <w:rPr>
             <w:rFonts w:ascii="Aptos" w:eastAsia="Aptos" w:hAnsi="Aptos" w:cs="Times New Roman"/>
             <w:color w:val="467886"/>
             <w:u w:val="single"/>
           </w:rPr>
-          <w:t>“</w:t>
-        </w:r>
-        <w:proofErr w:type="spellStart"/>
-        <w:r>
-          <w:rPr>
-            <w:rFonts w:ascii="Aptos" w:eastAsia="Aptos" w:hAnsi="Aptos" w:cs="Times New Roman"/>
-            <w:color w:val="467886"/>
-            <w:u w:val="single"/>
-          </w:rPr>
-          <w:t>Ekmekdjián</w:t>
-        </w:r>
-        <w:proofErr w:type="spellEnd"/>
-        <w:r>
-          <w:rPr>
-            <w:rFonts w:ascii="Aptos" w:eastAsia="Aptos" w:hAnsi="Aptos" w:cs="Times New Roman"/>
-            <w:color w:val="467886"/>
-            <w:u w:val="single"/>
-          </w:rPr>
-          <w:t xml:space="preserve"> c/</w:t>
-        </w:r>
-        <w:proofErr w:type="spellStart"/>
-        <w:r>
-          <w:rPr>
-            <w:rFonts w:ascii="Aptos" w:eastAsia="Aptos" w:hAnsi="Aptos" w:cs="Times New Roman"/>
-            <w:color w:val="467886"/>
-            <w:u w:val="single"/>
-          </w:rPr>
-          <w:t>Sofovich</w:t>
-        </w:r>
-        <w:proofErr w:type="spellEnd"/>
-        <w:r>
-          <w:rPr>
-            <w:rFonts w:ascii="Aptos" w:eastAsia="Aptos" w:hAnsi="Aptos" w:cs="Times New Roman"/>
-            <w:color w:val="467886"/>
-            <w:u w:val="single"/>
-          </w:rPr>
-          <w:t>”</w:t>
+          <w:t>“Ekmekdjián c/Sofovich”</w:t>
         </w:r>
       </w:hyperlink>
       <w:r>
@@ -8080,21 +6357,7 @@
         <w:rPr>
           <w:rFonts w:ascii="Aptos" w:eastAsia="Aptos" w:hAnsi="Aptos" w:cs="Times New Roman"/>
         </w:rPr>
-        <w:t>(Voto de los Dres. Juan Carlos Maqueda y E. Raúl Zaffaroni en “</w:t>
-      </w:r>
-      <w:proofErr w:type="spellStart"/>
-      <w:r>
-        <w:rPr>
-          <w:rFonts w:ascii="Aptos" w:eastAsia="Aptos" w:hAnsi="Aptos" w:cs="Times New Roman"/>
-        </w:rPr>
-        <w:t>Itzcovich</w:t>
-      </w:r>
-      <w:proofErr w:type="spellEnd"/>
-      <w:r>
-        <w:rPr>
-          <w:rFonts w:ascii="Aptos" w:eastAsia="Aptos" w:hAnsi="Aptos" w:cs="Times New Roman"/>
-        </w:rPr>
-        <w:t>”, Fallos 328:566).</w:t>
+        <w:t>(Voto de los Dres. Juan Carlos Maqueda y E. Raúl Zaffaroni en “Itzcovich”, Fallos 328:566).</w:t>
       </w:r>
     </w:p>
     <w:p>
@@ -8118,271 +6381,151 @@
           <w:i/>
           <w:iCs/>
         </w:rPr>
-        <w:t xml:space="preserve">El control de constitucionalidad de las normas constituye: i) un deber ineludible de los tribunales de justicia que debe realizarse en el marco de una causa concreta; </w:t>
-      </w:r>
-      <w:proofErr w:type="spellStart"/>
+        <w:t xml:space="preserve">El control de constitucionalidad de las normas constituye: i) un deber ineludible de los tribunales de justicia que debe realizarse en el marco de una causa concreta; ii) debe efectuarse aun de oficio sin que sea exigible una expresa petición de parte interesada; y iii) resulta procedente en la medida en que quede palmariamente demostrado en el pleito que el gravamen invocado puede únicamente remediarse mediante la declaración de inconstitucionalidad de la norma que lo genera” </w:t>
+      </w:r>
+      <w:r>
+        <w:rPr>
+          <w:rFonts w:ascii="Aptos" w:eastAsia="Aptos" w:hAnsi="Aptos" w:cs="Times New Roman"/>
+        </w:rPr>
+        <w:t>(Fallos 335:2333).</w:t>
+      </w:r>
+    </w:p>
+    <w:p>
+      <w:pPr>
+        <w:ind w:firstLine="993"/>
+        <w:contextualSpacing/>
+        <w:jc w:val="both"/>
+        <w:rPr>
+          <w:rFonts w:ascii="Aptos" w:eastAsia="Aptos" w:hAnsi="Aptos" w:cs="Times New Roman"/>
+        </w:rPr>
+      </w:pPr>
+      <w:r>
+        <w:rPr>
+          <w:rFonts w:ascii="Aptos" w:eastAsia="Aptos" w:hAnsi="Aptos" w:cs="Times New Roman"/>
+        </w:rPr>
+        <w:t>Y esta atribución le compete en especial a la Corte Suprema, como intérprete final de la Constitución Nacional y como guardián último de las garantías superiores de las personas y partícipe en el sistema republicano de gobierno (Fallos 329:2316 y 344:3725, entre muchos otros).</w:t>
+      </w:r>
+    </w:p>
+    <w:p>
+      <w:pPr>
+        <w:ind w:firstLine="993"/>
+        <w:contextualSpacing/>
+        <w:jc w:val="both"/>
+        <w:rPr>
+          <w:rFonts w:ascii="Aptos" w:eastAsia="Aptos" w:hAnsi="Aptos" w:cs="Times New Roman"/>
+        </w:rPr>
+      </w:pPr>
+      <w:r>
+        <w:rPr>
+          <w:rFonts w:ascii="Aptos" w:eastAsia="Aptos" w:hAnsi="Aptos" w:cs="Times New Roman"/>
+        </w:rPr>
+        <w:t>En cumplimiento de ese rol esencial y en lo que hace a decisiones emanadas del Poder Legislativo en temas vinculados con distintos aspectos de la seguridad social y la vigencia efectiva de los derechos constitucionales y convencionales, nuestro más alto Tribunal ha declarado la inconstitucionalidad, por ejemplo, del artículo 49, inciso 4°, párrafo 1° de la ley  N° 24.241 (“Giménez” Fallos 344:1788); y la del artículo 7, inciso 2 de la ley N° 24.463 (“Badaro II”, Fallos 330:4866), entre otras, sin que pueda argumentarse válidamente que en esas oportunidades la Corte Suprema excedió su área competencial en desmedro del legislador y vulneró la manda de la separación de los órganos del poder derivada del principio republicano de gobierno receptado expresamente en el artículo 1 de nuestra Constitución Nacional.</w:t>
+      </w:r>
+    </w:p>
+    <w:p>
+      <w:pPr>
+        <w:ind w:firstLine="993"/>
+        <w:contextualSpacing/>
+        <w:jc w:val="both"/>
+        <w:rPr>
+          <w:rFonts w:ascii="Aptos" w:eastAsia="Aptos" w:hAnsi="Aptos" w:cs="Times New Roman"/>
+        </w:rPr>
+      </w:pPr>
+      <w:r>
+        <w:rPr>
+          <w:rFonts w:ascii="Aptos" w:eastAsia="Aptos" w:hAnsi="Aptos" w:cs="Times New Roman"/>
+        </w:rPr>
+        <w:t>Ello así en tanto las competencias del Poder Legislativo en la materia, hallan una vara infranqueable en los lineamientos adoptados por el convencional constituyente (con especial hincapié en los de 1957 y de 1994) en cuanto a la particular protección de los derechos sociales, a la que deben adecuar sus decisiones.</w:t>
+      </w:r>
+    </w:p>
+    <w:p>
+      <w:pPr>
+        <w:ind w:firstLine="993"/>
+        <w:contextualSpacing/>
+        <w:jc w:val="both"/>
+        <w:rPr>
+          <w:rFonts w:ascii="Aptos" w:eastAsia="Aptos" w:hAnsi="Aptos" w:cs="Times New Roman"/>
+        </w:rPr>
+      </w:pPr>
+      <w:r>
+        <w:rPr>
+          <w:rFonts w:ascii="Aptos" w:eastAsia="Aptos" w:hAnsi="Aptos" w:cs="Times New Roman"/>
+        </w:rPr>
+        <w:t>Esta idea ha sido afirmada en más de una oportunidad por la Corte Suprema, la que ha venido resaltando la actual vigencia en la materia de los principios de no regresividad y pro homine derivados de normas constitucionales y convencionales actualmente vigentes que resultan vinculantes para todos los órganos del Estado.</w:t>
+      </w:r>
+    </w:p>
+    <w:p>
+      <w:pPr>
+        <w:ind w:firstLine="993"/>
+        <w:contextualSpacing/>
+        <w:jc w:val="both"/>
+        <w:rPr>
+          <w:rFonts w:ascii="Aptos" w:eastAsia="Aptos" w:hAnsi="Aptos" w:cs="Times New Roman"/>
+        </w:rPr>
+      </w:pPr>
+      <w:r>
+        <w:rPr>
+          <w:rFonts w:ascii="Aptos" w:eastAsia="Aptos" w:hAnsi="Aptos" w:cs="Times New Roman"/>
+        </w:rPr>
+        <w:t>Sin intentar agotar la reseña y a mero modo de ejemplo, en “García” (Fallos 342:411) ese Tribunal afirmó que “</w:t>
+      </w:r>
       <w:r>
         <w:rPr>
           <w:rFonts w:ascii="Aptos" w:eastAsia="Aptos" w:hAnsi="Aptos" w:cs="Times New Roman"/>
           <w:i/>
           <w:iCs/>
         </w:rPr>
-        <w:t>ii</w:t>
-      </w:r>
-      <w:proofErr w:type="spellEnd"/>
+        <w:t>a partir de la reforma constitucional de 1994, cobra especial énfasis el deber del legislador de estipular respuestas especiales y diferenciadas para los sectores vulnerables, con el objeto de asegurarles el goce pleno y efectivo de todos sus derechos”</w:t>
+      </w:r>
+      <w:r>
+        <w:rPr>
+          <w:rFonts w:ascii="Aptos" w:eastAsia="Aptos" w:hAnsi="Aptos" w:cs="Times New Roman"/>
+        </w:rPr>
+        <w:t xml:space="preserve"> (Consid. 15) y enfatizó que “</w:t>
+      </w:r>
       <w:r>
         <w:rPr>
           <w:rFonts w:ascii="Aptos" w:eastAsia="Aptos" w:hAnsi="Aptos" w:cs="Times New Roman"/>
           <w:i/>
           <w:iCs/>
         </w:rPr>
-        <w:t xml:space="preserve">) debe efectuarse aun de oficio sin que sea exigible una expresa petición de parte interesada; y </w:t>
-      </w:r>
-      <w:proofErr w:type="spellStart"/>
+        <w:t>el control judicial del cumplimiento de este imperativo constitucional no implica desconocer el principio de división de poderes</w:t>
+      </w:r>
+      <w:r>
+        <w:rPr>
+          <w:rFonts w:ascii="Aptos" w:eastAsia="Aptos" w:hAnsi="Aptos" w:cs="Times New Roman"/>
+        </w:rPr>
+        <w:t>” (Consid. 16).</w:t>
+      </w:r>
+    </w:p>
+    <w:p>
+      <w:pPr>
+        <w:ind w:firstLine="993"/>
+        <w:contextualSpacing/>
+        <w:jc w:val="both"/>
+        <w:rPr>
+          <w:rFonts w:ascii="Aptos" w:eastAsia="Aptos" w:hAnsi="Aptos" w:cs="Times New Roman"/>
+        </w:rPr>
+      </w:pPr>
+      <w:r>
+        <w:rPr>
+          <w:rFonts w:ascii="Aptos" w:eastAsia="Aptos" w:hAnsi="Aptos" w:cs="Times New Roman"/>
+        </w:rPr>
+        <w:t>Es que la misma Corte Suprema se encargó de manifestarse “</w:t>
+      </w:r>
       <w:r>
         <w:rPr>
           <w:rFonts w:ascii="Aptos" w:eastAsia="Aptos" w:hAnsi="Aptos" w:cs="Times New Roman"/>
           <w:i/>
           <w:iCs/>
         </w:rPr>
-        <w:t>iii</w:t>
-      </w:r>
-      <w:proofErr w:type="spellEnd"/>
-      <w:r>
-        <w:rPr>
-          <w:rFonts w:ascii="Aptos" w:eastAsia="Aptos" w:hAnsi="Aptos" w:cs="Times New Roman"/>
-          <w:i/>
-          <w:iCs/>
-        </w:rPr>
-        <w:t xml:space="preserve">) resulta procedente en la medida en que quede palmariamente demostrado en el pleito que el gravamen invocado puede únicamente remediarse mediante la declaración de inconstitucionalidad de la norma que lo genera” </w:t>
-      </w:r>
-      <w:r>
-        <w:rPr>
-          <w:rFonts w:ascii="Aptos" w:eastAsia="Aptos" w:hAnsi="Aptos" w:cs="Times New Roman"/>
-        </w:rPr>
-        <w:t>(Fallos 335:2333).</w:t>
-      </w:r>
-    </w:p>
-    <w:p>
-      <w:pPr>
-        <w:ind w:firstLine="993"/>
-        <w:contextualSpacing/>
-        <w:jc w:val="both"/>
-        <w:rPr>
-          <w:rFonts w:ascii="Aptos" w:eastAsia="Aptos" w:hAnsi="Aptos" w:cs="Times New Roman"/>
-        </w:rPr>
-      </w:pPr>
-      <w:r>
-        <w:rPr>
-          <w:rFonts w:ascii="Aptos" w:eastAsia="Aptos" w:hAnsi="Aptos" w:cs="Times New Roman"/>
-        </w:rPr>
-        <w:t>Y esta atribución le compete en especial a la Corte Suprema, como intérprete final de la Constitución Nacional y como guardián último de las garantías superiores de las personas y partícipe en el sistema republicano de gobierno (Fallos 329:2316 y 344:3725, entre muchos otros).</w:t>
-      </w:r>
-    </w:p>
-    <w:p>
-      <w:pPr>
-        <w:ind w:firstLine="993"/>
-        <w:contextualSpacing/>
-        <w:jc w:val="both"/>
-        <w:rPr>
-          <w:rFonts w:ascii="Aptos" w:eastAsia="Aptos" w:hAnsi="Aptos" w:cs="Times New Roman"/>
-        </w:rPr>
-      </w:pPr>
-      <w:r>
-        <w:rPr>
-          <w:rFonts w:ascii="Aptos" w:eastAsia="Aptos" w:hAnsi="Aptos" w:cs="Times New Roman"/>
-        </w:rPr>
-        <w:t xml:space="preserve">En cumplimiento de ese rol esencial y en lo que hace a decisiones emanadas del Poder Legislativo en temas vinculados con distintos aspectos de la seguridad social y la vigencia efectiva de los derechos constitucionales y convencionales, nuestro más alto Tribunal ha declarado la inconstitucionalidad, por ejemplo, del artículo 49, inciso 4°, párrafo 1° de la ley  </w:t>
-      </w:r>
-      <w:proofErr w:type="spellStart"/>
-      <w:r>
-        <w:rPr>
-          <w:rFonts w:ascii="Aptos" w:eastAsia="Aptos" w:hAnsi="Aptos" w:cs="Times New Roman"/>
-        </w:rPr>
-        <w:t>N°</w:t>
-      </w:r>
-      <w:proofErr w:type="spellEnd"/>
-      <w:r>
-        <w:rPr>
-          <w:rFonts w:ascii="Aptos" w:eastAsia="Aptos" w:hAnsi="Aptos" w:cs="Times New Roman"/>
-        </w:rPr>
-        <w:t xml:space="preserve"> 24.241 (“Giménez” Fallos 344:1788); y la del artículo 7, inciso 2 de la ley </w:t>
-      </w:r>
-      <w:proofErr w:type="spellStart"/>
-      <w:r>
-        <w:rPr>
-          <w:rFonts w:ascii="Aptos" w:eastAsia="Aptos" w:hAnsi="Aptos" w:cs="Times New Roman"/>
-        </w:rPr>
-        <w:t>N°</w:t>
-      </w:r>
-      <w:proofErr w:type="spellEnd"/>
-      <w:r>
-        <w:rPr>
-          <w:rFonts w:ascii="Aptos" w:eastAsia="Aptos" w:hAnsi="Aptos" w:cs="Times New Roman"/>
-        </w:rPr>
-        <w:t xml:space="preserve"> 24.463 (“</w:t>
-      </w:r>
-      <w:proofErr w:type="spellStart"/>
-      <w:r>
-        <w:rPr>
-          <w:rFonts w:ascii="Aptos" w:eastAsia="Aptos" w:hAnsi="Aptos" w:cs="Times New Roman"/>
-        </w:rPr>
-        <w:t>Badaro</w:t>
-      </w:r>
-      <w:proofErr w:type="spellEnd"/>
-      <w:r>
-        <w:rPr>
-          <w:rFonts w:ascii="Aptos" w:eastAsia="Aptos" w:hAnsi="Aptos" w:cs="Times New Roman"/>
-        </w:rPr>
-        <w:t xml:space="preserve"> II”, Fallos 330:4866), entre otras, sin que pueda argumentarse válidamente que en esas oportunidades la Corte Suprema excedió su área competencial en desmedro del legislador y vulneró la manda de la separación de los órganos del poder derivada del principio republicano de gobierno receptado expresamente en el artículo 1 de nuestra Constitución Nacional.</w:t>
-      </w:r>
-    </w:p>
-    <w:p>
-      <w:pPr>
-        <w:ind w:firstLine="993"/>
-        <w:contextualSpacing/>
-        <w:jc w:val="both"/>
-        <w:rPr>
-          <w:rFonts w:ascii="Aptos" w:eastAsia="Aptos" w:hAnsi="Aptos" w:cs="Times New Roman"/>
-        </w:rPr>
-      </w:pPr>
-      <w:r>
-        <w:rPr>
-          <w:rFonts w:ascii="Aptos" w:eastAsia="Aptos" w:hAnsi="Aptos" w:cs="Times New Roman"/>
-        </w:rPr>
-        <w:t>Ello así en tanto las competencias del Poder Legislativo en la materia, hallan una vara infranqueable en los lineamientos adoptados por el convencional constituyente (con especial hincapié en los de 1957 y de 1994) en cuanto a la particular protección de los derechos sociales, a la que deben adecuar sus decisiones.</w:t>
-      </w:r>
-    </w:p>
-    <w:p>
-      <w:pPr>
-        <w:ind w:firstLine="993"/>
-        <w:contextualSpacing/>
-        <w:jc w:val="both"/>
-        <w:rPr>
-          <w:rFonts w:ascii="Aptos" w:eastAsia="Aptos" w:hAnsi="Aptos" w:cs="Times New Roman"/>
-        </w:rPr>
-      </w:pPr>
-      <w:r>
-        <w:rPr>
-          <w:rFonts w:ascii="Aptos" w:eastAsia="Aptos" w:hAnsi="Aptos" w:cs="Times New Roman"/>
-        </w:rPr>
-        <w:t>Esta idea ha sido afirmada en más de una oportunidad por la Corte Suprema, la que ha venido resaltando la actual vigencia en la materia de los principios de no regresividad y pro homine derivados de normas constitucionales y convencionales actualmente vigentes que resultan vinculantes para todos los órganos del Estado.</w:t>
-      </w:r>
-    </w:p>
-    <w:p>
-      <w:pPr>
-        <w:ind w:firstLine="993"/>
-        <w:contextualSpacing/>
-        <w:jc w:val="both"/>
-        <w:rPr>
-          <w:rFonts w:ascii="Aptos" w:eastAsia="Aptos" w:hAnsi="Aptos" w:cs="Times New Roman"/>
-        </w:rPr>
-      </w:pPr>
-      <w:r>
-        <w:rPr>
-          <w:rFonts w:ascii="Aptos" w:eastAsia="Aptos" w:hAnsi="Aptos" w:cs="Times New Roman"/>
-        </w:rPr>
-        <w:t>Sin intentar agotar la reseña y a mero modo de ejemplo, en “García” (Fallos 342:411) ese Tribunal afirmó que “</w:t>
-      </w:r>
-      <w:r>
-        <w:rPr>
-          <w:rFonts w:ascii="Aptos" w:eastAsia="Aptos" w:hAnsi="Aptos" w:cs="Times New Roman"/>
-          <w:i/>
-          <w:iCs/>
-        </w:rPr>
-        <w:t>a partir de la reforma constitucional de 1994, cobra especial énfasis el deber del legislador de estipular respuestas especiales y diferenciadas para los sectores vulnerables, con el objeto de asegurarles el goce pleno y efectivo de todos sus derechos”</w:t>
-      </w:r>
-      <w:r>
-        <w:rPr>
-          <w:rFonts w:ascii="Aptos" w:eastAsia="Aptos" w:hAnsi="Aptos" w:cs="Times New Roman"/>
-        </w:rPr>
-        <w:t xml:space="preserve"> (</w:t>
-      </w:r>
-      <w:proofErr w:type="spellStart"/>
-      <w:r>
-        <w:rPr>
-          <w:rFonts w:ascii="Aptos" w:eastAsia="Aptos" w:hAnsi="Aptos" w:cs="Times New Roman"/>
-        </w:rPr>
-        <w:t>Consid</w:t>
-      </w:r>
-      <w:proofErr w:type="spellEnd"/>
-      <w:r>
-        <w:rPr>
-          <w:rFonts w:ascii="Aptos" w:eastAsia="Aptos" w:hAnsi="Aptos" w:cs="Times New Roman"/>
-        </w:rPr>
-        <w:t>. 15) y enfatizó que “</w:t>
-      </w:r>
-      <w:r>
-        <w:rPr>
-          <w:rFonts w:ascii="Aptos" w:eastAsia="Aptos" w:hAnsi="Aptos" w:cs="Times New Roman"/>
-          <w:i/>
-          <w:iCs/>
-        </w:rPr>
-        <w:t>el control judicial del cumplimiento de este imperativo constitucional no implica desconocer el principio de división de poderes</w:t>
-      </w:r>
-      <w:r>
-        <w:rPr>
-          <w:rFonts w:ascii="Aptos" w:eastAsia="Aptos" w:hAnsi="Aptos" w:cs="Times New Roman"/>
-        </w:rPr>
-        <w:t>” (</w:t>
-      </w:r>
-      <w:proofErr w:type="spellStart"/>
-      <w:r>
-        <w:rPr>
-          <w:rFonts w:ascii="Aptos" w:eastAsia="Aptos" w:hAnsi="Aptos" w:cs="Times New Roman"/>
-        </w:rPr>
-        <w:t>Consid</w:t>
-      </w:r>
-      <w:proofErr w:type="spellEnd"/>
-      <w:r>
-        <w:rPr>
-          <w:rFonts w:ascii="Aptos" w:eastAsia="Aptos" w:hAnsi="Aptos" w:cs="Times New Roman"/>
-        </w:rPr>
-        <w:t>. 16).</w:t>
-      </w:r>
-    </w:p>
-    <w:p>
-      <w:pPr>
-        <w:ind w:firstLine="993"/>
-        <w:contextualSpacing/>
-        <w:jc w:val="both"/>
-        <w:rPr>
-          <w:rFonts w:ascii="Aptos" w:eastAsia="Aptos" w:hAnsi="Aptos" w:cs="Times New Roman"/>
-        </w:rPr>
-      </w:pPr>
-      <w:r>
-        <w:rPr>
-          <w:rFonts w:ascii="Aptos" w:eastAsia="Aptos" w:hAnsi="Aptos" w:cs="Times New Roman"/>
-        </w:rPr>
-        <w:t>Es que la misma Corte Suprema se encargó de manifestarse “</w:t>
-      </w:r>
-      <w:r>
-        <w:rPr>
-          <w:rFonts w:ascii="Aptos" w:eastAsia="Aptos" w:hAnsi="Aptos" w:cs="Times New Roman"/>
-          <w:i/>
-          <w:iCs/>
-        </w:rPr>
         <w:t>particularmente sensible a las cuestiones que atañen al resguardo de los créditos pertenecientes a la clase pasiva, grupo vulnerable e históricamente postergado, procurando con sus decisiones hacer efectiva la protección que la Constitución Nacional garantiza a la ancianidad (art. 75, inc. 23)”</w:t>
       </w:r>
       <w:r>
         <w:rPr>
           <w:rFonts w:ascii="Aptos" w:eastAsia="Aptos" w:hAnsi="Aptos" w:cs="Times New Roman"/>
         </w:rPr>
-        <w:t xml:space="preserve"> (</w:t>
-      </w:r>
-      <w:proofErr w:type="spellStart"/>
-      <w:r>
-        <w:rPr>
-          <w:rFonts w:ascii="Aptos" w:eastAsia="Aptos" w:hAnsi="Aptos" w:cs="Times New Roman"/>
-        </w:rPr>
-        <w:t>Consid</w:t>
-      </w:r>
-      <w:proofErr w:type="spellEnd"/>
-      <w:r>
-        <w:rPr>
-          <w:rFonts w:ascii="Aptos" w:eastAsia="Aptos" w:hAnsi="Aptos" w:cs="Times New Roman"/>
-        </w:rPr>
-        <w:t>. 21).</w:t>
+        <w:t xml:space="preserve"> (Consid. 21).</w:t>
       </w:r>
     </w:p>
     <w:p>
@@ -8443,21 +6586,7 @@
         <w:rPr>
           <w:rFonts w:ascii="Aptos" w:eastAsia="Aptos" w:hAnsi="Aptos" w:cs="Times New Roman"/>
         </w:rPr>
-        <w:t>” (</w:t>
-      </w:r>
-      <w:proofErr w:type="spellStart"/>
-      <w:r>
-        <w:rPr>
-          <w:rFonts w:ascii="Aptos" w:eastAsia="Aptos" w:hAnsi="Aptos" w:cs="Times New Roman"/>
-        </w:rPr>
-        <w:t>Consid</w:t>
-      </w:r>
-      <w:proofErr w:type="spellEnd"/>
-      <w:r>
-        <w:rPr>
-          <w:rFonts w:ascii="Aptos" w:eastAsia="Aptos" w:hAnsi="Aptos" w:cs="Times New Roman"/>
-        </w:rPr>
-        <w:t xml:space="preserve">. 7, el subrayado no está en el original). </w:t>
+        <w:t xml:space="preserve">” (Consid. 7, el subrayado no está en el original). </w:t>
       </w:r>
     </w:p>
     <w:p>
@@ -8487,21 +6616,7 @@
         <w:rPr>
           <w:rFonts w:ascii="Aptos" w:eastAsia="Aptos" w:hAnsi="Aptos" w:cs="Times New Roman"/>
         </w:rPr>
-        <w:t>” (</w:t>
-      </w:r>
-      <w:proofErr w:type="spellStart"/>
-      <w:r>
-        <w:rPr>
-          <w:rFonts w:ascii="Aptos" w:eastAsia="Aptos" w:hAnsi="Aptos" w:cs="Times New Roman"/>
-        </w:rPr>
-        <w:t>Consid</w:t>
-      </w:r>
-      <w:proofErr w:type="spellEnd"/>
-      <w:r>
-        <w:rPr>
-          <w:rFonts w:ascii="Aptos" w:eastAsia="Aptos" w:hAnsi="Aptos" w:cs="Times New Roman"/>
-        </w:rPr>
-        <w:t>. 23).</w:t>
+        <w:t>” (Consid. 23).</w:t>
       </w:r>
     </w:p>
     <w:p>
@@ -8534,9 +6649,16 @@
           <w:iCs/>
           <w:u w:val="single"/>
         </w:rPr>
-        <w:t xml:space="preserve">con especial ponderación de los principios de proporcionalidad y </w:t>
-      </w:r>
-      <w:proofErr w:type="spellStart"/>
+        <w:t>con especial ponderación de los principios de proporcionalidad y sustitutividad, según fueron establecidos por este Tribunal en numerosos precedentes</w:t>
+      </w:r>
+      <w:r>
+        <w:rPr>
+          <w:rFonts w:ascii="Aptos" w:eastAsia="Aptos" w:hAnsi="Aptos" w:cs="Times New Roman"/>
+          <w:i/>
+          <w:iCs/>
+        </w:rPr>
+        <w:t xml:space="preserve"> (Fallos: 279:389; 280:424; 292:447; 293:235; 300:84, 571; 305:866; 328:1602), </w:t>
+      </w:r>
       <w:r>
         <w:rPr>
           <w:rFonts w:ascii="Aptos" w:eastAsia="Aptos" w:hAnsi="Aptos" w:cs="Times New Roman"/>
@@ -8544,76 +6666,35 @@
           <w:iCs/>
           <w:u w:val="single"/>
         </w:rPr>
-        <w:t>sustitutividad</w:t>
-      </w:r>
-      <w:proofErr w:type="spellEnd"/>
+        <w:t>de conformidad con la protección especial que ha otorgado la Ley Fundamental al conjunto de los derechos sociales</w:t>
+      </w:r>
+      <w:r>
+        <w:rPr>
+          <w:rFonts w:ascii="Aptos" w:eastAsia="Aptos" w:hAnsi="Aptos" w:cs="Times New Roman"/>
+        </w:rPr>
+        <w:t>” (Consid. 25. El subrayado me pertenece).</w:t>
+      </w:r>
+    </w:p>
+    <w:p>
+      <w:pPr>
+        <w:ind w:firstLine="993"/>
+        <w:contextualSpacing/>
+        <w:jc w:val="both"/>
+        <w:rPr>
+          <w:rFonts w:ascii="Aptos" w:eastAsia="Aptos" w:hAnsi="Aptos" w:cs="Times New Roman"/>
+        </w:rPr>
+      </w:pPr>
+      <w:r>
+        <w:rPr>
+          <w:rFonts w:ascii="Aptos" w:eastAsia="Aptos" w:hAnsi="Aptos" w:cs="Times New Roman"/>
+        </w:rPr>
+        <w:t>Y agregó, con cita del Comité DESC, que “</w:t>
+      </w:r>
       <w:r>
         <w:rPr>
           <w:rFonts w:ascii="Aptos" w:eastAsia="Aptos" w:hAnsi="Aptos" w:cs="Times New Roman"/>
           <w:i/>
           <w:iCs/>
-          <w:u w:val="single"/>
-        </w:rPr>
-        <w:t>, según fueron establecidos por este Tribunal en numerosos precedentes</w:t>
-      </w:r>
-      <w:r>
-        <w:rPr>
-          <w:rFonts w:ascii="Aptos" w:eastAsia="Aptos" w:hAnsi="Aptos" w:cs="Times New Roman"/>
-          <w:i/>
-          <w:iCs/>
-        </w:rPr>
-        <w:t xml:space="preserve"> (Fallos: 279:389; 280:424; 292:447; 293:235; 300:84, 571; 305:866; 328:1602), </w:t>
-      </w:r>
-      <w:r>
-        <w:rPr>
-          <w:rFonts w:ascii="Aptos" w:eastAsia="Aptos" w:hAnsi="Aptos" w:cs="Times New Roman"/>
-          <w:i/>
-          <w:iCs/>
-          <w:u w:val="single"/>
-        </w:rPr>
-        <w:t>de conformidad con la protección especial que ha otorgado la Ley Fundamental al conjunto de los derechos sociales</w:t>
-      </w:r>
-      <w:r>
-        <w:rPr>
-          <w:rFonts w:ascii="Aptos" w:eastAsia="Aptos" w:hAnsi="Aptos" w:cs="Times New Roman"/>
-        </w:rPr>
-        <w:t>” (</w:t>
-      </w:r>
-      <w:proofErr w:type="spellStart"/>
-      <w:r>
-        <w:rPr>
-          <w:rFonts w:ascii="Aptos" w:eastAsia="Aptos" w:hAnsi="Aptos" w:cs="Times New Roman"/>
-        </w:rPr>
-        <w:t>Consid</w:t>
-      </w:r>
-      <w:proofErr w:type="spellEnd"/>
-      <w:r>
-        <w:rPr>
-          <w:rFonts w:ascii="Aptos" w:eastAsia="Aptos" w:hAnsi="Aptos" w:cs="Times New Roman"/>
-        </w:rPr>
-        <w:t>. 25. El subrayado me pertenece).</w:t>
-      </w:r>
-    </w:p>
-    <w:p>
-      <w:pPr>
-        <w:ind w:firstLine="993"/>
-        <w:contextualSpacing/>
-        <w:jc w:val="both"/>
-        <w:rPr>
-          <w:rFonts w:ascii="Aptos" w:eastAsia="Aptos" w:hAnsi="Aptos" w:cs="Times New Roman"/>
-        </w:rPr>
-      </w:pPr>
-      <w:r>
-        <w:rPr>
-          <w:rFonts w:ascii="Aptos" w:eastAsia="Aptos" w:hAnsi="Aptos" w:cs="Times New Roman"/>
-        </w:rPr>
-        <w:t>Y agregó, con cita del Comité DESC, que “</w:t>
-      </w:r>
-      <w:r>
-        <w:rPr>
-          <w:rFonts w:ascii="Aptos" w:eastAsia="Aptos" w:hAnsi="Aptos" w:cs="Times New Roman"/>
-          <w:i/>
-          <w:iCs/>
         </w:rPr>
         <w:t>es precisamente en tiempos de crisis económica cuando la actualidad de los derechos sociales cobra su máximo significado. En tales etapas críticas, deben profundizarse las respuestas institucionales en favor de los grupos más débiles y postergados, pues son las democracias avanzadas y maduras las que refuerzan la capacidad de los individuos y atienden las situaciones de vulnerabilidad en momentos coyunturales adversos</w:t>
       </w:r>
@@ -8621,51 +6702,23 @@
         <w:rPr>
           <w:rFonts w:ascii="Aptos" w:eastAsia="Aptos" w:hAnsi="Aptos" w:cs="Times New Roman"/>
         </w:rPr>
-        <w:t>” (</w:t>
-      </w:r>
-      <w:proofErr w:type="spellStart"/>
-      <w:r>
-        <w:rPr>
-          <w:rFonts w:ascii="Aptos" w:eastAsia="Aptos" w:hAnsi="Aptos" w:cs="Times New Roman"/>
-        </w:rPr>
-        <w:t>Consid</w:t>
-      </w:r>
-      <w:proofErr w:type="spellEnd"/>
-      <w:r>
-        <w:rPr>
-          <w:rFonts w:ascii="Aptos" w:eastAsia="Aptos" w:hAnsi="Aptos" w:cs="Times New Roman"/>
-        </w:rPr>
-        <w:t>. 26).</w:t>
-      </w:r>
-    </w:p>
-    <w:p>
-      <w:pPr>
-        <w:ind w:firstLine="993"/>
-        <w:contextualSpacing/>
-        <w:jc w:val="both"/>
-        <w:rPr>
-          <w:rFonts w:ascii="Aptos" w:eastAsia="Aptos" w:hAnsi="Aptos" w:cs="Times New Roman"/>
-        </w:rPr>
-      </w:pPr>
-      <w:r>
-        <w:rPr>
-          <w:rFonts w:ascii="Aptos" w:eastAsia="Aptos" w:hAnsi="Aptos" w:cs="Times New Roman"/>
-        </w:rPr>
-        <w:t>Algo similar sucedió en el ya mencionado caso “García” en el que se analizaba una decisión también reservada al Poder Legislativo por la Constitución Nacional, como lo es la atribución tributaria. Allí, si bien la Corte dejó en claro que el acierto o error, el mérito o la conveniencia de las soluciones legislativas no son puntos sobre los que al Poder Judicial le quepa pronunciarse, agregó que los casos que trascienden ese ámbito de apreciación para internarse en el campo de lo irrazonable, inicuo o arbitrario, habilitan la intervención de los jueces (</w:t>
-      </w:r>
-      <w:proofErr w:type="spellStart"/>
-      <w:r>
-        <w:rPr>
-          <w:rFonts w:ascii="Aptos" w:eastAsia="Aptos" w:hAnsi="Aptos" w:cs="Times New Roman"/>
-        </w:rPr>
-        <w:t>Consid</w:t>
-      </w:r>
-      <w:proofErr w:type="spellEnd"/>
-      <w:r>
-        <w:rPr>
-          <w:rFonts w:ascii="Aptos" w:eastAsia="Aptos" w:hAnsi="Aptos" w:cs="Times New Roman"/>
-        </w:rPr>
-        <w:t>. 6).</w:t>
+        <w:t>” (Consid. 26).</w:t>
+      </w:r>
+    </w:p>
+    <w:p>
+      <w:pPr>
+        <w:ind w:firstLine="993"/>
+        <w:contextualSpacing/>
+        <w:jc w:val="both"/>
+        <w:rPr>
+          <w:rFonts w:ascii="Aptos" w:eastAsia="Aptos" w:hAnsi="Aptos" w:cs="Times New Roman"/>
+        </w:rPr>
+      </w:pPr>
+      <w:r>
+        <w:rPr>
+          <w:rFonts w:ascii="Aptos" w:eastAsia="Aptos" w:hAnsi="Aptos" w:cs="Times New Roman"/>
+        </w:rPr>
+        <w:t>Algo similar sucedió en el ya mencionado caso “García” en el que se analizaba una decisión también reservada al Poder Legislativo por la Constitución Nacional, como lo es la atribución tributaria. Allí, si bien la Corte dejó en claro que el acierto o error, el mérito o la conveniencia de las soluciones legislativas no son puntos sobre los que al Poder Judicial le quepa pronunciarse, agregó que los casos que trascienden ese ámbito de apreciación para internarse en el campo de lo irrazonable, inicuo o arbitrario, habilitan la intervención de los jueces (Consid. 6).</w:t>
       </w:r>
     </w:p>
     <w:p>
@@ -8689,39 +6742,7 @@
           <w:rFonts w:ascii="Aptos" w:eastAsia="Aptos" w:hAnsi="Aptos" w:cs="Times New Roman"/>
           <w:lang w:val="es-AR"/>
         </w:rPr>
-        <w:t xml:space="preserve">hago reserva del recurso extraordinario que prevé la ley 48 para recurrir oportunamente ante la C.S.J.N.; en tanto están juego la interpretación de normas federales por cuanto la forma de calcular el haber por parte de </w:t>
-      </w:r>
-      <w:proofErr w:type="spellStart"/>
-      <w:r>
-        <w:rPr>
-          <w:rFonts w:ascii="Aptos" w:eastAsia="Aptos" w:hAnsi="Aptos" w:cs="Times New Roman"/>
-          <w:lang w:val="es-AR"/>
-        </w:rPr>
-        <w:t>Anses</w:t>
-      </w:r>
-      <w:proofErr w:type="spellEnd"/>
-      <w:r>
-        <w:rPr>
-          <w:rFonts w:ascii="Aptos" w:eastAsia="Aptos" w:hAnsi="Aptos" w:cs="Times New Roman"/>
-          <w:lang w:val="es-AR"/>
-        </w:rPr>
-        <w:t xml:space="preserve"> contraria el art 1, 14bis,16,17,18, 33, 75 </w:t>
-      </w:r>
-      <w:proofErr w:type="spellStart"/>
-      <w:r>
-        <w:rPr>
-          <w:rFonts w:ascii="Aptos" w:eastAsia="Aptos" w:hAnsi="Aptos" w:cs="Times New Roman"/>
-          <w:lang w:val="es-AR"/>
-        </w:rPr>
-        <w:t>inc</w:t>
-      </w:r>
-      <w:proofErr w:type="spellEnd"/>
-      <w:r>
-        <w:rPr>
-          <w:rFonts w:ascii="Aptos" w:eastAsia="Aptos" w:hAnsi="Aptos" w:cs="Times New Roman"/>
-          <w:lang w:val="es-AR"/>
-        </w:rPr>
-        <w:t xml:space="preserve"> 19,22 y 23 de la CN por cuanto afecta el derecho a tener un haber integral, jubilaciones y pensiones móviles, el principio de igualdad, de propiedad, de un debido proceso, de  proyecto de vida, de desarrollo humano , y la normativa supranacional.</w:t>
+        <w:t>hago reserva del recurso extraordinario que prevé la ley 48 para recurrir oportunamente ante la C.S.J.N.; en tanto están juego la interpretación de normas federales por cuanto la forma de calcular el haber por parte de Anses contraria el art 1, 14bis,16,17,18, 33, 75 inc 19,22 y 23 de la CN por cuanto afecta el derecho a tener un haber integral, jubilaciones y pensiones móviles, el principio de igualdad, de propiedad, de un debido proceso, de  proyecto de vida, de desarrollo humano , y la normativa supranacional.</w:t>
       </w:r>
     </w:p>
     <w:p>
@@ -8768,25 +6789,7 @@
           <w:highlight w:val="yellow"/>
           <w:lang w:val="es-AR"/>
         </w:rPr>
-        <w:t xml:space="preserve">Autorizo expresamente a la Dra. Carola </w:t>
-      </w:r>
-      <w:proofErr w:type="spellStart"/>
-      <w:r>
-        <w:rPr>
-          <w:rFonts w:ascii="Aptos" w:eastAsia="Aptos" w:hAnsi="Aptos" w:cs="Times New Roman"/>
-          <w:highlight w:val="yellow"/>
-          <w:lang w:val="es-AR"/>
-        </w:rPr>
-        <w:t>Espin</w:t>
-      </w:r>
-      <w:proofErr w:type="spellEnd"/>
-      <w:r>
-        <w:rPr>
-          <w:rFonts w:ascii="Aptos" w:eastAsia="Aptos" w:hAnsi="Aptos" w:cs="Times New Roman"/>
-          <w:highlight w:val="yellow"/>
-          <w:lang w:val="es-AR"/>
-        </w:rPr>
-        <w:t>, Dr. César Rodríguez Galíndez, Srta. Mariana Molina, Srta. Ana Paula Otamendi y Dra. Valentina Véliz Miguens, a efectuar desgloses, dejar nota y todo acto útil para impulsar el procedimiento.</w:t>
+        <w:t>Autorizo expresamente a la Dra. Carola Espin, Dr. César Rodríguez Galíndez, Srta. Mariana Molina, Srta. Ana Paula Otamendi y Dra. Valentina Véliz Miguens, a efectuar desgloses, dejar nota y todo acto útil para impulsar el procedimiento.</w:t>
       </w:r>
     </w:p>
     <w:p>
@@ -8830,23 +6833,7 @@
           <w:rFonts w:ascii="Aptos" w:eastAsia="Aptos" w:hAnsi="Aptos" w:cs="Times New Roman"/>
           <w:lang w:val="es-AR"/>
         </w:rPr>
-        <w:t xml:space="preserve">Solicito autorice a mi persona Dra. Julia Toyos, a </w:t>
-      </w:r>
-      <w:proofErr w:type="gramStart"/>
-      <w:r>
-        <w:rPr>
-          <w:rFonts w:ascii="Aptos" w:eastAsia="Aptos" w:hAnsi="Aptos" w:cs="Times New Roman"/>
-          <w:lang w:val="es-AR"/>
-        </w:rPr>
-        <w:t>la  Dra.</w:t>
-      </w:r>
-      <w:proofErr w:type="gramEnd"/>
-      <w:r>
-        <w:rPr>
-          <w:rFonts w:ascii="Aptos" w:eastAsia="Aptos" w:hAnsi="Aptos" w:cs="Times New Roman"/>
-          <w:lang w:val="es-AR"/>
-        </w:rPr>
-        <w:t xml:space="preserve"> Carola Espín, y/ a  quienes designemos a realizar las diligencias que sea necesario realizar en Capital Federal.</w:t>
+        <w:t>Solicito autorice a mi persona Dra. Julia Toyos, a la  Dra. Carola Espín, y/ a  quienes designemos a realizar las diligencias que sea necesario realizar en Capital Federal.</w:t>
       </w:r>
     </w:p>
     <w:p>
@@ -9199,7 +7186,7 @@
         </w:rPr>
         <w:t>1.</w:t>
       </w:r>
-      <w:commentRangeStart w:id="4"/>
+      <w:commentRangeStart w:id="2"/>
       <w:r>
         <w:rPr>
           <w:rFonts w:ascii="Aptos" w:eastAsia="Aptos" w:hAnsi="Aptos" w:cs="Times New Roman"/>
@@ -9241,12 +7228,12 @@
         </w:rPr>
         <w:t>Peticiono se libre oficio al empleador de mi representado, la provincia de Salta, a los fines de que adjunte los recibos de sueldo correspondientes a la Sra. Rodríguez Mirta Rafaela DNI 11.539.915 por el período 12.2010 a 11.2020, los que obran en su poder. En su defecto, peticiono informe los haberes con aportes y sin aportes abonados en todos los meses comprendidos en el período solicitado, los que influyen en el cálculo del haber inicial. Y lo sea bajo apercibimiento de astreintes en caso de incumplimiento.</w:t>
       </w:r>
-      <w:commentRangeEnd w:id="4"/>
+      <w:commentRangeEnd w:id="2"/>
       <w:r>
         <w:rPr>
           <w:rStyle w:val="Refdecomentario"/>
         </w:rPr>
-        <w:commentReference w:id="4"/>
+        <w:commentReference w:id="2"/>
       </w:r>
     </w:p>
     <w:p>
@@ -9560,23 +7547,7 @@
           <w:rFonts w:ascii="Aptos" w:eastAsia="Aptos" w:hAnsi="Aptos" w:cs="Times New Roman"/>
           <w:lang w:val="es-AR"/>
         </w:rPr>
-        <w:t xml:space="preserve">Que se realice el pleno reconocimiento de los derechos de mi mandante y oportunamente se haga lugar a la solicitud de Reajuste del Haber de Origen, con más la movilidad correspondiente en virtud del derecho que hace a mi parte y al consecuente pago retroactivo de las sumas por capital, actualización monetaria </w:t>
-      </w:r>
-      <w:proofErr w:type="gramStart"/>
-      <w:r>
-        <w:rPr>
-          <w:rFonts w:ascii="Aptos" w:eastAsia="Aptos" w:hAnsi="Aptos" w:cs="Times New Roman"/>
-          <w:lang w:val="es-AR"/>
-        </w:rPr>
-        <w:t>e</w:t>
-      </w:r>
-      <w:proofErr w:type="gramEnd"/>
-      <w:r>
-        <w:rPr>
-          <w:rFonts w:ascii="Aptos" w:eastAsia="Aptos" w:hAnsi="Aptos" w:cs="Times New Roman"/>
-          <w:lang w:val="es-AR"/>
-        </w:rPr>
-        <w:t xml:space="preserve"> con costas a la vencida.</w:t>
+        <w:t>Que se realice el pleno reconocimiento de los derechos de mi mandante y oportunamente se haga lugar a la solicitud de Reajuste del Haber de Origen, con más la movilidad correspondiente en virtud del derecho que hace a mi parte y al consecuente pago retroactivo de las sumas por capital, actualización monetaria e con costas a la vencida.</w:t>
       </w:r>
     </w:p>
     <w:p>
@@ -9648,7 +7619,7 @@
           <wp:inline distT="0" distB="0" distL="0" distR="0" wp14:anchorId="30AFCD0B" wp14:editId="6359FA08">
             <wp:extent cx="1049760" cy="866140"/>
             <wp:effectExtent l="0" t="0" r="0" b="0"/>
-            <wp:docPr id="1007" name="Imagen 17" descr="Texto, Carta&#10;&#10;Descripción generada automáticamente"/>
+            <wp:docPr id="1005" name="Imagen 17" descr="Texto, Carta&#10;&#10;Descripción generada automáticamente"/>
             <wp:cNvGraphicFramePr>
               <a:graphicFrameLocks xmlns:a="http://schemas.openxmlformats.org/drawingml/2006/main" noChangeAspect="1"/>
             </wp:cNvGraphicFramePr>
@@ -9662,7 +7633,7 @@
                     </pic:cNvPicPr>
                   </pic:nvPicPr>
                   <pic:blipFill>
-                    <a:blip r:embed="rId28" cstate="print">
+                    <a:blip r:embed="rId24" cstate="print">
                       <a:extLst>
                         <a:ext uri="{28A0092B-C50C-407E-A947-70E740481C1C}">
                           <a14:useLocalDpi xmlns:a14="http://schemas.microsoft.com/office/drawing/2010/main" val="0"/>
@@ -9775,39 +7746,7 @@
       </w:r>
     </w:p>
   </w:comment>
-  <w:comment w:id="2" w:author="Valu" w:date="2024-09-14T11:27:00Z" w:initials="V">
-    <w:p>
-      <w:pPr>
-        <w:pStyle w:val="Textocomentario"/>
-      </w:pPr>
-      <w:r>
-        <w:rPr>
-          <w:rStyle w:val="Refdecomentario"/>
-        </w:rPr>
-        <w:annotationRef/>
-      </w:r>
-      <w:r>
-        <w:t xml:space="preserve">Dejo lo amarillo si es que el haber jubilatorio que cobra actualmente, es menor que el último índice publicado del ripte. Sino borro lo amarillo </w:t>
-      </w:r>
-    </w:p>
-  </w:comment>
-  <w:comment w:id="3" w:author="Valu" w:date="2024-09-14T11:24:00Z" w:initials="V">
-    <w:p>
-      <w:pPr>
-        <w:pStyle w:val="Textocomentario"/>
-      </w:pPr>
-      <w:r>
-        <w:rPr>
-          <w:rStyle w:val="Refdecomentario"/>
-        </w:rPr>
-        <w:annotationRef/>
-      </w:r>
-      <w:r>
-        <w:t xml:space="preserve">Print de equiparación del caso, si es que tiene. Sino borro esta imagen y lo de abajo, y dejo el resto del planteo de tasa. </w:t>
-      </w:r>
-    </w:p>
-  </w:comment>
-  <w:comment w:id="4" w:author="Valu" w:date="2024-09-14T12:20:00Z" w:initials="V">
+  <w:comment w:id="2" w:author="Valu" w:date="2024-09-14T12:20:00Z" w:initials="V">
     <w:p>
       <w:pPr>
         <w:pStyle w:val="Textocomentario"/>
@@ -9829,8 +7768,6 @@
 <file path=word/commentsExtended.xml><?xml version="1.0" encoding="utf-8"?>
 <w15:commentsEx xmlns:wpc="http://schemas.microsoft.com/office/word/2010/wordprocessingCanvas" xmlns:cx="http://schemas.microsoft.com/office/drawing/2014/chartex" xmlns:cx1="http://schemas.microsoft.com/office/drawing/2015/9/8/chartex" xmlns:cx2="http://schemas.microsoft.com/office/drawing/2015/10/21/chartex" xmlns:cx3="http://schemas.microsoft.com/office/drawing/2016/5/9/chartex" xmlns:cx4="http://schemas.microsoft.com/office/drawing/2016/5/10/chartex" xmlns:cx5="http://schemas.microsoft.com/office/drawing/2016/5/11/chartex" xmlns:cx6="http://schemas.microsoft.com/office/drawing/2016/5/12/chartex" xmlns:cx7="http://schemas.microsoft.com/office/drawing/2016/5/13/chartex" xmlns:cx8="http://schemas.microsoft.com/office/drawing/2016/5/14/chartex" xmlns:mc="http://schemas.openxmlformats.org/markup-compatibility/2006" xmlns:aink="http://schemas.microsoft.com/office/drawing/2016/ink" xmlns:am3d="http://schemas.microsoft.com/office/drawing/2017/model3d" xmlns:o="urn:schemas-microsoft-com:office:office" xmlns:oel="http://schemas.microsoft.com/office/2019/extlst" xmlns:r="http://schemas.openxmlformats.org/officeDocument/2006/relationships" xmlns:m="http://schemas.openxmlformats.org/officeDocument/2006/math" xmlns:v="urn:schemas-microsoft-com:vml" xmlns:wp14="http://schemas.microsoft.com/office/word/2010/wordprocessingDrawing" xmlns:wp="http://schemas.openxmlformats.org/drawingml/2006/wordprocessingDrawing" xmlns:w10="urn:schemas-microsoft-com:office:word" xmlns:w="http://schemas.openxmlformats.org/wordprocessingml/2006/main" xmlns:w14="http://schemas.microsoft.com/office/word/2010/wordml" xmlns:w15="http://schemas.microsoft.com/office/word/2012/wordml" xmlns:w16cex="http://schemas.microsoft.com/office/word/2018/wordml/cex" xmlns:w16cid="http://schemas.microsoft.com/office/word/2016/wordml/cid" xmlns:w16="http://schemas.microsoft.com/office/word/2018/wordml" xmlns:w16du="http://schemas.microsoft.com/office/word/2023/wordml/word16du" xmlns:w16sdtdh="http://schemas.microsoft.com/office/word/2020/wordml/sdtdatahash" xmlns:w16se="http://schemas.microsoft.com/office/word/2015/wordml/symex" xmlns:wpg="http://schemas.microsoft.com/office/word/2010/wordprocessingGroup" xmlns:wpi="http://schemas.microsoft.com/office/word/2010/wordprocessingInk" xmlns:wne="http://schemas.microsoft.com/office/word/2006/wordml" xmlns:wps="http://schemas.microsoft.com/office/word/2010/wordprocessingShape" mc:Ignorable="w14 w15 w16se w16cid w16 w16cex w16sdtdh w16du wp14">
   <w15:commentEx w15:paraId="683CA99F" w15:done="0"/>
-  <w15:commentEx w15:paraId="58D90CEC" w15:done="0"/>
-  <w15:commentEx w15:paraId="19D18F3B" w15:done="0"/>
   <w15:commentEx w15:paraId="17708794" w15:done="0"/>
 </w15:commentsEx>
 </file>
@@ -9838,8 +7775,6 @@
 <file path=word/commentsIds.xml><?xml version="1.0" encoding="utf-8"?>
 <w16cid:commentsIds xmlns:wpc="http://schemas.microsoft.com/office/word/2010/wordprocessingCanvas" xmlns:cx="http://schemas.microsoft.com/office/drawing/2014/chartex" xmlns:cx1="http://schemas.microsoft.com/office/drawing/2015/9/8/chartex" xmlns:cx2="http://schemas.microsoft.com/office/drawing/2015/10/21/chartex" xmlns:cx3="http://schemas.microsoft.com/office/drawing/2016/5/9/chartex" xmlns:cx4="http://schemas.microsoft.com/office/drawing/2016/5/10/chartex" xmlns:cx5="http://schemas.microsoft.com/office/drawing/2016/5/11/chartex" xmlns:cx6="http://schemas.microsoft.com/office/drawing/2016/5/12/chartex" xmlns:cx7="http://schemas.microsoft.com/office/drawing/2016/5/13/chartex" xmlns:cx8="http://schemas.microsoft.com/office/drawing/2016/5/14/chartex" xmlns:mc="http://schemas.openxmlformats.org/markup-compatibility/2006" xmlns:aink="http://schemas.microsoft.com/office/drawing/2016/ink" xmlns:am3d="http://schemas.microsoft.com/office/drawing/2017/model3d" xmlns:o="urn:schemas-microsoft-com:office:office" xmlns:oel="http://schemas.microsoft.com/office/2019/extlst" xmlns:r="http://schemas.openxmlformats.org/officeDocument/2006/relationships" xmlns:m="http://schemas.openxmlformats.org/officeDocument/2006/math" xmlns:v="urn:schemas-microsoft-com:vml" xmlns:wp14="http://schemas.microsoft.com/office/word/2010/wordprocessingDrawing" xmlns:wp="http://schemas.openxmlformats.org/drawingml/2006/wordprocessingDrawing" xmlns:w10="urn:schemas-microsoft-com:office:word" xmlns:w="http://schemas.openxmlformats.org/wordprocessingml/2006/main" xmlns:w14="http://schemas.microsoft.com/office/word/2010/wordml" xmlns:w15="http://schemas.microsoft.com/office/word/2012/wordml" xmlns:w16cex="http://schemas.microsoft.com/office/word/2018/wordml/cex" xmlns:w16cid="http://schemas.microsoft.com/office/word/2016/wordml/cid" xmlns:w16="http://schemas.microsoft.com/office/word/2018/wordml" xmlns:w16du="http://schemas.microsoft.com/office/word/2023/wordml/word16du" xmlns:w16sdtdh="http://schemas.microsoft.com/office/word/2020/wordml/sdtdatahash" xmlns:w16se="http://schemas.microsoft.com/office/word/2015/wordml/symex" xmlns:wpg="http://schemas.microsoft.com/office/word/2010/wordprocessingGroup" xmlns:wpi="http://schemas.microsoft.com/office/word/2010/wordprocessingInk" xmlns:wne="http://schemas.microsoft.com/office/word/2006/wordml" xmlns:wps="http://schemas.microsoft.com/office/word/2010/wordprocessingShape" mc:Ignorable="w14 w15 w16se w16cid w16 w16cex w16sdtdh w16du wp14">
   <w16cid:commentId w16cid:paraId="683CA99F" w16cid:durableId="0DBC7382"/>
-  <w16cid:commentId w16cid:paraId="58D90CEC" w16cid:durableId="4DF33881"/>
-  <w16cid:commentId w16cid:paraId="19D18F3B" w16cid:durableId="23A2354C"/>
   <w16cid:commentId w16cid:paraId="17708794" w16cid:durableId="08E52C16"/>
 </w16cid:commentsIds>
 </file>

</xml_diff>